<commit_message>
Added some info to MAINTENENCE_MANUAL
</commit_message>
<xml_diff>
--- a/doc/DEPLOYMENT_REPORT.docx
+++ b/doc/DEPLOYMENT_REPORT.docx
@@ -11,6 +11,8 @@
           <w:szCs w:val="36"/>
         </w:rPr>
       </w:pPr>
+      <w:bookmarkStart w:id="0" w:name="_GoBack"/>
+      <w:bookmarkEnd w:id="0"/>
     </w:p>
     <w:p>
       <w:pPr>
@@ -138,8 +140,6 @@
           <w:szCs w:val="36"/>
         </w:rPr>
       </w:pPr>
-      <w:bookmarkStart w:id="0" w:name="_GoBack"/>
-      <w:bookmarkEnd w:id="0"/>
     </w:p>
     <w:p>
       <w:pPr>
@@ -224,6 +224,13 @@
     </w:p>
     <w:sdt>
       <w:sdtPr>
+        <w:rPr>
+          <w:rFonts w:asciiTheme="minorHAnsi" w:eastAsiaTheme="minorHAnsi" w:hAnsiTheme="minorHAnsi" w:cstheme="minorBidi"/>
+          <w:color w:val="auto"/>
+          <w:sz w:val="22"/>
+          <w:szCs w:val="22"/>
+          <w:lang w:val="en-CA"/>
+        </w:rPr>
         <w:id w:val="-1195460891"/>
         <w:docPartObj>
           <w:docPartGallery w:val="Table of Contents"/>
@@ -232,14 +239,9 @@
       </w:sdtPr>
       <w:sdtEndPr>
         <w:rPr>
-          <w:rFonts w:asciiTheme="minorHAnsi" w:eastAsiaTheme="minorHAnsi" w:hAnsiTheme="minorHAnsi" w:cstheme="minorBidi"/>
           <w:b/>
           <w:bCs/>
           <w:noProof/>
-          <w:color w:val="auto"/>
-          <w:sz w:val="22"/>
-          <w:szCs w:val="22"/>
-          <w:lang w:val="en-CA"/>
         </w:rPr>
       </w:sdtEndPr>
       <w:sdtContent>
@@ -1028,13 +1030,118 @@
     </w:p>
     <w:p/>
     <w:sectPr>
+      <w:footerReference w:type="default" r:id="rId8"/>
       <w:pgSz w:w="12240" w:h="15840"/>
       <w:pgMar w:top="1440" w:right="1440" w:bottom="1440" w:left="1440" w:header="708" w:footer="708" w:gutter="0"/>
       <w:cols w:space="708"/>
+      <w:titlePg/>
       <w:docGrid w:linePitch="360"/>
     </w:sectPr>
   </w:body>
 </w:document>
+</file>
+
+<file path=word/endnotes.xml><?xml version="1.0" encoding="utf-8"?>
+<w:endnotes xmlns:wpc="http://schemas.microsoft.com/office/word/2010/wordprocessingCanvas" xmlns:cx="http://schemas.microsoft.com/office/drawing/2014/chartex" xmlns:cx1="http://schemas.microsoft.com/office/drawing/2015/9/8/chartex" xmlns:cx2="http://schemas.microsoft.com/office/drawing/2015/10/21/chartex" xmlns:cx3="http://schemas.microsoft.com/office/drawing/2016/5/9/chartex" xmlns:cx4="http://schemas.microsoft.com/office/drawing/2016/5/10/chartex" xmlns:cx5="http://schemas.microsoft.com/office/drawing/2016/5/11/chartex" xmlns:mc="http://schemas.openxmlformats.org/markup-compatibility/2006" xmlns:o="urn:schemas-microsoft-com:office:office" xmlns:r="http://schemas.openxmlformats.org/officeDocument/2006/relationships" xmlns:m="http://schemas.openxmlformats.org/officeDocument/2006/math" xmlns:v="urn:schemas-microsoft-com:vml" xmlns:wp14="http://schemas.microsoft.com/office/word/2010/wordprocessingDrawing" xmlns:wp="http://schemas.openxmlformats.org/drawingml/2006/wordprocessingDrawing" xmlns:w10="urn:schemas-microsoft-com:office:word" xmlns:w="http://schemas.openxmlformats.org/wordprocessingml/2006/main" xmlns:w14="http://schemas.microsoft.com/office/word/2010/wordml" xmlns:w15="http://schemas.microsoft.com/office/word/2012/wordml" xmlns:w16se="http://schemas.microsoft.com/office/word/2015/wordml/symex" xmlns:wpg="http://schemas.microsoft.com/office/word/2010/wordprocessingGroup" xmlns:wpi="http://schemas.microsoft.com/office/word/2010/wordprocessingInk" xmlns:wne="http://schemas.microsoft.com/office/word/2006/wordml" xmlns:wps="http://schemas.microsoft.com/office/word/2010/wordprocessingShape" mc:Ignorable="w14 w15 w16se wp14">
+  <w:endnote w:type="separator" w:id="-1">
+    <w:p>
+      <w:pPr>
+        <w:spacing w:after="0" w:line="240" w:lineRule="auto"/>
+      </w:pPr>
+      <w:r>
+        <w:separator/>
+      </w:r>
+    </w:p>
+  </w:endnote>
+  <w:endnote w:type="continuationSeparator" w:id="0">
+    <w:p>
+      <w:pPr>
+        <w:spacing w:after="0" w:line="240" w:lineRule="auto"/>
+      </w:pPr>
+      <w:r>
+        <w:continuationSeparator/>
+      </w:r>
+    </w:p>
+  </w:endnote>
+</w:endnotes>
+</file>
+
+<file path=word/footer1.xml><?xml version="1.0" encoding="utf-8"?>
+<w:ftr xmlns:wpc="http://schemas.microsoft.com/office/word/2010/wordprocessingCanvas" xmlns:cx="http://schemas.microsoft.com/office/drawing/2014/chartex" xmlns:cx1="http://schemas.microsoft.com/office/drawing/2015/9/8/chartex" xmlns:cx2="http://schemas.microsoft.com/office/drawing/2015/10/21/chartex" xmlns:cx3="http://schemas.microsoft.com/office/drawing/2016/5/9/chartex" xmlns:cx4="http://schemas.microsoft.com/office/drawing/2016/5/10/chartex" xmlns:cx5="http://schemas.microsoft.com/office/drawing/2016/5/11/chartex" xmlns:mc="http://schemas.openxmlformats.org/markup-compatibility/2006" xmlns:o="urn:schemas-microsoft-com:office:office" xmlns:r="http://schemas.openxmlformats.org/officeDocument/2006/relationships" xmlns:m="http://schemas.openxmlformats.org/officeDocument/2006/math" xmlns:v="urn:schemas-microsoft-com:vml" xmlns:wp14="http://schemas.microsoft.com/office/word/2010/wordprocessingDrawing" xmlns:wp="http://schemas.openxmlformats.org/drawingml/2006/wordprocessingDrawing" xmlns:w10="urn:schemas-microsoft-com:office:word" xmlns:w="http://schemas.openxmlformats.org/wordprocessingml/2006/main" xmlns:w14="http://schemas.microsoft.com/office/word/2010/wordml" xmlns:w15="http://schemas.microsoft.com/office/word/2012/wordml" xmlns:w16se="http://schemas.microsoft.com/office/word/2015/wordml/symex" xmlns:wpg="http://schemas.microsoft.com/office/word/2010/wordprocessingGroup" xmlns:wpi="http://schemas.microsoft.com/office/word/2010/wordprocessingInk" xmlns:wne="http://schemas.microsoft.com/office/word/2006/wordml" xmlns:wps="http://schemas.microsoft.com/office/word/2010/wordprocessingShape" mc:Ignorable="w14 w15 w16se wp14">
+  <w:sdt>
+    <w:sdtPr>
+      <w:id w:val="998617690"/>
+      <w:docPartObj>
+        <w:docPartGallery w:val="Page Numbers (Bottom of Page)"/>
+        <w:docPartUnique/>
+      </w:docPartObj>
+    </w:sdtPr>
+    <w:sdtEndPr>
+      <w:rPr>
+        <w:noProof/>
+      </w:rPr>
+    </w:sdtEndPr>
+    <w:sdtContent>
+      <w:p>
+        <w:pPr>
+          <w:pStyle w:val="Footer"/>
+          <w:jc w:val="right"/>
+        </w:pPr>
+        <w:r>
+          <w:fldChar w:fldCharType="begin"/>
+        </w:r>
+        <w:r>
+          <w:instrText xml:space="preserve"> PAGE   \* MERGEFORMAT </w:instrText>
+        </w:r>
+        <w:r>
+          <w:fldChar w:fldCharType="separate"/>
+        </w:r>
+        <w:r>
+          <w:rPr>
+            <w:noProof/>
+          </w:rPr>
+          <w:t>2</w:t>
+        </w:r>
+        <w:r>
+          <w:rPr>
+            <w:noProof/>
+          </w:rPr>
+          <w:fldChar w:fldCharType="end"/>
+        </w:r>
+      </w:p>
+    </w:sdtContent>
+  </w:sdt>
+  <w:p>
+    <w:pPr>
+      <w:pStyle w:val="Footer"/>
+    </w:pPr>
+  </w:p>
+</w:ftr>
+</file>
+
+<file path=word/footnotes.xml><?xml version="1.0" encoding="utf-8"?>
+<w:footnotes xmlns:wpc="http://schemas.microsoft.com/office/word/2010/wordprocessingCanvas" xmlns:cx="http://schemas.microsoft.com/office/drawing/2014/chartex" xmlns:cx1="http://schemas.microsoft.com/office/drawing/2015/9/8/chartex" xmlns:cx2="http://schemas.microsoft.com/office/drawing/2015/10/21/chartex" xmlns:cx3="http://schemas.microsoft.com/office/drawing/2016/5/9/chartex" xmlns:cx4="http://schemas.microsoft.com/office/drawing/2016/5/10/chartex" xmlns:cx5="http://schemas.microsoft.com/office/drawing/2016/5/11/chartex" xmlns:mc="http://schemas.openxmlformats.org/markup-compatibility/2006" xmlns:o="urn:schemas-microsoft-com:office:office" xmlns:r="http://schemas.openxmlformats.org/officeDocument/2006/relationships" xmlns:m="http://schemas.openxmlformats.org/officeDocument/2006/math" xmlns:v="urn:schemas-microsoft-com:vml" xmlns:wp14="http://schemas.microsoft.com/office/word/2010/wordprocessingDrawing" xmlns:wp="http://schemas.openxmlformats.org/drawingml/2006/wordprocessingDrawing" xmlns:w10="urn:schemas-microsoft-com:office:word" xmlns:w="http://schemas.openxmlformats.org/wordprocessingml/2006/main" xmlns:w14="http://schemas.microsoft.com/office/word/2010/wordml" xmlns:w15="http://schemas.microsoft.com/office/word/2012/wordml" xmlns:w16se="http://schemas.microsoft.com/office/word/2015/wordml/symex" xmlns:wpg="http://schemas.microsoft.com/office/word/2010/wordprocessingGroup" xmlns:wpi="http://schemas.microsoft.com/office/word/2010/wordprocessingInk" xmlns:wne="http://schemas.microsoft.com/office/word/2006/wordml" xmlns:wps="http://schemas.microsoft.com/office/word/2010/wordprocessingShape" mc:Ignorable="w14 w15 w16se wp14">
+  <w:footnote w:type="separator" w:id="-1">
+    <w:p>
+      <w:pPr>
+        <w:spacing w:after="0" w:line="240" w:lineRule="auto"/>
+      </w:pPr>
+      <w:r>
+        <w:separator/>
+      </w:r>
+    </w:p>
+  </w:footnote>
+  <w:footnote w:type="continuationSeparator" w:id="0">
+    <w:p>
+      <w:pPr>
+        <w:spacing w:after="0" w:line="240" w:lineRule="auto"/>
+      </w:pPr>
+      <w:r>
+        <w:continuationSeparator/>
+      </w:r>
+    </w:p>
+  </w:footnote>
+</w:footnotes>
 </file>
 
 <file path=word/numbering.xml><?xml version="1.0" encoding="utf-8"?>
@@ -1281,6 +1388,7 @@
     <w:lsdException w:name="HTML Sample" w:semiHidden="1" w:unhideWhenUsed="1"/>
     <w:lsdException w:name="HTML Typewriter" w:semiHidden="1" w:unhideWhenUsed="1"/>
     <w:lsdException w:name="HTML Variable" w:semiHidden="1" w:unhideWhenUsed="1"/>
+    <w:lsdException w:name="Normal Table" w:semiHidden="1" w:unhideWhenUsed="1"/>
     <w:lsdException w:name="annotation subject" w:semiHidden="1" w:unhideWhenUsed="1"/>
     <w:lsdException w:name="No List" w:semiHidden="1" w:unhideWhenUsed="1"/>
     <w:lsdException w:name="Outline List 1" w:semiHidden="1" w:unhideWhenUsed="1"/>
@@ -1325,6 +1433,7 @@
     <w:lsdException w:name="Table Professional" w:semiHidden="1" w:unhideWhenUsed="1"/>
     <w:lsdException w:name="Table Subtle 1" w:semiHidden="1" w:unhideWhenUsed="1"/>
     <w:lsdException w:name="Table Subtle 2" w:semiHidden="1" w:unhideWhenUsed="1"/>
+    <w:lsdException w:name="Table Web 1" w:semiHidden="1" w:unhideWhenUsed="1"/>
     <w:lsdException w:name="Table Web 2" w:semiHidden="1" w:unhideWhenUsed="1"/>
     <w:lsdException w:name="Table Web 3" w:semiHidden="1" w:unhideWhenUsed="1"/>
     <w:lsdException w:name="Balloon Text" w:semiHidden="1" w:unhideWhenUsed="1"/>
@@ -1701,6 +1810,50 @@
       <w:u w:val="single"/>
     </w:rPr>
   </w:style>
+  <w:style w:type="paragraph" w:styleId="Header">
+    <w:name w:val="header"/>
+    <w:basedOn w:val="Normal"/>
+    <w:link w:val="HeaderChar"/>
+    <w:uiPriority w:val="99"/>
+    <w:unhideWhenUsed/>
+    <w:rsid w:val="000A1DAC"/>
+    <w:pPr>
+      <w:tabs>
+        <w:tab w:val="center" w:pos="4680"/>
+        <w:tab w:val="right" w:pos="9360"/>
+      </w:tabs>
+      <w:spacing w:after="0" w:line="240" w:lineRule="auto"/>
+    </w:pPr>
+  </w:style>
+  <w:style w:type="character" w:customStyle="1" w:styleId="HeaderChar">
+    <w:name w:val="Header Char"/>
+    <w:basedOn w:val="DefaultParagraphFont"/>
+    <w:link w:val="Header"/>
+    <w:uiPriority w:val="99"/>
+    <w:rsid w:val="000A1DAC"/>
+  </w:style>
+  <w:style w:type="paragraph" w:styleId="Footer">
+    <w:name w:val="footer"/>
+    <w:basedOn w:val="Normal"/>
+    <w:link w:val="FooterChar"/>
+    <w:uiPriority w:val="99"/>
+    <w:unhideWhenUsed/>
+    <w:rsid w:val="000A1DAC"/>
+    <w:pPr>
+      <w:tabs>
+        <w:tab w:val="center" w:pos="4680"/>
+        <w:tab w:val="right" w:pos="9360"/>
+      </w:tabs>
+      <w:spacing w:after="0" w:line="240" w:lineRule="auto"/>
+    </w:pPr>
+  </w:style>
+  <w:style w:type="character" w:customStyle="1" w:styleId="FooterChar">
+    <w:name w:val="Footer Char"/>
+    <w:basedOn w:val="DefaultParagraphFont"/>
+    <w:link w:val="Footer"/>
+    <w:uiPriority w:val="99"/>
+    <w:rsid w:val="000A1DAC"/>
+  </w:style>
 </w:styles>
 </file>
 
@@ -1970,7 +2123,7 @@
 </file>
 
 <file path=customXml/itemProps1.xml><?xml version="1.0" encoding="utf-8"?>
-<ds:datastoreItem xmlns:ds="http://schemas.openxmlformats.org/officeDocument/2006/customXml" ds:itemID="{CA339C6F-AC42-4AC1-B18A-036AC752B7E2}">
+<ds:datastoreItem xmlns:ds="http://schemas.openxmlformats.org/officeDocument/2006/customXml" ds:itemID="{CC7655DC-9FB8-4079-BEFF-E4AD4FDB2326}">
   <ds:schemaRefs>
     <ds:schemaRef ds:uri="http://schemas.openxmlformats.org/officeDocument/2006/bibliography"/>
   </ds:schemaRefs>

</xml_diff>

<commit_message>
Final Edits to the Report
</commit_message>
<xml_diff>
--- a/doc/DEPLOYMENT_REPORT.docx
+++ b/doc/DEPLOYMENT_REPORT.docx
@@ -558,12 +558,198 @@
               <w:pStyle w:val="NormalWeb"/>
               <w:spacing w:before="0" w:beforeAutospacing="0" w:after="160" w:afterAutospacing="0" w:line="0" w:lineRule="atLeast"/>
             </w:pPr>
+            <w:proofErr w:type="spellStart"/>
             <w:r>
               <w:rPr>
                 <w:rFonts w:ascii="Calibri" w:hAnsi="Calibri"/>
                 <w:color w:val="000000"/>
               </w:rPr>
-              <w:t>Dimaano, Nico</w:t>
+              <w:t>Dimaano</w:t>
+            </w:r>
+            <w:proofErr w:type="spellEnd"/>
+            <w:r>
+              <w:rPr>
+                <w:rFonts w:ascii="Calibri" w:hAnsi="Calibri"/>
+                <w:color w:val="000000"/>
+              </w:rPr>
+              <w:t xml:space="preserve">, </w:t>
+            </w:r>
+            <w:proofErr w:type="spellStart"/>
+            <w:r>
+              <w:rPr>
+                <w:rFonts w:ascii="Calibri" w:hAnsi="Calibri"/>
+                <w:color w:val="000000"/>
+              </w:rPr>
+              <w:t>Nico</w:t>
+            </w:r>
+            <w:proofErr w:type="spellEnd"/>
+          </w:p>
+        </w:tc>
+        <w:tc>
+          <w:tcPr>
+            <w:tcW w:w="0" w:type="auto"/>
+            <w:tcBorders>
+              <w:top w:val="single" w:sz="6" w:space="0" w:color="000000"/>
+              <w:left w:val="single" w:sz="6" w:space="0" w:color="000000"/>
+              <w:bottom w:val="single" w:sz="6" w:space="0" w:color="000000"/>
+              <w:right w:val="single" w:sz="6" w:space="0" w:color="000000"/>
+            </w:tcBorders>
+            <w:tcMar>
+              <w:top w:w="0" w:type="dxa"/>
+              <w:left w:w="120" w:type="dxa"/>
+              <w:bottom w:w="0" w:type="dxa"/>
+              <w:right w:w="120" w:type="dxa"/>
+            </w:tcMar>
+            <w:hideMark/>
+          </w:tcPr>
+          <w:p>
+            <w:pPr>
+              <w:pStyle w:val="NormalWeb"/>
+              <w:spacing w:before="0" w:beforeAutospacing="0" w:after="160" w:afterAutospacing="0" w:line="0" w:lineRule="atLeast"/>
+            </w:pPr>
+            <w:r>
+              <w:rPr>
+                <w:rFonts w:ascii="Calibri" w:hAnsi="Calibri"/>
+                <w:color w:val="000000"/>
+              </w:rPr>
+              <w:t>Developer / Tester</w:t>
+            </w:r>
+          </w:p>
+        </w:tc>
+      </w:tr>
+      <w:tr>
+        <w:tc>
+          <w:tcPr>
+            <w:tcW w:w="0" w:type="auto"/>
+            <w:tcBorders>
+              <w:top w:val="single" w:sz="6" w:space="0" w:color="000000"/>
+              <w:left w:val="single" w:sz="6" w:space="0" w:color="000000"/>
+              <w:bottom w:val="single" w:sz="6" w:space="0" w:color="000000"/>
+              <w:right w:val="single" w:sz="6" w:space="0" w:color="000000"/>
+            </w:tcBorders>
+            <w:tcMar>
+              <w:top w:w="0" w:type="dxa"/>
+              <w:left w:w="120" w:type="dxa"/>
+              <w:bottom w:w="0" w:type="dxa"/>
+              <w:right w:w="120" w:type="dxa"/>
+            </w:tcMar>
+            <w:hideMark/>
+          </w:tcPr>
+          <w:p>
+            <w:pPr>
+              <w:pStyle w:val="NormalWeb"/>
+              <w:spacing w:before="0" w:beforeAutospacing="0" w:after="160" w:afterAutospacing="0" w:line="0" w:lineRule="atLeast"/>
+            </w:pPr>
+            <w:proofErr w:type="spellStart"/>
+            <w:r>
+              <w:rPr>
+                <w:rFonts w:ascii="Calibri" w:hAnsi="Calibri"/>
+                <w:color w:val="000000"/>
+              </w:rPr>
+              <w:t>Neijmeijer</w:t>
+            </w:r>
+            <w:proofErr w:type="spellEnd"/>
+            <w:r>
+              <w:rPr>
+                <w:rFonts w:ascii="Calibri" w:hAnsi="Calibri"/>
+                <w:color w:val="000000"/>
+              </w:rPr>
+              <w:t xml:space="preserve">, </w:t>
+            </w:r>
+            <w:proofErr w:type="spellStart"/>
+            <w:r>
+              <w:rPr>
+                <w:rFonts w:ascii="Calibri" w:hAnsi="Calibri"/>
+                <w:color w:val="000000"/>
+              </w:rPr>
+              <w:t>Niklaas</w:t>
+            </w:r>
+            <w:proofErr w:type="spellEnd"/>
+          </w:p>
+        </w:tc>
+        <w:tc>
+          <w:tcPr>
+            <w:tcW w:w="0" w:type="auto"/>
+            <w:tcBorders>
+              <w:top w:val="single" w:sz="6" w:space="0" w:color="000000"/>
+              <w:left w:val="single" w:sz="6" w:space="0" w:color="000000"/>
+              <w:bottom w:val="single" w:sz="6" w:space="0" w:color="000000"/>
+              <w:right w:val="single" w:sz="6" w:space="0" w:color="000000"/>
+            </w:tcBorders>
+            <w:tcMar>
+              <w:top w:w="0" w:type="dxa"/>
+              <w:left w:w="120" w:type="dxa"/>
+              <w:bottom w:w="0" w:type="dxa"/>
+              <w:right w:w="120" w:type="dxa"/>
+            </w:tcMar>
+            <w:hideMark/>
+          </w:tcPr>
+          <w:p>
+            <w:pPr>
+              <w:pStyle w:val="NormalWeb"/>
+              <w:spacing w:before="0" w:beforeAutospacing="0" w:after="160" w:afterAutospacing="0" w:line="0" w:lineRule="atLeast"/>
+            </w:pPr>
+            <w:r>
+              <w:rPr>
+                <w:rFonts w:ascii="Calibri" w:hAnsi="Calibri"/>
+                <w:color w:val="000000"/>
+              </w:rPr>
+              <w:t>Developer</w:t>
+            </w:r>
+            <w:proofErr w:type="gramStart"/>
+            <w:r>
+              <w:rPr>
+                <w:rFonts w:ascii="Calibri" w:hAnsi="Calibri"/>
+                <w:color w:val="000000"/>
+              </w:rPr>
+              <w:t>/  Tester</w:t>
+            </w:r>
+            <w:proofErr w:type="gramEnd"/>
+          </w:p>
+        </w:tc>
+      </w:tr>
+      <w:tr>
+        <w:tc>
+          <w:tcPr>
+            <w:tcW w:w="0" w:type="auto"/>
+            <w:tcBorders>
+              <w:top w:val="single" w:sz="6" w:space="0" w:color="000000"/>
+              <w:left w:val="single" w:sz="6" w:space="0" w:color="000000"/>
+              <w:bottom w:val="single" w:sz="6" w:space="0" w:color="000000"/>
+              <w:right w:val="single" w:sz="6" w:space="0" w:color="000000"/>
+            </w:tcBorders>
+            <w:tcMar>
+              <w:top w:w="0" w:type="dxa"/>
+              <w:left w:w="120" w:type="dxa"/>
+              <w:bottom w:w="0" w:type="dxa"/>
+              <w:right w:w="120" w:type="dxa"/>
+            </w:tcMar>
+            <w:hideMark/>
+          </w:tcPr>
+          <w:p>
+            <w:pPr>
+              <w:pStyle w:val="NormalWeb"/>
+              <w:spacing w:before="0" w:beforeAutospacing="0" w:after="160" w:afterAutospacing="0" w:line="0" w:lineRule="atLeast"/>
+            </w:pPr>
+            <w:proofErr w:type="spellStart"/>
+            <w:r>
+              <w:rPr>
+                <w:rFonts w:ascii="Calibri" w:hAnsi="Calibri"/>
+                <w:color w:val="000000"/>
+                <w:sz w:val="22"/>
+                <w:szCs w:val="22"/>
+              </w:rPr>
+              <w:t>Seidenthal</w:t>
+            </w:r>
+            <w:proofErr w:type="spellEnd"/>
+            <w:r>
+              <w:rPr>
+                <w:rFonts w:ascii="Calibri" w:hAnsi="Calibri"/>
+                <w:color w:val="000000"/>
+                <w:sz w:val="22"/>
+                <w:szCs w:val="22"/>
+              </w:rPr>
+              <w:t>, Kyle</w:t>
             </w:r>
           </w:p>
         </w:tc>
@@ -622,70 +808,7 @@
               <w:pStyle w:val="NormalWeb"/>
               <w:spacing w:before="0" w:beforeAutospacing="0" w:after="160" w:afterAutospacing="0" w:line="0" w:lineRule="atLeast"/>
             </w:pPr>
-            <w:r>
-              <w:rPr>
-                <w:rFonts w:ascii="Calibri" w:hAnsi="Calibri"/>
-                <w:color w:val="000000"/>
-              </w:rPr>
-              <w:t>Neijmeijer, Niklaas</w:t>
-            </w:r>
-          </w:p>
-        </w:tc>
-        <w:tc>
-          <w:tcPr>
-            <w:tcW w:w="0" w:type="auto"/>
-            <w:tcBorders>
-              <w:top w:val="single" w:sz="6" w:space="0" w:color="000000"/>
-              <w:left w:val="single" w:sz="6" w:space="0" w:color="000000"/>
-              <w:bottom w:val="single" w:sz="6" w:space="0" w:color="000000"/>
-              <w:right w:val="single" w:sz="6" w:space="0" w:color="000000"/>
-            </w:tcBorders>
-            <w:tcMar>
-              <w:top w:w="0" w:type="dxa"/>
-              <w:left w:w="120" w:type="dxa"/>
-              <w:bottom w:w="0" w:type="dxa"/>
-              <w:right w:w="120" w:type="dxa"/>
-            </w:tcMar>
-            <w:hideMark/>
-          </w:tcPr>
-          <w:p>
-            <w:pPr>
-              <w:pStyle w:val="NormalWeb"/>
-              <w:spacing w:before="0" w:beforeAutospacing="0" w:after="160" w:afterAutospacing="0" w:line="0" w:lineRule="atLeast"/>
-            </w:pPr>
-            <w:r>
-              <w:rPr>
-                <w:rFonts w:ascii="Calibri" w:hAnsi="Calibri"/>
-                <w:color w:val="000000"/>
-              </w:rPr>
-              <w:t>Developer/  Tester</w:t>
-            </w:r>
-          </w:p>
-        </w:tc>
-      </w:tr>
-      <w:tr>
-        <w:tc>
-          <w:tcPr>
-            <w:tcW w:w="0" w:type="auto"/>
-            <w:tcBorders>
-              <w:top w:val="single" w:sz="6" w:space="0" w:color="000000"/>
-              <w:left w:val="single" w:sz="6" w:space="0" w:color="000000"/>
-              <w:bottom w:val="single" w:sz="6" w:space="0" w:color="000000"/>
-              <w:right w:val="single" w:sz="6" w:space="0" w:color="000000"/>
-            </w:tcBorders>
-            <w:tcMar>
-              <w:top w:w="0" w:type="dxa"/>
-              <w:left w:w="120" w:type="dxa"/>
-              <w:bottom w:w="0" w:type="dxa"/>
-              <w:right w:w="120" w:type="dxa"/>
-            </w:tcMar>
-            <w:hideMark/>
-          </w:tcPr>
-          <w:p>
-            <w:pPr>
-              <w:pStyle w:val="NormalWeb"/>
-              <w:spacing w:before="0" w:beforeAutospacing="0" w:after="160" w:afterAutospacing="0" w:line="0" w:lineRule="atLeast"/>
-            </w:pPr>
+            <w:proofErr w:type="spellStart"/>
             <w:r>
               <w:rPr>
                 <w:rFonts w:ascii="Calibri" w:hAnsi="Calibri"/>
@@ -693,7 +816,17 @@
                 <w:sz w:val="22"/>
                 <w:szCs w:val="22"/>
               </w:rPr>
-              <w:t>Seidenthal, Kyle</w:t>
+              <w:t>Sterma</w:t>
+            </w:r>
+            <w:proofErr w:type="spellEnd"/>
+            <w:r>
+              <w:rPr>
+                <w:rFonts w:ascii="Calibri" w:hAnsi="Calibri"/>
+                <w:color w:val="000000"/>
+                <w:sz w:val="22"/>
+                <w:szCs w:val="22"/>
+              </w:rPr>
+              <w:t>, Brendon</w:t>
             </w:r>
           </w:p>
         </w:tc>
@@ -752,6 +885,7 @@
               <w:pStyle w:val="NormalWeb"/>
               <w:spacing w:before="0" w:beforeAutospacing="0" w:after="160" w:afterAutospacing="0" w:line="0" w:lineRule="atLeast"/>
             </w:pPr>
+            <w:proofErr w:type="spellStart"/>
             <w:r>
               <w:rPr>
                 <w:rFonts w:ascii="Calibri" w:hAnsi="Calibri"/>
@@ -759,65 +893,9 @@
                 <w:sz w:val="22"/>
                 <w:szCs w:val="22"/>
               </w:rPr>
-              <w:t>Sterma, Brendon</w:t>
+              <w:t>Zang</w:t>
             </w:r>
-          </w:p>
-        </w:tc>
-        <w:tc>
-          <w:tcPr>
-            <w:tcW w:w="0" w:type="auto"/>
-            <w:tcBorders>
-              <w:top w:val="single" w:sz="6" w:space="0" w:color="000000"/>
-              <w:left w:val="single" w:sz="6" w:space="0" w:color="000000"/>
-              <w:bottom w:val="single" w:sz="6" w:space="0" w:color="000000"/>
-              <w:right w:val="single" w:sz="6" w:space="0" w:color="000000"/>
-            </w:tcBorders>
-            <w:tcMar>
-              <w:top w:w="0" w:type="dxa"/>
-              <w:left w:w="120" w:type="dxa"/>
-              <w:bottom w:w="0" w:type="dxa"/>
-              <w:right w:w="120" w:type="dxa"/>
-            </w:tcMar>
-            <w:hideMark/>
-          </w:tcPr>
-          <w:p>
-            <w:pPr>
-              <w:pStyle w:val="NormalWeb"/>
-              <w:spacing w:before="0" w:beforeAutospacing="0" w:after="160" w:afterAutospacing="0" w:line="0" w:lineRule="atLeast"/>
-            </w:pPr>
-            <w:r>
-              <w:rPr>
-                <w:rFonts w:ascii="Calibri" w:hAnsi="Calibri"/>
-                <w:color w:val="000000"/>
-              </w:rPr>
-              <w:t>Developer / Tester</w:t>
-            </w:r>
-          </w:p>
-        </w:tc>
-      </w:tr>
-      <w:tr>
-        <w:tc>
-          <w:tcPr>
-            <w:tcW w:w="0" w:type="auto"/>
-            <w:tcBorders>
-              <w:top w:val="single" w:sz="6" w:space="0" w:color="000000"/>
-              <w:left w:val="single" w:sz="6" w:space="0" w:color="000000"/>
-              <w:bottom w:val="single" w:sz="6" w:space="0" w:color="000000"/>
-              <w:right w:val="single" w:sz="6" w:space="0" w:color="000000"/>
-            </w:tcBorders>
-            <w:tcMar>
-              <w:top w:w="0" w:type="dxa"/>
-              <w:left w:w="120" w:type="dxa"/>
-              <w:bottom w:w="0" w:type="dxa"/>
-              <w:right w:w="120" w:type="dxa"/>
-            </w:tcMar>
-            <w:hideMark/>
-          </w:tcPr>
-          <w:p>
-            <w:pPr>
-              <w:pStyle w:val="NormalWeb"/>
-              <w:spacing w:before="0" w:beforeAutospacing="0" w:after="160" w:afterAutospacing="0" w:line="0" w:lineRule="atLeast"/>
-            </w:pPr>
+            <w:proofErr w:type="spellEnd"/>
             <w:r>
               <w:rPr>
                 <w:rFonts w:ascii="Calibri" w:hAnsi="Calibri"/>
@@ -825,8 +903,19 @@
                 <w:sz w:val="22"/>
                 <w:szCs w:val="22"/>
               </w:rPr>
-              <w:t>Zang, Jiawei</w:t>
+              <w:t xml:space="preserve">, </w:t>
             </w:r>
+            <w:proofErr w:type="spellStart"/>
+            <w:r>
+              <w:rPr>
+                <w:rFonts w:ascii="Calibri" w:hAnsi="Calibri"/>
+                <w:color w:val="000000"/>
+                <w:sz w:val="22"/>
+                <w:szCs w:val="22"/>
+              </w:rPr>
+              <w:t>Jiawei</w:t>
+            </w:r>
+            <w:proofErr w:type="spellEnd"/>
           </w:p>
         </w:tc>
         <w:tc>
@@ -919,7 +1008,27 @@
           <w:sz w:val="22"/>
           <w:szCs w:val="22"/>
         </w:rPr>
-        <w:t>We were unable to secure enough time to begin working on communication between the Librarian and our system. This feature was cut because it was the least important feature that we could be spending our time implementing and was not critical to running the game. JSon files that are manually downloaded could still be read.</w:t>
+        <w:t xml:space="preserve">We were unable to secure enough time to begin working on communication between the Librarian and our system. This feature was cut because it was the least important feature that we could be spending our time implementing and was not critical to running the game. </w:t>
+      </w:r>
+      <w:proofErr w:type="spellStart"/>
+      <w:r>
+        <w:rPr>
+          <w:rFonts w:ascii="Calibri" w:hAnsi="Calibri"/>
+          <w:color w:val="000000"/>
+          <w:sz w:val="22"/>
+          <w:szCs w:val="22"/>
+        </w:rPr>
+        <w:t>JSon</w:t>
+      </w:r>
+      <w:proofErr w:type="spellEnd"/>
+      <w:r>
+        <w:rPr>
+          <w:rFonts w:ascii="Calibri" w:hAnsi="Calibri"/>
+          <w:color w:val="000000"/>
+          <w:sz w:val="22"/>
+          <w:szCs w:val="22"/>
+        </w:rPr>
+        <w:t xml:space="preserve"> files that are manually downloaded could still be read.</w:t>
       </w:r>
     </w:p>
     <w:p>
@@ -957,7 +1066,27 @@
           <w:sz w:val="22"/>
           <w:szCs w:val="22"/>
         </w:rPr>
-        <w:t>We began implementation on reading the Fourth code from the JSon file. We began implementation later than anticipated because we did not have access to a sample file in order to begin. As a result, the only method we were able to come up with in the timeframe was far to lengthy to implement given the remaining amount of time we were given and was cut in favour of other systems that were more critical and were closer to being finished.</w:t>
+        <w:t xml:space="preserve">We began implementation on reading the Fourth code from the </w:t>
+      </w:r>
+      <w:proofErr w:type="spellStart"/>
+      <w:r>
+        <w:rPr>
+          <w:rFonts w:ascii="Calibri" w:hAnsi="Calibri"/>
+          <w:color w:val="000000"/>
+          <w:sz w:val="22"/>
+          <w:szCs w:val="22"/>
+        </w:rPr>
+        <w:t>JSon</w:t>
+      </w:r>
+      <w:proofErr w:type="spellEnd"/>
+      <w:r>
+        <w:rPr>
+          <w:rFonts w:ascii="Calibri" w:hAnsi="Calibri"/>
+          <w:color w:val="000000"/>
+          <w:sz w:val="22"/>
+          <w:szCs w:val="22"/>
+        </w:rPr>
+        <w:t xml:space="preserve"> file. We began implementation later than anticipated because we did not have access to a sample file in order to begin. As a result, the only method we were able to come up with in the timeframe was far to lengthy to implement given the remaining amount of time we were given and was cut in favour of other systems that were more critical and were closer to being finished.</w:t>
       </w:r>
     </w:p>
     <w:p>
@@ -979,7 +1108,27 @@
           <w:sz w:val="22"/>
           <w:szCs w:val="22"/>
         </w:rPr>
-        <w:t>3. Reading and writing statistics from JSon files</w:t>
+        <w:t xml:space="preserve">3. Reading and writing statistics from </w:t>
+      </w:r>
+      <w:proofErr w:type="spellStart"/>
+      <w:r>
+        <w:rPr>
+          <w:rFonts w:ascii="Calibri" w:hAnsi="Calibri"/>
+          <w:color w:val="000000"/>
+          <w:sz w:val="22"/>
+          <w:szCs w:val="22"/>
+        </w:rPr>
+        <w:t>JSon</w:t>
+      </w:r>
+      <w:proofErr w:type="spellEnd"/>
+      <w:r>
+        <w:rPr>
+          <w:rFonts w:ascii="Calibri" w:hAnsi="Calibri"/>
+          <w:color w:val="000000"/>
+          <w:sz w:val="22"/>
+          <w:szCs w:val="22"/>
+        </w:rPr>
+        <w:t xml:space="preserve"> files</w:t>
       </w:r>
     </w:p>
     <w:p>
@@ -1001,7 +1150,27 @@
           <w:sz w:val="22"/>
           <w:szCs w:val="22"/>
         </w:rPr>
-        <w:t>The code exists to read and write statistics from and to JSon files, but we did not have an opportunity to build a method to update the files and record statistics mid-game. Time was a factor and the function was not deemed important enough to prioritise.</w:t>
+        <w:t xml:space="preserve">The code exists to read and write statistics from and to </w:t>
+      </w:r>
+      <w:proofErr w:type="spellStart"/>
+      <w:r>
+        <w:rPr>
+          <w:rFonts w:ascii="Calibri" w:hAnsi="Calibri"/>
+          <w:color w:val="000000"/>
+          <w:sz w:val="22"/>
+          <w:szCs w:val="22"/>
+        </w:rPr>
+        <w:t>JSon</w:t>
+      </w:r>
+      <w:proofErr w:type="spellEnd"/>
+      <w:r>
+        <w:rPr>
+          <w:rFonts w:ascii="Calibri" w:hAnsi="Calibri"/>
+          <w:color w:val="000000"/>
+          <w:sz w:val="22"/>
+          <w:szCs w:val="22"/>
+        </w:rPr>
+        <w:t xml:space="preserve"> files, but we did not have an opportunity to build a method to update the files and record statistics mid-game. Time was a factor and the function was not deemed important enough to prioritise.</w:t>
       </w:r>
     </w:p>
     <w:p>
@@ -1040,21 +1209,16 @@
     </w:p>
     <w:p>
       <w:pPr>
-        <w:pStyle w:val="NormalWeb"/>
-        <w:spacing w:before="0" w:beforeAutospacing="0" w:after="160" w:afterAutospacing="0"/>
-        <w:rPr>
-          <w:rFonts w:ascii="Calibri" w:hAnsi="Calibri"/>
-          <w:color w:val="000000"/>
-          <w:sz w:val="22"/>
-          <w:szCs w:val="22"/>
-        </w:rPr>
-      </w:pPr>
-      <w:r>
-        <w:rPr>
-          <w:rFonts w:ascii="Calibri" w:hAnsi="Calibri"/>
-          <w:color w:val="000000"/>
-          <w:sz w:val="22"/>
-          <w:szCs w:val="22"/>
+        <w:rPr>
+          <w:rFonts w:ascii="Times" w:eastAsia="Times New Roman" w:hAnsi="Times" w:cs="Times New Roman"/>
+          <w:sz w:val="20"/>
+          <w:szCs w:val="20"/>
+        </w:rPr>
+      </w:pPr>
+      <w:r>
+        <w:rPr>
+          <w:rFonts w:ascii="Calibri" w:hAnsi="Calibri"/>
+          <w:color w:val="000000"/>
         </w:rPr>
         <w:tab/>
         <w:t xml:space="preserve">The Observers were implemented but there were multiple bugs in the code that came with it. Many of these bugs are unsolved and no enough </w:t>
@@ -1063,20 +1227,34 @@
         <w:rPr>
           <w:rFonts w:ascii="Calibri" w:hAnsi="Calibri"/>
           <w:color w:val="000000"/>
-          <w:sz w:val="22"/>
-          <w:szCs w:val="22"/>
         </w:rPr>
         <w:t>time is enough.</w:t>
       </w:r>
+      <w:r>
+        <w:rPr>
+          <w:rFonts w:ascii="Calibri" w:hAnsi="Calibri"/>
+          <w:color w:val="000000"/>
+        </w:rPr>
+        <w:t xml:space="preserve"> </w:t>
+      </w:r>
+      <w:r>
+        <w:rPr>
+          <w:rFonts w:ascii="Calibri" w:eastAsia="Times New Roman" w:hAnsi="Calibri" w:cs="Times New Roman"/>
+          <w:color w:val="000000"/>
+        </w:rPr>
+        <w:t>We were unable to find a cohesive way to fit the observer transformation into our environment in time.</w:t>
+      </w:r>
+    </w:p>
+    <w:p>
+      <w:pPr>
+        <w:rPr>
+          <w:rFonts w:ascii="Times" w:eastAsia="Times New Roman" w:hAnsi="Times" w:cs="Times New Roman"/>
+          <w:sz w:val="20"/>
+          <w:szCs w:val="20"/>
+        </w:rPr>
+      </w:pPr>
       <w:bookmarkStart w:id="0" w:name="_GoBack"/>
       <w:bookmarkEnd w:id="0"/>
-    </w:p>
-    <w:p>
-      <w:pPr>
-        <w:rPr>
-          <w:rFonts w:eastAsia="Times New Roman" w:cs="Times New Roman"/>
-        </w:rPr>
-      </w:pPr>
     </w:p>
     <w:p>
       <w:pPr>
@@ -2630,7 +2808,7 @@
 </file>
 
 <file path=customXml/itemProps1.xml><?xml version="1.0" encoding="utf-8"?>
-<ds:datastoreItem xmlns:ds="http://schemas.openxmlformats.org/officeDocument/2006/customXml" ds:itemID="{6236682F-3795-EB46-BF59-D2059980E775}">
+<ds:datastoreItem xmlns:ds="http://schemas.openxmlformats.org/officeDocument/2006/customXml" ds:itemID="{2C95F041-13D2-F34B-B710-DC3A5A1DA4D7}">
   <ds:schemaRefs>
     <ds:schemaRef ds:uri="http://schemas.openxmlformats.org/officeDocument/2006/bibliography"/>
   </ds:schemaRefs>

</xml_diff>

<commit_message>
Added final Deployment documentation
</commit_message>
<xml_diff>
--- a/doc/DEPLOYMENT_REPORT.docx
+++ b/doc/DEPLOYMENT_REPORT.docx
@@ -1,6 +1,6 @@
 
 <file path=word/document.xml><?xml version="1.0" encoding="utf-8"?>
-<w:document xmlns:wpc="http://schemas.microsoft.com/office/word/2010/wordprocessingCanvas" xmlns:mo="http://schemas.microsoft.com/office/mac/office/2008/main" xmlns:mc="http://schemas.openxmlformats.org/markup-compatibility/2006" xmlns:mv="urn:schemas-microsoft-com:mac:vml" xmlns:o="urn:schemas-microsoft-com:office:office" xmlns:r="http://schemas.openxmlformats.org/officeDocument/2006/relationships" xmlns:m="http://schemas.openxmlformats.org/officeDocument/2006/math" xmlns:v="urn:schemas-microsoft-com:vml" xmlns:wp14="http://schemas.microsoft.com/office/word/2010/wordprocessingDrawing" xmlns:wp="http://schemas.openxmlformats.org/drawingml/2006/wordprocessingDrawing" xmlns:w10="urn:schemas-microsoft-com:office:word" xmlns:w="http://schemas.openxmlformats.org/wordprocessingml/2006/main" xmlns:w14="http://schemas.microsoft.com/office/word/2010/wordml" xmlns:wpg="http://schemas.microsoft.com/office/word/2010/wordprocessingGroup" xmlns:wpi="http://schemas.microsoft.com/office/word/2010/wordprocessingInk" xmlns:wne="http://schemas.microsoft.com/office/word/2006/wordml" xmlns:wps="http://schemas.microsoft.com/office/word/2010/wordprocessingShape" mc:Ignorable="w14 wp14">
+<w:document xmlns:wpc="http://schemas.microsoft.com/office/word/2010/wordprocessingCanvas" xmlns:cx="http://schemas.microsoft.com/office/drawing/2014/chartex" xmlns:cx1="http://schemas.microsoft.com/office/drawing/2015/9/8/chartex" xmlns:cx2="http://schemas.microsoft.com/office/drawing/2015/10/21/chartex" xmlns:cx3="http://schemas.microsoft.com/office/drawing/2016/5/9/chartex" xmlns:cx4="http://schemas.microsoft.com/office/drawing/2016/5/10/chartex" xmlns:cx5="http://schemas.microsoft.com/office/drawing/2016/5/11/chartex" xmlns:mc="http://schemas.openxmlformats.org/markup-compatibility/2006" xmlns:o="urn:schemas-microsoft-com:office:office" xmlns:r="http://schemas.openxmlformats.org/officeDocument/2006/relationships" xmlns:m="http://schemas.openxmlformats.org/officeDocument/2006/math" xmlns:v="urn:schemas-microsoft-com:vml" xmlns:wp14="http://schemas.microsoft.com/office/word/2010/wordprocessingDrawing" xmlns:wp="http://schemas.openxmlformats.org/drawingml/2006/wordprocessingDrawing" xmlns:w10="urn:schemas-microsoft-com:office:word" xmlns:w="http://schemas.openxmlformats.org/wordprocessingml/2006/main" xmlns:w14="http://schemas.microsoft.com/office/word/2010/wordml" xmlns:w15="http://schemas.microsoft.com/office/word/2012/wordml" xmlns:w16se="http://schemas.microsoft.com/office/word/2015/wordml/symex" xmlns:wpg="http://schemas.microsoft.com/office/word/2010/wordprocessingGroup" xmlns:wpi="http://schemas.microsoft.com/office/word/2010/wordprocessingInk" xmlns:wne="http://schemas.microsoft.com/office/word/2006/wordml" xmlns:wps="http://schemas.microsoft.com/office/word/2010/wordprocessingShape" mc:Ignorable="w14 w15 w16se wp14">
   <w:body>
     <w:p>
       <w:pPr>
@@ -290,9 +290,7 @@
             <w:rPr>
               <w:rFonts w:eastAsiaTheme="minorEastAsia"/>
               <w:noProof/>
-              <w:sz w:val="24"/>
-              <w:szCs w:val="24"/>
-              <w:lang w:eastAsia="ja-JP"/>
+              <w:lang w:eastAsia="en-CA"/>
             </w:rPr>
           </w:pPr>
           <w:r>
@@ -304,140 +302,166 @@
           <w:r>
             <w:fldChar w:fldCharType="separate"/>
           </w:r>
-          <w:r>
-            <w:rPr>
-              <w:rFonts w:ascii="Calibri" w:eastAsia="Times New Roman" w:hAnsi="Calibri" w:cs="Times New Roman"/>
-              <w:noProof/>
-              <w:color w:val="000000"/>
-            </w:rPr>
-            <w:t>1 INTRODUCTION</w:t>
-          </w:r>
-          <w:r>
-            <w:rPr>
-              <w:noProof/>
-            </w:rPr>
-            <w:tab/>
-          </w:r>
-          <w:r>
-            <w:rPr>
-              <w:noProof/>
-            </w:rPr>
-            <w:fldChar w:fldCharType="begin"/>
-          </w:r>
-          <w:r>
-            <w:rPr>
-              <w:noProof/>
-            </w:rPr>
-            <w:instrText xml:space="preserve"> PAGEREF _Toc342500135 \h </w:instrText>
-          </w:r>
-          <w:r>
-            <w:rPr>
-              <w:noProof/>
-            </w:rPr>
-          </w:r>
-          <w:r>
-            <w:rPr>
-              <w:noProof/>
-            </w:rPr>
-            <w:fldChar w:fldCharType="separate"/>
-          </w:r>
-          <w:r>
-            <w:rPr>
-              <w:noProof/>
-            </w:rPr>
-            <w:t>2</w:t>
-          </w:r>
-          <w:r>
-            <w:rPr>
-              <w:noProof/>
-            </w:rPr>
-            <w:fldChar w:fldCharType="end"/>
-          </w:r>
+          <w:hyperlink w:anchor="_Toc468651804" w:history="1">
+            <w:r>
+              <w:rPr>
+                <w:rStyle w:val="Hyperlink"/>
+                <w:rFonts w:ascii="Calibri" w:eastAsia="Times New Roman" w:hAnsi="Calibri" w:cs="Times New Roman"/>
+                <w:noProof/>
+              </w:rPr>
+              <w:t>1 INTRODUCTION</w:t>
+            </w:r>
+            <w:r>
+              <w:rPr>
+                <w:noProof/>
+              </w:rPr>
+              <w:t xml:space="preserve"> </w:t>
+            </w:r>
+            <w:r>
+              <w:rPr>
+                <w:rStyle w:val="Hyperlink"/>
+                <w:rFonts w:ascii="Calibri" w:eastAsia="Times New Roman" w:hAnsi="Calibri" w:cs="Times New Roman"/>
+                <w:noProof/>
+              </w:rPr>
+              <w:t>statistics</w:t>
+            </w:r>
+            <w:r>
+              <w:rPr>
+                <w:noProof/>
+                <w:webHidden/>
+              </w:rPr>
+              <w:tab/>
+            </w:r>
+            <w:r>
+              <w:rPr>
+                <w:noProof/>
+                <w:webHidden/>
+              </w:rPr>
+              <w:fldChar w:fldCharType="begin"/>
+            </w:r>
+            <w:r>
+              <w:rPr>
+                <w:noProof/>
+                <w:webHidden/>
+              </w:rPr>
+              <w:instrText xml:space="preserve"> PAGEREF _Toc468651804 \h </w:instrText>
+            </w:r>
+            <w:r>
+              <w:rPr>
+                <w:noProof/>
+                <w:webHidden/>
+              </w:rPr>
+            </w:r>
+            <w:r>
+              <w:rPr>
+                <w:noProof/>
+                <w:webHidden/>
+              </w:rPr>
+              <w:fldChar w:fldCharType="separate"/>
+            </w:r>
+            <w:r>
+              <w:rPr>
+                <w:noProof/>
+                <w:webHidden/>
+              </w:rPr>
+              <w:t>2</w:t>
+            </w:r>
+            <w:r>
+              <w:rPr>
+                <w:noProof/>
+                <w:webHidden/>
+              </w:rPr>
+              <w:fldChar w:fldCharType="end"/>
+            </w:r>
+          </w:hyperlink>
         </w:p>
         <w:p>
           <w:pPr>
             <w:pStyle w:val="TOC2"/>
             <w:tabs>
-              <w:tab w:val="left" w:pos="627"/>
+              <w:tab w:val="left" w:pos="660"/>
               <w:tab w:val="right" w:leader="dot" w:pos="9350"/>
             </w:tabs>
             <w:rPr>
               <w:rFonts w:eastAsiaTheme="minorEastAsia"/>
               <w:noProof/>
-              <w:sz w:val="24"/>
-              <w:szCs w:val="24"/>
-              <w:lang w:eastAsia="ja-JP"/>
+              <w:lang w:eastAsia="en-CA"/>
             </w:rPr>
           </w:pPr>
-          <w:r>
-            <w:rPr>
-              <w:rFonts w:ascii="Calibri" w:eastAsia="Times New Roman" w:hAnsi="Calibri" w:cs="Times New Roman"/>
-              <w:noProof/>
-              <w:color w:val="000000"/>
-            </w:rPr>
-            <w:t>1.</w:t>
-          </w:r>
-          <w:r>
-            <w:rPr>
-              <w:rFonts w:eastAsiaTheme="minorEastAsia"/>
-              <w:noProof/>
-              <w:sz w:val="24"/>
-              <w:szCs w:val="24"/>
-              <w:lang w:eastAsia="ja-JP"/>
-            </w:rPr>
-            <w:tab/>
-          </w:r>
-          <w:r>
-            <w:rPr>
-              <w:rFonts w:ascii="Calibri" w:eastAsia="Times New Roman" w:hAnsi="Calibri" w:cs="Times New Roman"/>
-              <w:b/>
-              <w:bCs/>
-              <w:noProof/>
-              <w:color w:val="000000"/>
-            </w:rPr>
-            <w:t>TEAM MEMBERS</w:t>
-          </w:r>
-          <w:r>
-            <w:rPr>
-              <w:noProof/>
-            </w:rPr>
-            <w:tab/>
-          </w:r>
-          <w:r>
-            <w:rPr>
-              <w:noProof/>
-            </w:rPr>
-            <w:fldChar w:fldCharType="begin"/>
-          </w:r>
-          <w:r>
-            <w:rPr>
-              <w:noProof/>
-            </w:rPr>
-            <w:instrText xml:space="preserve"> PAGEREF _Toc342500136 \h </w:instrText>
-          </w:r>
-          <w:r>
-            <w:rPr>
-              <w:noProof/>
-            </w:rPr>
-          </w:r>
-          <w:r>
-            <w:rPr>
-              <w:noProof/>
-            </w:rPr>
-            <w:fldChar w:fldCharType="separate"/>
-          </w:r>
-          <w:r>
-            <w:rPr>
-              <w:noProof/>
-            </w:rPr>
-            <w:t>2</w:t>
-          </w:r>
-          <w:r>
-            <w:rPr>
-              <w:noProof/>
-            </w:rPr>
-            <w:fldChar w:fldCharType="end"/>
-          </w:r>
+          <w:hyperlink w:anchor="_Toc468651805" w:history="1">
+            <w:r>
+              <w:rPr>
+                <w:rStyle w:val="Hyperlink"/>
+                <w:rFonts w:ascii="Calibri" w:eastAsia="Times New Roman" w:hAnsi="Calibri" w:cs="Times New Roman"/>
+                <w:noProof/>
+              </w:rPr>
+              <w:t>1.</w:t>
+            </w:r>
+            <w:r>
+              <w:rPr>
+                <w:rFonts w:eastAsiaTheme="minorEastAsia"/>
+                <w:noProof/>
+                <w:lang w:eastAsia="en-CA"/>
+              </w:rPr>
+              <w:tab/>
+            </w:r>
+            <w:r>
+              <w:rPr>
+                <w:rStyle w:val="Hyperlink"/>
+                <w:rFonts w:ascii="Calibri" w:eastAsia="Times New Roman" w:hAnsi="Calibri" w:cs="Times New Roman"/>
+                <w:noProof/>
+              </w:rPr>
+              <w:t>TEAM MEMBERS</w:t>
+            </w:r>
+            <w:r>
+              <w:rPr>
+                <w:noProof/>
+                <w:webHidden/>
+              </w:rPr>
+              <w:tab/>
+            </w:r>
+            <w:r>
+              <w:rPr>
+                <w:noProof/>
+                <w:webHidden/>
+              </w:rPr>
+              <w:fldChar w:fldCharType="begin"/>
+            </w:r>
+            <w:r>
+              <w:rPr>
+                <w:noProof/>
+                <w:webHidden/>
+              </w:rPr>
+              <w:instrText xml:space="preserve"> PAGEREF _Toc468651805 \h </w:instrText>
+            </w:r>
+            <w:r>
+              <w:rPr>
+                <w:noProof/>
+                <w:webHidden/>
+              </w:rPr>
+            </w:r>
+            <w:r>
+              <w:rPr>
+                <w:noProof/>
+                <w:webHidden/>
+              </w:rPr>
+              <w:fldChar w:fldCharType="separate"/>
+            </w:r>
+            <w:r>
+              <w:rPr>
+                <w:noProof/>
+                <w:webHidden/>
+              </w:rPr>
+              <w:t>2</w:t>
+            </w:r>
+            <w:r>
+              <w:rPr>
+                <w:noProof/>
+                <w:webHidden/>
+              </w:rPr>
+              <w:fldChar w:fldCharType="end"/>
+            </w:r>
+          </w:hyperlink>
         </w:p>
         <w:p>
           <w:pPr>
@@ -448,60 +472,277 @@
             <w:rPr>
               <w:rFonts w:eastAsiaTheme="minorEastAsia"/>
               <w:noProof/>
-              <w:sz w:val="24"/>
-              <w:szCs w:val="24"/>
-              <w:lang w:eastAsia="ja-JP"/>
+              <w:lang w:eastAsia="en-CA"/>
             </w:rPr>
           </w:pPr>
-          <w:r>
+          <w:hyperlink w:anchor="_Toc468651806" w:history="1">
+            <w:r>
+              <w:rPr>
+                <w:rStyle w:val="Hyperlink"/>
+                <w:rFonts w:ascii="Calibri" w:eastAsia="Times New Roman" w:hAnsi="Calibri" w:cs="Times New Roman"/>
+                <w:noProof/>
+              </w:rPr>
+              <w:t>2 UNMET REQUIREMENTS</w:t>
+            </w:r>
+            <w:r>
+              <w:rPr>
+                <w:noProof/>
+                <w:webHidden/>
+              </w:rPr>
+              <w:tab/>
+            </w:r>
+            <w:r>
+              <w:rPr>
+                <w:noProof/>
+                <w:webHidden/>
+              </w:rPr>
+              <w:fldChar w:fldCharType="begin"/>
+            </w:r>
+            <w:r>
+              <w:rPr>
+                <w:noProof/>
+                <w:webHidden/>
+              </w:rPr>
+              <w:instrText xml:space="preserve"> PAGEREF _Toc468651806 \h </w:instrText>
+            </w:r>
+            <w:r>
+              <w:rPr>
+                <w:noProof/>
+                <w:webHidden/>
+              </w:rPr>
+            </w:r>
+            <w:r>
+              <w:rPr>
+                <w:noProof/>
+                <w:webHidden/>
+              </w:rPr>
+              <w:fldChar w:fldCharType="separate"/>
+            </w:r>
+            <w:r>
+              <w:rPr>
+                <w:noProof/>
+                <w:webHidden/>
+              </w:rPr>
+              <w:t>2</w:t>
+            </w:r>
+            <w:r>
+              <w:rPr>
+                <w:noProof/>
+                <w:webHidden/>
+              </w:rPr>
+              <w:fldChar w:fldCharType="end"/>
+            </w:r>
+          </w:hyperlink>
+        </w:p>
+        <w:p>
+          <w:pPr>
+            <w:pStyle w:val="TOC2"/>
+            <w:tabs>
+              <w:tab w:val="right" w:leader="dot" w:pos="9350"/>
+            </w:tabs>
             <w:rPr>
-              <w:rFonts w:ascii="Calibri" w:eastAsia="Times New Roman" w:hAnsi="Calibri" w:cs="Times New Roman"/>
+              <w:rFonts w:eastAsiaTheme="minorEastAsia"/>
               <w:noProof/>
-              <w:color w:val="000000"/>
+              <w:lang w:eastAsia="en-CA"/>
             </w:rPr>
-            <w:t>2 UNMET REQUIREMENTS</w:t>
-          </w:r>
-          <w:r>
+          </w:pPr>
+          <w:hyperlink w:anchor="_Toc468651807" w:history="1">
+            <w:r>
+              <w:rPr>
+                <w:rStyle w:val="Hyperlink"/>
+                <w:noProof/>
+              </w:rPr>
+              <w:t>2.1 Communication with the Robot Librarian</w:t>
+            </w:r>
+            <w:r>
+              <w:rPr>
+                <w:noProof/>
+                <w:webHidden/>
+              </w:rPr>
+              <w:tab/>
+            </w:r>
+            <w:r>
+              <w:rPr>
+                <w:noProof/>
+                <w:webHidden/>
+              </w:rPr>
+              <w:fldChar w:fldCharType="begin"/>
+            </w:r>
+            <w:r>
+              <w:rPr>
+                <w:noProof/>
+                <w:webHidden/>
+              </w:rPr>
+              <w:instrText xml:space="preserve"> PAGEREF _Toc468651807 \h </w:instrText>
+            </w:r>
+            <w:r>
+              <w:rPr>
+                <w:noProof/>
+                <w:webHidden/>
+              </w:rPr>
+            </w:r>
+            <w:r>
+              <w:rPr>
+                <w:noProof/>
+                <w:webHidden/>
+              </w:rPr>
+              <w:fldChar w:fldCharType="separate"/>
+            </w:r>
+            <w:r>
+              <w:rPr>
+                <w:noProof/>
+                <w:webHidden/>
+              </w:rPr>
+              <w:t>2</w:t>
+            </w:r>
+            <w:r>
+              <w:rPr>
+                <w:noProof/>
+                <w:webHidden/>
+              </w:rPr>
+              <w:fldChar w:fldCharType="end"/>
+            </w:r>
+          </w:hyperlink>
+        </w:p>
+        <w:p>
+          <w:pPr>
+            <w:pStyle w:val="TOC2"/>
+            <w:tabs>
+              <w:tab w:val="right" w:leader="dot" w:pos="9350"/>
+            </w:tabs>
             <w:rPr>
+              <w:rFonts w:eastAsiaTheme="minorEastAsia"/>
               <w:noProof/>
+              <w:lang w:eastAsia="en-CA"/>
             </w:rPr>
-            <w:tab/>
-          </w:r>
-          <w:r>
+          </w:pPr>
+          <w:hyperlink w:anchor="_Toc468651808" w:history="1">
+            <w:r>
+              <w:rPr>
+                <w:rStyle w:val="Hyperlink"/>
+                <w:noProof/>
+              </w:rPr>
+              <w:t>2.2 Reading and processing AI files</w:t>
+            </w:r>
+            <w:r>
+              <w:rPr>
+                <w:noProof/>
+                <w:webHidden/>
+              </w:rPr>
+              <w:tab/>
+            </w:r>
+            <w:r>
+              <w:rPr>
+                <w:noProof/>
+                <w:webHidden/>
+              </w:rPr>
+              <w:fldChar w:fldCharType="begin"/>
+            </w:r>
+            <w:r>
+              <w:rPr>
+                <w:noProof/>
+                <w:webHidden/>
+              </w:rPr>
+              <w:instrText xml:space="preserve"> PAGEREF _Toc468651808 \h </w:instrText>
+            </w:r>
+            <w:r>
+              <w:rPr>
+                <w:noProof/>
+                <w:webHidden/>
+              </w:rPr>
+            </w:r>
+            <w:r>
+              <w:rPr>
+                <w:noProof/>
+                <w:webHidden/>
+              </w:rPr>
+              <w:fldChar w:fldCharType="separate"/>
+            </w:r>
+            <w:r>
+              <w:rPr>
+                <w:noProof/>
+                <w:webHidden/>
+              </w:rPr>
+              <w:t>3</w:t>
+            </w:r>
+            <w:r>
+              <w:rPr>
+                <w:noProof/>
+                <w:webHidden/>
+              </w:rPr>
+              <w:fldChar w:fldCharType="end"/>
+            </w:r>
+          </w:hyperlink>
+        </w:p>
+        <w:p>
+          <w:pPr>
+            <w:pStyle w:val="TOC2"/>
+            <w:tabs>
+              <w:tab w:val="right" w:leader="dot" w:pos="9350"/>
+            </w:tabs>
             <w:rPr>
+              <w:rFonts w:eastAsiaTheme="minorEastAsia"/>
               <w:noProof/>
+              <w:lang w:eastAsia="en-CA"/>
             </w:rPr>
-            <w:fldChar w:fldCharType="begin"/>
-          </w:r>
-          <w:r>
-            <w:rPr>
-              <w:noProof/>
-            </w:rPr>
-            <w:instrText xml:space="preserve"> PAGEREF _Toc342500137 \h </w:instrText>
-          </w:r>
-          <w:r>
-            <w:rPr>
-              <w:noProof/>
-            </w:rPr>
-          </w:r>
-          <w:r>
-            <w:rPr>
-              <w:noProof/>
-            </w:rPr>
-            <w:fldChar w:fldCharType="separate"/>
-          </w:r>
-          <w:r>
-            <w:rPr>
-              <w:noProof/>
-            </w:rPr>
-            <w:t>2</w:t>
-          </w:r>
-          <w:r>
-            <w:rPr>
-              <w:noProof/>
-            </w:rPr>
-            <w:fldChar w:fldCharType="end"/>
-          </w:r>
+          </w:pPr>
+          <w:hyperlink w:anchor="_Toc468651809" w:history="1">
+            <w:r>
+              <w:rPr>
+                <w:rStyle w:val="Hyperlink"/>
+                <w:noProof/>
+              </w:rPr>
+              <w:t>2.3 Reading and writing from JSON files</w:t>
+            </w:r>
+            <w:r>
+              <w:rPr>
+                <w:noProof/>
+                <w:webHidden/>
+              </w:rPr>
+              <w:tab/>
+            </w:r>
+            <w:r>
+              <w:rPr>
+                <w:noProof/>
+                <w:webHidden/>
+              </w:rPr>
+              <w:fldChar w:fldCharType="begin"/>
+            </w:r>
+            <w:r>
+              <w:rPr>
+                <w:noProof/>
+                <w:webHidden/>
+              </w:rPr>
+              <w:instrText xml:space="preserve"> PAGEREF _Toc468651809 \h </w:instrText>
+            </w:r>
+            <w:r>
+              <w:rPr>
+                <w:noProof/>
+                <w:webHidden/>
+              </w:rPr>
+            </w:r>
+            <w:r>
+              <w:rPr>
+                <w:noProof/>
+                <w:webHidden/>
+              </w:rPr>
+              <w:fldChar w:fldCharType="separate"/>
+            </w:r>
+            <w:r>
+              <w:rPr>
+                <w:noProof/>
+                <w:webHidden/>
+              </w:rPr>
+              <w:t>3</w:t>
+            </w:r>
+            <w:r>
+              <w:rPr>
+                <w:noProof/>
+                <w:webHidden/>
+              </w:rPr>
+              <w:fldChar w:fldCharType="end"/>
+            </w:r>
+          </w:hyperlink>
         </w:p>
         <w:p>
           <w:pPr>
@@ -512,60 +753,67 @@
             <w:rPr>
               <w:rFonts w:eastAsiaTheme="minorEastAsia"/>
               <w:noProof/>
-              <w:sz w:val="24"/>
-              <w:szCs w:val="24"/>
-              <w:lang w:eastAsia="ja-JP"/>
+              <w:lang w:eastAsia="en-CA"/>
             </w:rPr>
           </w:pPr>
-          <w:r>
-            <w:rPr>
-              <w:rFonts w:ascii="Calibri" w:eastAsia="Times New Roman" w:hAnsi="Calibri" w:cs="Times New Roman"/>
-              <w:noProof/>
-              <w:color w:val="000000"/>
-            </w:rPr>
-            <w:t>3 DESIGN CHANGES</w:t>
-          </w:r>
-          <w:r>
-            <w:rPr>
-              <w:noProof/>
-            </w:rPr>
-            <w:tab/>
-          </w:r>
-          <w:r>
-            <w:rPr>
-              <w:noProof/>
-            </w:rPr>
-            <w:fldChar w:fldCharType="begin"/>
-          </w:r>
-          <w:r>
-            <w:rPr>
-              <w:noProof/>
-            </w:rPr>
-            <w:instrText xml:space="preserve"> PAGEREF _Toc342500138 \h </w:instrText>
-          </w:r>
-          <w:r>
-            <w:rPr>
-              <w:noProof/>
-            </w:rPr>
-          </w:r>
-          <w:r>
-            <w:rPr>
-              <w:noProof/>
-            </w:rPr>
-            <w:fldChar w:fldCharType="separate"/>
-          </w:r>
-          <w:r>
-            <w:rPr>
-              <w:noProof/>
-            </w:rPr>
-            <w:t>3</w:t>
-          </w:r>
-          <w:r>
-            <w:rPr>
-              <w:noProof/>
-            </w:rPr>
-            <w:fldChar w:fldCharType="end"/>
-          </w:r>
+          <w:hyperlink w:anchor="_Toc468651810" w:history="1">
+            <w:r>
+              <w:rPr>
+                <w:rStyle w:val="Hyperlink"/>
+                <w:rFonts w:ascii="Calibri" w:eastAsia="Times New Roman" w:hAnsi="Calibri" w:cs="Times New Roman"/>
+                <w:noProof/>
+              </w:rPr>
+              <w:t>3 DESIGN CHANGES</w:t>
+            </w:r>
+            <w:r>
+              <w:rPr>
+                <w:noProof/>
+                <w:webHidden/>
+              </w:rPr>
+              <w:tab/>
+            </w:r>
+            <w:r>
+              <w:rPr>
+                <w:noProof/>
+                <w:webHidden/>
+              </w:rPr>
+              <w:fldChar w:fldCharType="begin"/>
+            </w:r>
+            <w:r>
+              <w:rPr>
+                <w:noProof/>
+                <w:webHidden/>
+              </w:rPr>
+              <w:instrText xml:space="preserve"> PAGEREF _Toc468651810 \h </w:instrText>
+            </w:r>
+            <w:r>
+              <w:rPr>
+                <w:noProof/>
+                <w:webHidden/>
+              </w:rPr>
+            </w:r>
+            <w:r>
+              <w:rPr>
+                <w:noProof/>
+                <w:webHidden/>
+              </w:rPr>
+              <w:fldChar w:fldCharType="separate"/>
+            </w:r>
+            <w:r>
+              <w:rPr>
+                <w:noProof/>
+                <w:webHidden/>
+              </w:rPr>
+              <w:t>3</w:t>
+            </w:r>
+            <w:r>
+              <w:rPr>
+                <w:noProof/>
+                <w:webHidden/>
+              </w:rPr>
+              <w:fldChar w:fldCharType="end"/>
+            </w:r>
+          </w:hyperlink>
         </w:p>
         <w:p>
           <w:pPr>
@@ -576,60 +824,67 @@
             <w:rPr>
               <w:rFonts w:eastAsiaTheme="minorEastAsia"/>
               <w:noProof/>
-              <w:sz w:val="24"/>
-              <w:szCs w:val="24"/>
-              <w:lang w:eastAsia="ja-JP"/>
+              <w:lang w:eastAsia="en-CA"/>
             </w:rPr>
           </w:pPr>
-          <w:r>
-            <w:rPr>
-              <w:rFonts w:ascii="Calibri" w:eastAsia="Times New Roman" w:hAnsi="Calibri" w:cs="Times New Roman"/>
-              <w:noProof/>
-              <w:color w:val="000000"/>
-            </w:rPr>
-            <w:t>4 REMAINING BUGS</w:t>
-          </w:r>
-          <w:r>
-            <w:rPr>
-              <w:noProof/>
-            </w:rPr>
-            <w:tab/>
-          </w:r>
-          <w:r>
-            <w:rPr>
-              <w:noProof/>
-            </w:rPr>
-            <w:fldChar w:fldCharType="begin"/>
-          </w:r>
-          <w:r>
-            <w:rPr>
-              <w:noProof/>
-            </w:rPr>
-            <w:instrText xml:space="preserve"> PAGEREF _Toc342500139 \h </w:instrText>
-          </w:r>
-          <w:r>
-            <w:rPr>
-              <w:noProof/>
-            </w:rPr>
-          </w:r>
-          <w:r>
-            <w:rPr>
-              <w:noProof/>
-            </w:rPr>
-            <w:fldChar w:fldCharType="separate"/>
-          </w:r>
-          <w:r>
-            <w:rPr>
-              <w:noProof/>
-            </w:rPr>
-            <w:t>3</w:t>
-          </w:r>
-          <w:r>
-            <w:rPr>
-              <w:noProof/>
-            </w:rPr>
-            <w:fldChar w:fldCharType="end"/>
-          </w:r>
+          <w:hyperlink w:anchor="_Toc468651811" w:history="1">
+            <w:r>
+              <w:rPr>
+                <w:rStyle w:val="Hyperlink"/>
+                <w:rFonts w:ascii="Calibri" w:eastAsia="Times New Roman" w:hAnsi="Calibri" w:cs="Times New Roman"/>
+                <w:noProof/>
+              </w:rPr>
+              <w:t>4 REMAINING BUGS</w:t>
+            </w:r>
+            <w:r>
+              <w:rPr>
+                <w:noProof/>
+                <w:webHidden/>
+              </w:rPr>
+              <w:tab/>
+            </w:r>
+            <w:r>
+              <w:rPr>
+                <w:noProof/>
+                <w:webHidden/>
+              </w:rPr>
+              <w:fldChar w:fldCharType="begin"/>
+            </w:r>
+            <w:r>
+              <w:rPr>
+                <w:noProof/>
+                <w:webHidden/>
+              </w:rPr>
+              <w:instrText xml:space="preserve"> PAGEREF _Toc468651811 \h </w:instrText>
+            </w:r>
+            <w:r>
+              <w:rPr>
+                <w:noProof/>
+                <w:webHidden/>
+              </w:rPr>
+            </w:r>
+            <w:r>
+              <w:rPr>
+                <w:noProof/>
+                <w:webHidden/>
+              </w:rPr>
+              <w:fldChar w:fldCharType="separate"/>
+            </w:r>
+            <w:r>
+              <w:rPr>
+                <w:noProof/>
+                <w:webHidden/>
+              </w:rPr>
+              <w:t>3</w:t>
+            </w:r>
+            <w:r>
+              <w:rPr>
+                <w:noProof/>
+                <w:webHidden/>
+              </w:rPr>
+              <w:fldChar w:fldCharType="end"/>
+            </w:r>
+          </w:hyperlink>
         </w:p>
         <w:p>
           <w:pPr>
@@ -671,7 +926,7 @@
           <w:rFonts w:eastAsia="Times New Roman" w:cs="Times New Roman"/>
         </w:rPr>
       </w:pPr>
-      <w:bookmarkStart w:id="0" w:name="_Toc342500135"/>
+      <w:bookmarkStart w:id="0" w:name="_Toc468651804"/>
       <w:r>
         <w:rPr>
           <w:rFonts w:ascii="Calibri" w:eastAsia="Times New Roman" w:hAnsi="Calibri" w:cs="Times New Roman"/>
@@ -730,7 +985,7 @@
           <w:color w:val="000000"/>
         </w:rPr>
       </w:pPr>
-      <w:bookmarkStart w:id="1" w:name="_Toc342500136"/>
+      <w:bookmarkStart w:id="1" w:name="_Toc468651805"/>
       <w:r>
         <w:rPr>
           <w:rFonts w:ascii="Calibri" w:eastAsia="Times New Roman" w:hAnsi="Calibri" w:cs="Times New Roman"/>
@@ -870,31 +1125,13 @@
               <w:pStyle w:val="NormalWeb"/>
               <w:spacing w:before="0" w:beforeAutospacing="0" w:after="160" w:afterAutospacing="0" w:line="0" w:lineRule="atLeast"/>
             </w:pPr>
-            <w:proofErr w:type="spellStart"/>
             <w:r>
               <w:rPr>
                 <w:rFonts w:ascii="Calibri" w:hAnsi="Calibri"/>
                 <w:color w:val="000000"/>
               </w:rPr>
-              <w:t>Dimaano</w:t>
-            </w:r>
-            <w:proofErr w:type="spellEnd"/>
-            <w:r>
-              <w:rPr>
-                <w:rFonts w:ascii="Calibri" w:hAnsi="Calibri"/>
-                <w:color w:val="000000"/>
-              </w:rPr>
-              <w:t xml:space="preserve">, </w:t>
-            </w:r>
-            <w:proofErr w:type="spellStart"/>
-            <w:r>
-              <w:rPr>
-                <w:rFonts w:ascii="Calibri" w:hAnsi="Calibri"/>
-                <w:color w:val="000000"/>
-              </w:rPr>
-              <w:t>Nico</w:t>
-            </w:r>
-            <w:proofErr w:type="spellEnd"/>
+              <w:t>Dimaano, Nico</w:t>
+            </w:r>
           </w:p>
         </w:tc>
         <w:tc>
@@ -952,31 +1189,13 @@
               <w:pStyle w:val="NormalWeb"/>
               <w:spacing w:before="0" w:beforeAutospacing="0" w:after="160" w:afterAutospacing="0" w:line="0" w:lineRule="atLeast"/>
             </w:pPr>
-            <w:proofErr w:type="spellStart"/>
             <w:r>
               <w:rPr>
                 <w:rFonts w:ascii="Calibri" w:hAnsi="Calibri"/>
                 <w:color w:val="000000"/>
               </w:rPr>
-              <w:t>Neijmeijer</w:t>
-            </w:r>
-            <w:proofErr w:type="spellEnd"/>
-            <w:r>
-              <w:rPr>
-                <w:rFonts w:ascii="Calibri" w:hAnsi="Calibri"/>
-                <w:color w:val="000000"/>
-              </w:rPr>
-              <w:t xml:space="preserve">, </w:t>
-            </w:r>
-            <w:proofErr w:type="spellStart"/>
-            <w:r>
-              <w:rPr>
-                <w:rFonts w:ascii="Calibri" w:hAnsi="Calibri"/>
-                <w:color w:val="000000"/>
-              </w:rPr>
-              <w:t>Niklaas</w:t>
-            </w:r>
-            <w:proofErr w:type="spellEnd"/>
+              <w:t>Neijmeijer, Niklaas</w:t>
+            </w:r>
           </w:p>
         </w:tc>
         <w:tc>
@@ -1006,17 +1225,8 @@
                 <w:rFonts w:ascii="Calibri" w:hAnsi="Calibri"/>
                 <w:color w:val="000000"/>
               </w:rPr>
-              <w:t>Developer</w:t>
-            </w:r>
-            <w:proofErr w:type="gramStart"/>
-            <w:r>
-              <w:rPr>
-                <w:rFonts w:ascii="Calibri" w:hAnsi="Calibri"/>
-                <w:color w:val="000000"/>
-              </w:rPr>
-              <w:t>/  Tester</w:t>
-            </w:r>
-            <w:proofErr w:type="gramEnd"/>
+              <w:t>Developer/  Tester</w:t>
+            </w:r>
           </w:p>
         </w:tc>
       </w:tr>
@@ -1043,7 +1253,6 @@
               <w:pStyle w:val="NormalWeb"/>
               <w:spacing w:before="0" w:beforeAutospacing="0" w:after="160" w:afterAutospacing="0" w:line="0" w:lineRule="atLeast"/>
             </w:pPr>
-            <w:proofErr w:type="spellStart"/>
             <w:r>
               <w:rPr>
                 <w:rFonts w:ascii="Calibri" w:hAnsi="Calibri"/>
@@ -1051,17 +1260,7 @@
                 <w:sz w:val="22"/>
                 <w:szCs w:val="22"/>
               </w:rPr>
-              <w:t>Seidenthal</w:t>
-            </w:r>
-            <w:proofErr w:type="spellEnd"/>
-            <w:r>
-              <w:rPr>
-                <w:rFonts w:ascii="Calibri" w:hAnsi="Calibri"/>
-                <w:color w:val="000000"/>
-                <w:sz w:val="22"/>
-                <w:szCs w:val="22"/>
-              </w:rPr>
-              <w:t>, Kyle</w:t>
+              <w:t>Seidenthal, Kyle</w:t>
             </w:r>
           </w:p>
         </w:tc>
@@ -1120,7 +1319,6 @@
               <w:pStyle w:val="NormalWeb"/>
               <w:spacing w:before="0" w:beforeAutospacing="0" w:after="160" w:afterAutospacing="0" w:line="0" w:lineRule="atLeast"/>
             </w:pPr>
-            <w:proofErr w:type="spellStart"/>
             <w:r>
               <w:rPr>
                 <w:rFonts w:ascii="Calibri" w:hAnsi="Calibri"/>
@@ -1128,17 +1326,7 @@
                 <w:sz w:val="22"/>
                 <w:szCs w:val="22"/>
               </w:rPr>
-              <w:t>Sterma</w:t>
-            </w:r>
-            <w:proofErr w:type="spellEnd"/>
-            <w:r>
-              <w:rPr>
-                <w:rFonts w:ascii="Calibri" w:hAnsi="Calibri"/>
-                <w:color w:val="000000"/>
-                <w:sz w:val="22"/>
-                <w:szCs w:val="22"/>
-              </w:rPr>
-              <w:t>, Brendon</w:t>
+              <w:t>Sterma, Brendon</w:t>
             </w:r>
           </w:p>
         </w:tc>
@@ -1197,7 +1385,6 @@
               <w:pStyle w:val="NormalWeb"/>
               <w:spacing w:before="0" w:beforeAutospacing="0" w:after="160" w:afterAutospacing="0" w:line="0" w:lineRule="atLeast"/>
             </w:pPr>
-            <w:proofErr w:type="spellStart"/>
             <w:r>
               <w:rPr>
                 <w:rFonts w:ascii="Calibri" w:hAnsi="Calibri"/>
@@ -1205,29 +1392,8 @@
                 <w:sz w:val="22"/>
                 <w:szCs w:val="22"/>
               </w:rPr>
-              <w:t>Zang</w:t>
-            </w:r>
-            <w:proofErr w:type="spellEnd"/>
-            <w:r>
-              <w:rPr>
-                <w:rFonts w:ascii="Calibri" w:hAnsi="Calibri"/>
-                <w:color w:val="000000"/>
-                <w:sz w:val="22"/>
-                <w:szCs w:val="22"/>
-              </w:rPr>
-              <w:t xml:space="preserve">, </w:t>
-            </w:r>
-            <w:proofErr w:type="spellStart"/>
-            <w:r>
-              <w:rPr>
-                <w:rFonts w:ascii="Calibri" w:hAnsi="Calibri"/>
-                <w:color w:val="000000"/>
-                <w:sz w:val="22"/>
-                <w:szCs w:val="22"/>
-              </w:rPr>
-              <w:t>Jiawei</w:t>
-            </w:r>
-            <w:proofErr w:type="spellEnd"/>
+              <w:t>Zang, Jiawei</w:t>
+            </w:r>
           </w:p>
         </w:tc>
         <w:tc>
@@ -1277,7 +1443,7 @@
           <w:rFonts w:eastAsia="Times New Roman" w:cs="Times New Roman"/>
         </w:rPr>
       </w:pPr>
-      <w:bookmarkStart w:id="2" w:name="_Toc342500137"/>
+      <w:bookmarkStart w:id="2" w:name="_Toc468651806"/>
       <w:r>
         <w:rPr>
           <w:rFonts w:ascii="Calibri" w:eastAsia="Times New Roman" w:hAnsi="Calibri" w:cs="Times New Roman"/>
@@ -1296,18 +1462,22 @@
     </w:p>
     <w:p>
       <w:pPr>
-        <w:pStyle w:val="NormalWeb"/>
-        <w:spacing w:before="0" w:beforeAutospacing="0" w:after="160" w:afterAutospacing="0"/>
-      </w:pPr>
-      <w:r>
-        <w:rPr>
-          <w:rFonts w:ascii="Calibri" w:hAnsi="Calibri"/>
-          <w:color w:val="000000"/>
-          <w:sz w:val="22"/>
-          <w:szCs w:val="22"/>
-        </w:rPr>
-        <w:t>1. Communication with the Robot Librarian</w:t>
-      </w:r>
+        <w:pStyle w:val="Heading2"/>
+      </w:pPr>
+      <w:bookmarkStart w:id="3" w:name="_Toc468651807"/>
+      <w:r>
+        <w:rPr>
+          <w:color w:val="auto"/>
+        </w:rPr>
+        <w:t xml:space="preserve">2.1 </w:t>
+      </w:r>
+      <w:r>
+        <w:rPr>
+          <w:color w:val="auto"/>
+        </w:rPr>
+        <w:t>Communication with the Robot Librarian</w:t>
+      </w:r>
+      <w:bookmarkEnd w:id="3"/>
     </w:p>
     <w:p>
       <w:pPr>
@@ -1322,27 +1492,53 @@
           <w:sz w:val="22"/>
           <w:szCs w:val="22"/>
         </w:rPr>
-        <w:t xml:space="preserve">We were unable to secure enough time to begin working on communication between the Librarian and our system. This feature was cut because it was the least important feature that we could be spending our time implementing and was not critical to running the game. </w:t>
-      </w:r>
-      <w:proofErr w:type="spellStart"/>
-      <w:r>
-        <w:rPr>
-          <w:rFonts w:ascii="Calibri" w:hAnsi="Calibri"/>
-          <w:color w:val="000000"/>
-          <w:sz w:val="22"/>
-          <w:szCs w:val="22"/>
-        </w:rPr>
-        <w:t>JSon</w:t>
-      </w:r>
-      <w:proofErr w:type="spellEnd"/>
-      <w:r>
-        <w:rPr>
-          <w:rFonts w:ascii="Calibri" w:hAnsi="Calibri"/>
-          <w:color w:val="000000"/>
-          <w:sz w:val="22"/>
-          <w:szCs w:val="22"/>
-        </w:rPr>
-        <w:t xml:space="preserve"> files that are manually downloaded could still be read.</w:t>
+        <w:t xml:space="preserve">We were unable to secure enough time to begin working on communication between the Librarian and our system. This feature was cut because it was the least important feature that we could </w:t>
+      </w:r>
+      <w:r>
+        <w:rPr>
+          <w:rFonts w:ascii="Calibri" w:hAnsi="Calibri"/>
+          <w:color w:val="000000"/>
+          <w:sz w:val="22"/>
+          <w:szCs w:val="22"/>
+        </w:rPr>
+        <w:lastRenderedPageBreak/>
+        <w:t>be spending our time implementing and was not cr</w:t>
+      </w:r>
+      <w:r>
+        <w:rPr>
+          <w:rFonts w:ascii="Calibri" w:hAnsi="Calibri"/>
+          <w:color w:val="000000"/>
+          <w:sz w:val="22"/>
+          <w:szCs w:val="22"/>
+        </w:rPr>
+        <w:t>itical to running the game. JSON</w:t>
+      </w:r>
+      <w:r>
+        <w:rPr>
+          <w:rFonts w:ascii="Calibri" w:hAnsi="Calibri"/>
+          <w:color w:val="000000"/>
+          <w:sz w:val="22"/>
+          <w:szCs w:val="22"/>
+        </w:rPr>
+        <w:t xml:space="preserve"> files that are manually downloaded could still be read</w:t>
+      </w:r>
+      <w:r>
+        <w:rPr>
+          <w:rFonts w:ascii="Calibri" w:hAnsi="Calibri"/>
+          <w:color w:val="000000"/>
+          <w:sz w:val="22"/>
+          <w:szCs w:val="22"/>
+        </w:rPr>
+        <w:t xml:space="preserve"> using the functions we created</w:t>
+      </w:r>
+      <w:r>
+        <w:rPr>
+          <w:rFonts w:ascii="Calibri" w:hAnsi="Calibri"/>
+          <w:color w:val="000000"/>
+          <w:sz w:val="22"/>
+          <w:szCs w:val="22"/>
+        </w:rPr>
+        <w:t>.</w:t>
       </w:r>
     </w:p>
     <w:p>
@@ -1354,18 +1550,32 @@
     </w:p>
     <w:p>
       <w:pPr>
-        <w:pStyle w:val="NormalWeb"/>
-        <w:spacing w:before="0" w:beforeAutospacing="0" w:after="160" w:afterAutospacing="0"/>
-      </w:pPr>
-      <w:r>
-        <w:rPr>
-          <w:rFonts w:ascii="Calibri" w:hAnsi="Calibri"/>
-          <w:color w:val="000000"/>
-          <w:sz w:val="22"/>
-          <w:szCs w:val="22"/>
-        </w:rPr>
-        <w:t>2. Reading and processing AI files</w:t>
-      </w:r>
+        <w:rPr>
+          <w:rFonts w:eastAsia="Times New Roman" w:cs="Times New Roman"/>
+        </w:rPr>
+      </w:pPr>
+    </w:p>
+    <w:p>
+      <w:pPr>
+        <w:pStyle w:val="Heading2"/>
+        <w:rPr>
+          <w:color w:val="auto"/>
+        </w:rPr>
+      </w:pPr>
+      <w:bookmarkStart w:id="4" w:name="_Toc468651808"/>
+      <w:r>
+        <w:rPr>
+          <w:color w:val="auto"/>
+        </w:rPr>
+        <w:t>2.2</w:t>
+      </w:r>
+      <w:r>
+        <w:rPr>
+          <w:color w:val="auto"/>
+        </w:rPr>
+        <w:t xml:space="preserve"> Reading and processing AI files</w:t>
+      </w:r>
+      <w:bookmarkEnd w:id="4"/>
     </w:p>
     <w:p>
       <w:pPr>
@@ -1380,28 +1590,43 @@
           <w:sz w:val="22"/>
           <w:szCs w:val="22"/>
         </w:rPr>
-        <w:lastRenderedPageBreak/>
-        <w:t xml:space="preserve">We began implementation on reading the Fourth code from the </w:t>
-      </w:r>
-      <w:proofErr w:type="spellStart"/>
-      <w:r>
-        <w:rPr>
-          <w:rFonts w:ascii="Calibri" w:hAnsi="Calibri"/>
-          <w:color w:val="000000"/>
-          <w:sz w:val="22"/>
-          <w:szCs w:val="22"/>
-        </w:rPr>
-        <w:t>JSon</w:t>
-      </w:r>
-      <w:proofErr w:type="spellEnd"/>
-      <w:r>
-        <w:rPr>
-          <w:rFonts w:ascii="Calibri" w:hAnsi="Calibri"/>
-          <w:color w:val="000000"/>
-          <w:sz w:val="22"/>
-          <w:szCs w:val="22"/>
-        </w:rPr>
-        <w:t xml:space="preserve"> file. We began implementation later than anticipated because we did not have access to a sample file in order to begin. As a result, the only method we were able to come up with in the timeframe was far to lengthy to implement given the remaining amount of time we were given and was cut in favour of other systems that were more critical and were closer to being finished.</w:t>
+        <w:t>We began implementation on readi</w:t>
+      </w:r>
+      <w:r>
+        <w:rPr>
+          <w:rFonts w:ascii="Calibri" w:hAnsi="Calibri"/>
+          <w:color w:val="000000"/>
+          <w:sz w:val="22"/>
+          <w:szCs w:val="22"/>
+        </w:rPr>
+        <w:t>ng the Fourth code from the JSON</w:t>
+      </w:r>
+      <w:r>
+        <w:rPr>
+          <w:rFonts w:ascii="Calibri" w:hAnsi="Calibri"/>
+          <w:color w:val="000000"/>
+          <w:sz w:val="22"/>
+          <w:szCs w:val="22"/>
+        </w:rPr>
+        <w:t xml:space="preserve"> file. We began implementation later than anticipated because we did not have access to a sample file in order to begin. As a result, the only method we were able to come up with in the timeframe was far to</w:t>
+      </w:r>
+      <w:r>
+        <w:rPr>
+          <w:rFonts w:ascii="Calibri" w:hAnsi="Calibri"/>
+          <w:color w:val="000000"/>
+          <w:sz w:val="22"/>
+          <w:szCs w:val="22"/>
+        </w:rPr>
+        <w:t>o</w:t>
+      </w:r>
+      <w:r>
+        <w:rPr>
+          <w:rFonts w:ascii="Calibri" w:hAnsi="Calibri"/>
+          <w:color w:val="000000"/>
+          <w:sz w:val="22"/>
+          <w:szCs w:val="22"/>
+        </w:rPr>
+        <w:t xml:space="preserve"> lengthy to implement given the remaining amount of time we were given and was cut in favour of other systems that were more critical and were closer to being finished.</w:t>
       </w:r>
     </w:p>
     <w:p>
@@ -1413,38 +1638,37 @@
     </w:p>
     <w:p>
       <w:pPr>
-        <w:pStyle w:val="NormalWeb"/>
-        <w:spacing w:before="0" w:beforeAutospacing="0" w:after="160" w:afterAutospacing="0"/>
-      </w:pPr>
-      <w:r>
-        <w:rPr>
-          <w:rFonts w:ascii="Calibri" w:hAnsi="Calibri"/>
-          <w:color w:val="000000"/>
-          <w:sz w:val="22"/>
-          <w:szCs w:val="22"/>
-        </w:rPr>
-        <w:t xml:space="preserve">3. Reading and writing statistics from </w:t>
-      </w:r>
-      <w:proofErr w:type="spellStart"/>
-      <w:r>
-        <w:rPr>
-          <w:rFonts w:ascii="Calibri" w:hAnsi="Calibri"/>
-          <w:color w:val="000000"/>
-          <w:sz w:val="22"/>
-          <w:szCs w:val="22"/>
-        </w:rPr>
-        <w:t>JSon</w:t>
-      </w:r>
-      <w:proofErr w:type="spellEnd"/>
-      <w:r>
-        <w:rPr>
-          <w:rFonts w:ascii="Calibri" w:hAnsi="Calibri"/>
-          <w:color w:val="000000"/>
-          <w:sz w:val="22"/>
-          <w:szCs w:val="22"/>
+        <w:pStyle w:val="Heading2"/>
+        <w:rPr>
+          <w:color w:val="auto"/>
+        </w:rPr>
+      </w:pPr>
+      <w:bookmarkStart w:id="5" w:name="_Toc468651809"/>
+      <w:r>
+        <w:rPr>
+          <w:color w:val="auto"/>
+        </w:rPr>
+        <w:t xml:space="preserve">2.3 </w:t>
+      </w:r>
+      <w:r>
+        <w:rPr>
+          <w:color w:val="auto"/>
+        </w:rPr>
+        <w:t xml:space="preserve">Reading </w:t>
+      </w:r>
+      <w:r>
+        <w:rPr>
+          <w:color w:val="auto"/>
+        </w:rPr>
+        <w:t>and writing statistics from JSON</w:t>
+      </w:r>
+      <w:r>
+        <w:rPr>
+          <w:color w:val="auto"/>
         </w:rPr>
         <w:t xml:space="preserve"> files</w:t>
       </w:r>
+      <w:bookmarkEnd w:id="5"/>
     </w:p>
     <w:p>
       <w:pPr>
@@ -1465,19 +1689,17 @@
           <w:sz w:val="22"/>
           <w:szCs w:val="22"/>
         </w:rPr>
-        <w:t xml:space="preserve">The code exists to read and write statistics from and to </w:t>
-      </w:r>
-      <w:proofErr w:type="spellStart"/>
-      <w:r>
-        <w:rPr>
-          <w:rFonts w:ascii="Calibri" w:hAnsi="Calibri"/>
-          <w:color w:val="000000"/>
-          <w:sz w:val="22"/>
-          <w:szCs w:val="22"/>
-        </w:rPr>
-        <w:t>JSon</w:t>
-      </w:r>
-      <w:proofErr w:type="spellEnd"/>
+        <w:t>The code exists to read and w</w:t>
+      </w:r>
+      <w:r>
+        <w:rPr>
+          <w:rFonts w:ascii="Calibri" w:hAnsi="Calibri"/>
+          <w:color w:val="000000"/>
+          <w:sz w:val="22"/>
+          <w:szCs w:val="22"/>
+        </w:rPr>
+        <w:t>rite statistics from and to JSON</w:t>
+      </w:r>
       <w:r>
         <w:rPr>
           <w:rFonts w:ascii="Calibri" w:hAnsi="Calibri"/>
@@ -1495,7 +1717,7 @@
           <w:rFonts w:eastAsia="Times New Roman" w:cs="Times New Roman"/>
         </w:rPr>
       </w:pPr>
-      <w:bookmarkStart w:id="3" w:name="_Toc342500138"/>
+      <w:bookmarkStart w:id="6" w:name="_Toc468651810"/>
       <w:r>
         <w:rPr>
           <w:rFonts w:ascii="Calibri" w:eastAsia="Times New Roman" w:hAnsi="Calibri" w:cs="Times New Roman"/>
@@ -1503,7 +1725,7 @@
         </w:rPr>
         <w:t>3 DESIGN CHANGES</w:t>
       </w:r>
-      <w:bookmarkEnd w:id="3"/>
+      <w:bookmarkEnd w:id="6"/>
     </w:p>
     <w:p>
       <w:pPr>
@@ -1523,15 +1745,39 @@
         <w:pStyle w:val="NormalWeb"/>
         <w:spacing w:before="0" w:beforeAutospacing="0" w:after="160" w:afterAutospacing="0"/>
         <w:ind w:firstLine="720"/>
-      </w:pPr>
-      <w:r>
-        <w:rPr>
-          <w:rFonts w:ascii="Calibri" w:hAnsi="Calibri"/>
-          <w:color w:val="000000"/>
-          <w:sz w:val="22"/>
-          <w:szCs w:val="22"/>
-        </w:rPr>
-        <w:t xml:space="preserve">We planned </w:t>
+        <w:rPr>
+          <w:rFonts w:ascii="Calibri" w:hAnsi="Calibri"/>
+          <w:color w:val="000000"/>
+          <w:sz w:val="22"/>
+          <w:szCs w:val="22"/>
+        </w:rPr>
+      </w:pPr>
+      <w:r>
+        <w:rPr>
+          <w:rFonts w:ascii="Calibri" w:hAnsi="Calibri"/>
+          <w:color w:val="000000"/>
+          <w:sz w:val="22"/>
+          <w:szCs w:val="22"/>
+        </w:rPr>
+        <w:t xml:space="preserve">We </w:t>
+      </w:r>
+      <w:r>
+        <w:rPr>
+          <w:rFonts w:ascii="Calibri" w:hAnsi="Calibri"/>
+          <w:color w:val="000000"/>
+          <w:sz w:val="22"/>
+          <w:szCs w:val="22"/>
+        </w:rPr>
+        <w:t xml:space="preserve">had </w:t>
+      </w:r>
+      <w:r>
+        <w:rPr>
+          <w:rFonts w:ascii="Calibri" w:hAnsi="Calibri"/>
+          <w:color w:val="000000"/>
+          <w:sz w:val="22"/>
+          <w:szCs w:val="22"/>
+        </w:rPr>
+        <w:t xml:space="preserve">planned </w:t>
       </w:r>
       <w:r>
         <w:rPr>
@@ -1549,7 +1795,52 @@
           <w:sz w:val="22"/>
           <w:szCs w:val="22"/>
         </w:rPr>
-        <w:t xml:space="preserve"> a class with two methods in it but now Server contains multiple threads. The Server Thread that keeps the server alive</w:t>
+        <w:t xml:space="preserve"> a class with a few</w:t>
+      </w:r>
+      <w:r>
+        <w:rPr>
+          <w:rFonts w:ascii="Calibri" w:hAnsi="Calibri"/>
+          <w:color w:val="000000"/>
+          <w:sz w:val="22"/>
+          <w:szCs w:val="22"/>
+        </w:rPr>
+        <w:t xml:space="preserve"> methods in it but now </w:t>
+      </w:r>
+      <w:r>
+        <w:rPr>
+          <w:rFonts w:ascii="Calibri" w:hAnsi="Calibri"/>
+          <w:color w:val="000000"/>
+          <w:sz w:val="22"/>
+          <w:szCs w:val="22"/>
+        </w:rPr>
+        <w:t xml:space="preserve">the multiplayer networking piece contains many classes.  The </w:t>
+      </w:r>
+      <w:r>
+        <w:rPr>
+          <w:rFonts w:ascii="Calibri" w:hAnsi="Calibri"/>
+          <w:color w:val="000000"/>
+          <w:sz w:val="22"/>
+          <w:szCs w:val="22"/>
+        </w:rPr>
+        <w:t>Server</w:t>
+      </w:r>
+      <w:r>
+        <w:rPr>
+          <w:rFonts w:ascii="Calibri" w:hAnsi="Calibri"/>
+          <w:color w:val="000000"/>
+          <w:sz w:val="22"/>
+          <w:szCs w:val="22"/>
+        </w:rPr>
+        <w:t xml:space="preserve"> class contains multiple threads:</w:t>
+      </w:r>
+      <w:r>
+        <w:rPr>
+          <w:rFonts w:ascii="Calibri" w:hAnsi="Calibri"/>
+          <w:color w:val="000000"/>
+          <w:sz w:val="22"/>
+          <w:szCs w:val="22"/>
+        </w:rPr>
+        <w:t xml:space="preserve"> The Server Thread that keeps the server alive</w:t>
       </w:r>
       <w:r>
         <w:rPr>
@@ -1585,54 +1876,142 @@
           <w:sz w:val="22"/>
           <w:szCs w:val="22"/>
         </w:rPr>
-        <w:t xml:space="preserve"> works as a thread that waits on a queue that </w:t>
-      </w:r>
-      <w:r>
-        <w:rPr>
-          <w:rFonts w:ascii="Calibri" w:hAnsi="Calibri"/>
-          <w:color w:val="000000"/>
-          <w:sz w:val="22"/>
-          <w:szCs w:val="22"/>
-        </w:rPr>
-        <w:t>when there is something in that queue it will send to all connected clients</w:t>
-      </w:r>
-      <w:r>
-        <w:rPr>
-          <w:rFonts w:ascii="Calibri" w:hAnsi="Calibri"/>
-          <w:color w:val="000000"/>
-          <w:sz w:val="22"/>
-          <w:szCs w:val="22"/>
-        </w:rPr>
-        <w:t>. The Client class now also changed with new classes within it which is a connection to Server and each of the new class contains two threads a sending thread and a Receiving thread.</w:t>
-      </w:r>
-      <w:r>
-        <w:rPr>
-          <w:rFonts w:ascii="Calibri" w:hAnsi="Calibri"/>
-          <w:color w:val="000000"/>
-          <w:sz w:val="22"/>
-          <w:szCs w:val="22"/>
-        </w:rPr>
-        <w:t xml:space="preserve"> We also now added that the Server knows that it is currently in Lobby that passes around a </w:t>
-      </w:r>
-      <w:proofErr w:type="spellStart"/>
-      <w:r>
-        <w:rPr>
-          <w:rFonts w:ascii="Calibri" w:hAnsi="Calibri"/>
-          <w:color w:val="000000"/>
-          <w:sz w:val="22"/>
-          <w:szCs w:val="22"/>
-        </w:rPr>
-        <w:t>LobbyMessage</w:t>
-      </w:r>
-      <w:proofErr w:type="spellEnd"/>
-      <w:r>
-        <w:rPr>
-          <w:rFonts w:ascii="Calibri" w:hAnsi="Calibri"/>
-          <w:color w:val="000000"/>
-          <w:sz w:val="22"/>
-          <w:szCs w:val="22"/>
-        </w:rPr>
-        <w:t xml:space="preserve"> which is a class that will be used by the view to show what is to be displayed</w:t>
+        <w:t xml:space="preserve"> works as a thread that waits on a queue</w:t>
+      </w:r>
+      <w:r>
+        <w:rPr>
+          <w:rFonts w:ascii="Calibri" w:hAnsi="Calibri"/>
+          <w:color w:val="000000"/>
+          <w:sz w:val="22"/>
+          <w:szCs w:val="22"/>
+        </w:rPr>
+        <w:t>. When there is something in the</w:t>
+      </w:r>
+      <w:r>
+        <w:rPr>
+          <w:rFonts w:ascii="Calibri" w:hAnsi="Calibri"/>
+          <w:color w:val="000000"/>
+          <w:sz w:val="22"/>
+          <w:szCs w:val="22"/>
+        </w:rPr>
+        <w:t xml:space="preserve"> queue it will send to all connected clients</w:t>
+      </w:r>
+      <w:r>
+        <w:rPr>
+          <w:rFonts w:ascii="Calibri" w:hAnsi="Calibri"/>
+          <w:color w:val="000000"/>
+          <w:sz w:val="22"/>
+          <w:szCs w:val="22"/>
+        </w:rPr>
+        <w:t>. T</w:t>
+      </w:r>
+      <w:r>
+        <w:rPr>
+          <w:rFonts w:ascii="Calibri" w:hAnsi="Calibri"/>
+          <w:color w:val="000000"/>
+          <w:sz w:val="22"/>
+          <w:szCs w:val="22"/>
+        </w:rPr>
+        <w:t>he Client class was added with a new class within it that represents</w:t>
+      </w:r>
+      <w:r>
+        <w:rPr>
+          <w:rFonts w:ascii="Calibri" w:hAnsi="Calibri"/>
+          <w:color w:val="000000"/>
+          <w:sz w:val="22"/>
+          <w:szCs w:val="22"/>
+        </w:rPr>
+        <w:t xml:space="preserve"> a connection to Server</w:t>
+      </w:r>
+      <w:r>
+        <w:rPr>
+          <w:rFonts w:ascii="Calibri" w:hAnsi="Calibri"/>
+          <w:color w:val="000000"/>
+          <w:sz w:val="22"/>
+          <w:szCs w:val="22"/>
+        </w:rPr>
+        <w:t>. It also</w:t>
+      </w:r>
+      <w:r>
+        <w:rPr>
+          <w:rFonts w:ascii="Calibri" w:hAnsi="Calibri"/>
+          <w:color w:val="000000"/>
+          <w:sz w:val="22"/>
+          <w:szCs w:val="22"/>
+        </w:rPr>
+        <w:t xml:space="preserve"> contains two threads</w:t>
+      </w:r>
+      <w:r>
+        <w:rPr>
+          <w:rFonts w:ascii="Calibri" w:hAnsi="Calibri"/>
+          <w:color w:val="000000"/>
+          <w:sz w:val="22"/>
+          <w:szCs w:val="22"/>
+        </w:rPr>
+        <w:t>:</w:t>
+      </w:r>
+      <w:r>
+        <w:rPr>
+          <w:rFonts w:ascii="Calibri" w:hAnsi="Calibri"/>
+          <w:color w:val="000000"/>
+          <w:sz w:val="22"/>
+          <w:szCs w:val="22"/>
+        </w:rPr>
+        <w:t xml:space="preserve"> a sending thread and a Receiving thread.</w:t>
+      </w:r>
+      <w:r>
+        <w:rPr>
+          <w:rFonts w:ascii="Calibri" w:hAnsi="Calibri"/>
+          <w:color w:val="000000"/>
+          <w:sz w:val="22"/>
+          <w:szCs w:val="22"/>
+        </w:rPr>
+        <w:t xml:space="preserve"> We also</w:t>
+      </w:r>
+      <w:r>
+        <w:rPr>
+          <w:rFonts w:ascii="Calibri" w:hAnsi="Calibri"/>
+          <w:color w:val="000000"/>
+          <w:sz w:val="22"/>
+          <w:szCs w:val="22"/>
+        </w:rPr>
+        <w:t xml:space="preserve"> added </w:t>
+      </w:r>
+      <w:r>
+        <w:rPr>
+          <w:rFonts w:ascii="Calibri" w:hAnsi="Calibri"/>
+          <w:color w:val="000000"/>
+          <w:sz w:val="22"/>
+          <w:szCs w:val="22"/>
+        </w:rPr>
+        <w:t xml:space="preserve">a mechanism so </w:t>
+      </w:r>
+      <w:r>
+        <w:rPr>
+          <w:rFonts w:ascii="Calibri" w:hAnsi="Calibri"/>
+          <w:color w:val="000000"/>
+          <w:sz w:val="22"/>
+          <w:szCs w:val="22"/>
+        </w:rPr>
+        <w:t>that the Server knows that it is</w:t>
+      </w:r>
+      <w:r>
+        <w:rPr>
+          <w:rFonts w:ascii="Calibri" w:hAnsi="Calibri"/>
+          <w:color w:val="000000"/>
+          <w:sz w:val="22"/>
+          <w:szCs w:val="22"/>
+        </w:rPr>
+        <w:t xml:space="preserve"> currently in Lobby, and</w:t>
+      </w:r>
+      <w:r>
+        <w:rPr>
+          <w:rFonts w:ascii="Calibri" w:hAnsi="Calibri"/>
+          <w:color w:val="000000"/>
+          <w:sz w:val="22"/>
+          <w:szCs w:val="22"/>
+        </w:rPr>
+        <w:t xml:space="preserve"> passes around a LobbyMessage which is a class that will be used by the view to show what is to be displayed</w:t>
       </w:r>
       <w:r>
         <w:rPr>
@@ -1642,47 +2021,6 @@
           <w:szCs w:val="22"/>
         </w:rPr>
         <w:t>.</w:t>
-      </w:r>
-      <w:bookmarkStart w:id="4" w:name="_GoBack"/>
-      <w:bookmarkEnd w:id="4"/>
-    </w:p>
-    <w:p>
-      <w:pPr>
-        <w:rPr>
-          <w:rFonts w:eastAsia="Times New Roman" w:cs="Times New Roman"/>
-        </w:rPr>
-      </w:pPr>
-    </w:p>
-    <w:p>
-      <w:pPr>
-        <w:pStyle w:val="Heading1"/>
-        <w:rPr>
-          <w:rFonts w:eastAsia="Times New Roman" w:cs="Times New Roman"/>
-        </w:rPr>
-      </w:pPr>
-      <w:bookmarkStart w:id="5" w:name="_Toc342500139"/>
-      <w:r>
-        <w:rPr>
-          <w:rFonts w:ascii="Calibri" w:eastAsia="Times New Roman" w:hAnsi="Calibri" w:cs="Times New Roman"/>
-          <w:color w:val="000000"/>
-        </w:rPr>
-        <w:t>4 REMAINING BUGS</w:t>
-      </w:r>
-      <w:bookmarkEnd w:id="5"/>
-    </w:p>
-    <w:p>
-      <w:pPr>
-        <w:pStyle w:val="NormalWeb"/>
-        <w:spacing w:before="0" w:beforeAutospacing="0" w:after="160" w:afterAutospacing="0"/>
-      </w:pPr>
-      <w:r>
-        <w:rPr>
-          <w:rFonts w:ascii="Calibri" w:hAnsi="Calibri"/>
-          <w:color w:val="000000"/>
-          <w:sz w:val="22"/>
-          <w:szCs w:val="22"/>
-        </w:rPr>
-        <w:t>Aside from the unimplemented classes and functionality listed above, we have encountered few remaining bugs.</w:t>
       </w:r>
     </w:p>
     <w:p>
@@ -1690,25 +2028,13 @@
         <w:pStyle w:val="NormalWeb"/>
         <w:spacing w:before="0" w:beforeAutospacing="0" w:after="160" w:afterAutospacing="0"/>
         <w:ind w:firstLine="720"/>
-      </w:pPr>
-      <w:r>
-        <w:rPr>
-          <w:rFonts w:ascii="Calibri" w:hAnsi="Calibri"/>
-          <w:color w:val="000000"/>
-          <w:sz w:val="22"/>
-          <w:szCs w:val="22"/>
-        </w:rPr>
-        <w:t xml:space="preserve">- </w:t>
-      </w:r>
-      <w:r>
-        <w:rPr>
-          <w:rFonts w:ascii="Calibri" w:hAnsi="Calibri"/>
-          <w:color w:val="000000"/>
-          <w:sz w:val="22"/>
-          <w:szCs w:val="22"/>
-        </w:rPr>
-        <w:t>Entering an IP address that is not valid will crash the client.</w:t>
-      </w:r>
+        <w:rPr>
+          <w:rFonts w:ascii="Calibri" w:hAnsi="Calibri"/>
+          <w:color w:val="000000"/>
+          <w:sz w:val="22"/>
+          <w:szCs w:val="22"/>
+        </w:rPr>
+      </w:pPr>
     </w:p>
     <w:p>
       <w:pPr>
@@ -1716,29 +2042,89 @@
         <w:spacing w:before="0" w:beforeAutospacing="0" w:after="160" w:afterAutospacing="0"/>
         <w:ind w:firstLine="720"/>
         <w:rPr>
-          <w:rFonts w:ascii="Calibri" w:hAnsi="Calibri"/>
-          <w:color w:val="000000"/>
-          <w:sz w:val="22"/>
-          <w:szCs w:val="22"/>
-        </w:rPr>
-      </w:pPr>
-      <w:r>
-        <w:rPr>
-          <w:rFonts w:ascii="Calibri" w:hAnsi="Calibri"/>
-          <w:color w:val="000000"/>
-          <w:sz w:val="22"/>
-          <w:szCs w:val="22"/>
-        </w:rPr>
-        <w:t xml:space="preserve">- </w:t>
-      </w:r>
-      <w:r>
-        <w:rPr>
-          <w:rFonts w:ascii="Calibri" w:hAnsi="Calibri"/>
-          <w:color w:val="000000"/>
-          <w:sz w:val="22"/>
-          <w:szCs w:val="22"/>
-        </w:rPr>
-        <w:t>Will crash if two people with same username enter match.</w:t>
+          <w:rFonts w:asciiTheme="minorHAnsi" w:hAnsiTheme="minorHAnsi" w:cstheme="minorHAnsi"/>
+          <w:sz w:val="22"/>
+          <w:szCs w:val="22"/>
+        </w:rPr>
+      </w:pPr>
+      <w:r>
+        <w:rPr>
+          <w:rFonts w:asciiTheme="minorHAnsi" w:hAnsiTheme="minorHAnsi" w:cstheme="minorHAnsi"/>
+          <w:sz w:val="22"/>
+          <w:szCs w:val="22"/>
+        </w:rPr>
+        <w:t>We also created new classes for the two tables, InspectTableViewController and Heal</w:t>
+      </w:r>
+      <w:r>
+        <w:rPr>
+          <w:rFonts w:asciiTheme="minorHAnsi" w:hAnsiTheme="minorHAnsi" w:cstheme="minorHAnsi"/>
+          <w:sz w:val="22"/>
+          <w:szCs w:val="22"/>
+        </w:rPr>
+        <w:t>thTableViewController, with their</w:t>
+      </w:r>
+      <w:r>
+        <w:rPr>
+          <w:rFonts w:asciiTheme="minorHAnsi" w:hAnsiTheme="minorHAnsi" w:cstheme="minorHAnsi"/>
+          <w:sz w:val="22"/>
+          <w:szCs w:val="22"/>
+        </w:rPr>
+        <w:t xml:space="preserve"> respective row objects, InspectRow and RobotHealth. These classes were made to reduce t</w:t>
+      </w:r>
+      <w:r>
+        <w:rPr>
+          <w:rFonts w:asciiTheme="minorHAnsi" w:hAnsiTheme="minorHAnsi" w:cstheme="minorHAnsi"/>
+          <w:sz w:val="22"/>
+          <w:szCs w:val="22"/>
+        </w:rPr>
+        <w:t>he clutter in the Game and GameV</w:t>
+      </w:r>
+      <w:r>
+        <w:rPr>
+          <w:rFonts w:asciiTheme="minorHAnsi" w:hAnsiTheme="minorHAnsi" w:cstheme="minorHAnsi"/>
+          <w:sz w:val="22"/>
+          <w:szCs w:val="22"/>
+        </w:rPr>
+        <w:t>iew classes. We also removed all connections to the PostGameView, as we did not have time to code all the necessary parts of it.  Finally, the attack, endTurn, forfeit and leaveGame methods were removed from the Player/Observer classes and are now done entirely in the controller.</w:t>
+      </w:r>
+    </w:p>
+    <w:p>
+      <w:pPr>
+        <w:rPr>
+          <w:rFonts w:eastAsia="Times New Roman" w:cs="Times New Roman"/>
+        </w:rPr>
+      </w:pPr>
+    </w:p>
+    <w:p>
+      <w:pPr>
+        <w:pStyle w:val="Heading1"/>
+        <w:rPr>
+          <w:rFonts w:eastAsia="Times New Roman" w:cs="Times New Roman"/>
+        </w:rPr>
+      </w:pPr>
+      <w:bookmarkStart w:id="7" w:name="_Toc468651811"/>
+      <w:r>
+        <w:rPr>
+          <w:rFonts w:ascii="Calibri" w:eastAsia="Times New Roman" w:hAnsi="Calibri" w:cs="Times New Roman"/>
+          <w:color w:val="000000"/>
+        </w:rPr>
+        <w:t>4 REMAINING BUGS</w:t>
+      </w:r>
+      <w:bookmarkEnd w:id="7"/>
+    </w:p>
+    <w:p>
+      <w:pPr>
+        <w:pStyle w:val="NormalWeb"/>
+        <w:spacing w:before="0" w:beforeAutospacing="0" w:after="160" w:afterAutospacing="0"/>
+      </w:pPr>
+      <w:r>
+        <w:rPr>
+          <w:rFonts w:ascii="Calibri" w:hAnsi="Calibri"/>
+          <w:color w:val="000000"/>
+          <w:sz w:val="22"/>
+          <w:szCs w:val="22"/>
+        </w:rPr>
+        <w:t>Aside from the unimplemented classes and functionality listed above, we have encountered few remaining bugs.</w:t>
       </w:r>
     </w:p>
     <w:p>
@@ -1754,7 +2140,81 @@
           <w:sz w:val="22"/>
           <w:szCs w:val="22"/>
         </w:rPr>
-        <w:t>- When A Player lo</w:t>
+        <w:t xml:space="preserve">- </w:t>
+      </w:r>
+      <w:r>
+        <w:rPr>
+          <w:rFonts w:ascii="Calibri" w:hAnsi="Calibri"/>
+          <w:color w:val="000000"/>
+          <w:sz w:val="22"/>
+          <w:szCs w:val="22"/>
+        </w:rPr>
+        <w:t>Entering an IP address that is not valid will crash the client.</w:t>
+      </w:r>
+    </w:p>
+    <w:p>
+      <w:pPr>
+        <w:pStyle w:val="NormalWeb"/>
+        <w:spacing w:before="0" w:beforeAutospacing="0" w:after="160" w:afterAutospacing="0"/>
+        <w:ind w:firstLine="720"/>
+        <w:rPr>
+          <w:rFonts w:ascii="Calibri" w:hAnsi="Calibri"/>
+          <w:color w:val="000000"/>
+          <w:sz w:val="22"/>
+          <w:szCs w:val="22"/>
+        </w:rPr>
+      </w:pPr>
+      <w:r>
+        <w:rPr>
+          <w:rFonts w:ascii="Calibri" w:hAnsi="Calibri"/>
+          <w:color w:val="000000"/>
+          <w:sz w:val="22"/>
+          <w:szCs w:val="22"/>
+        </w:rPr>
+        <w:lastRenderedPageBreak/>
+        <w:t xml:space="preserve">- </w:t>
+      </w:r>
+      <w:r>
+        <w:rPr>
+          <w:rFonts w:ascii="Calibri" w:hAnsi="Calibri"/>
+          <w:color w:val="000000"/>
+          <w:sz w:val="22"/>
+          <w:szCs w:val="22"/>
+        </w:rPr>
+        <w:t>Will crash if two people with same username enter match.</w:t>
+      </w:r>
+    </w:p>
+    <w:p>
+      <w:pPr>
+        <w:pStyle w:val="NormalWeb"/>
+        <w:spacing w:before="0" w:beforeAutospacing="0" w:after="160" w:afterAutospacing="0"/>
+        <w:ind w:firstLine="720"/>
+        <w:rPr>
+          <w:rFonts w:ascii="Calibri" w:hAnsi="Calibri"/>
+          <w:color w:val="000000"/>
+          <w:sz w:val="22"/>
+          <w:szCs w:val="22"/>
+        </w:rPr>
+      </w:pPr>
+      <w:r>
+        <w:rPr>
+          <w:rFonts w:ascii="Calibri" w:hAnsi="Calibri"/>
+          <w:color w:val="000000"/>
+          <w:sz w:val="22"/>
+          <w:szCs w:val="22"/>
+        </w:rPr>
+        <w:t>- When a</w:t>
+      </w:r>
+      <w:bookmarkStart w:id="8" w:name="_GoBack"/>
+      <w:bookmarkEnd w:id="8"/>
+      <w:r>
+        <w:rPr>
+          <w:rFonts w:ascii="Calibri" w:hAnsi="Calibri"/>
+          <w:color w:val="000000"/>
+          <w:sz w:val="22"/>
+          <w:szCs w:val="22"/>
+        </w:rPr>
+        <w:t xml:space="preserve"> Player lo</w:t>
       </w:r>
       <w:r>
         <w:rPr>
@@ -1777,14 +2237,120 @@
     </w:p>
     <w:p>
       <w:pPr>
-        <w:rPr>
-          <w:rFonts w:eastAsia="Times New Roman" w:cs="Times New Roman"/>
-        </w:rPr>
-      </w:pPr>
-    </w:p>
-    <w:p/>
+        <w:pStyle w:val="NormalWeb"/>
+        <w:spacing w:before="0" w:beforeAutospacing="0" w:after="160" w:afterAutospacing="0"/>
+        <w:ind w:firstLine="720"/>
+        <w:rPr>
+          <w:rFonts w:ascii="Calibri" w:hAnsi="Calibri"/>
+          <w:color w:val="000000"/>
+          <w:sz w:val="22"/>
+          <w:szCs w:val="22"/>
+        </w:rPr>
+      </w:pPr>
+    </w:p>
+    <w:p>
+      <w:pPr>
+        <w:pStyle w:val="NormalWeb"/>
+        <w:spacing w:before="0" w:beforeAutospacing="0" w:after="160" w:afterAutospacing="0"/>
+        <w:ind w:firstLine="720"/>
+        <w:rPr>
+          <w:rFonts w:ascii="Calibri" w:hAnsi="Calibri"/>
+          <w:color w:val="000000"/>
+          <w:sz w:val="22"/>
+          <w:szCs w:val="22"/>
+        </w:rPr>
+      </w:pPr>
+    </w:p>
+    <w:p>
+      <w:pPr>
+        <w:pStyle w:val="NormalWeb"/>
+        <w:spacing w:before="0" w:beforeAutospacing="0" w:after="160" w:afterAutospacing="0"/>
+        <w:ind w:firstLine="720"/>
+        <w:rPr>
+          <w:rFonts w:ascii="Calibri" w:hAnsi="Calibri"/>
+          <w:color w:val="000000"/>
+          <w:sz w:val="22"/>
+          <w:szCs w:val="22"/>
+        </w:rPr>
+      </w:pPr>
+    </w:p>
+    <w:p>
+      <w:pPr>
+        <w:pStyle w:val="NormalWeb"/>
+        <w:spacing w:before="0" w:beforeAutospacing="0" w:after="160" w:afterAutospacing="0"/>
+        <w:ind w:firstLine="720"/>
+        <w:rPr>
+          <w:rFonts w:ascii="Calibri" w:hAnsi="Calibri"/>
+          <w:color w:val="000000"/>
+          <w:sz w:val="22"/>
+          <w:szCs w:val="22"/>
+        </w:rPr>
+      </w:pPr>
+    </w:p>
+    <w:p>
+      <w:pPr>
+        <w:pStyle w:val="NormalWeb"/>
+        <w:spacing w:before="0" w:beforeAutospacing="0" w:after="160" w:afterAutospacing="0"/>
+        <w:ind w:firstLine="720"/>
+      </w:pPr>
+    </w:p>
+    <w:p>
+      <w:pPr>
+        <w:rPr>
+          <w:b/>
+          <w:sz w:val="24"/>
+          <w:szCs w:val="24"/>
+        </w:rPr>
+      </w:pPr>
+      <w:r>
+        <w:rPr>
+          <w:b/>
+          <w:sz w:val="24"/>
+          <w:szCs w:val="24"/>
+        </w:rPr>
+        <w:t>Version History:</w:t>
+      </w:r>
+    </w:p>
+    <w:p>
+      <w:pPr>
+        <w:pStyle w:val="ListParagraph"/>
+        <w:numPr>
+          <w:ilvl w:val="0"/>
+          <w:numId w:val="3"/>
+        </w:numPr>
+        <w:rPr>
+          <w:b/>
+          <w:sz w:val="24"/>
+          <w:szCs w:val="24"/>
+        </w:rPr>
+      </w:pPr>
+      <w:r>
+        <w:rPr>
+          <w:b/>
+          <w:sz w:val="24"/>
+          <w:szCs w:val="24"/>
+        </w:rPr>
+        <w:t>12/04</w:t>
+      </w:r>
+      <w:r>
+        <w:rPr>
+          <w:b/>
+          <w:sz w:val="24"/>
+          <w:szCs w:val="24"/>
+        </w:rPr>
+        <w:t>/2016 –</w:t>
+      </w:r>
+      <w:r>
+        <w:rPr>
+          <w:b/>
+          <w:sz w:val="24"/>
+          <w:szCs w:val="24"/>
+        </w:rPr>
+        <w:t xml:space="preserve"> Initial Deployment Version – DEPLOY-V1.0</w:t>
+      </w:r>
+    </w:p>
     <w:sectPr>
-      <w:footerReference w:type="default" r:id="rId9"/>
+      <w:footerReference w:type="default" r:id="rId8"/>
       <w:pgSz w:w="12240" w:h="15840"/>
       <w:pgMar w:top="1440" w:right="1440" w:bottom="1440" w:left="1440" w:header="708" w:footer="708" w:gutter="0"/>
       <w:cols w:space="708"/>
@@ -1796,7 +2362,7 @@
 </file>
 
 <file path=word/endnotes.xml><?xml version="1.0" encoding="utf-8"?>
-<w:endnotes xmlns:wpc="http://schemas.microsoft.com/office/word/2010/wordprocessingCanvas" xmlns:mo="http://schemas.microsoft.com/office/mac/office/2008/main" xmlns:mc="http://schemas.openxmlformats.org/markup-compatibility/2006" xmlns:mv="urn:schemas-microsoft-com:mac:vml" xmlns:o="urn:schemas-microsoft-com:office:office" xmlns:r="http://schemas.openxmlformats.org/officeDocument/2006/relationships" xmlns:m="http://schemas.openxmlformats.org/officeDocument/2006/math" xmlns:v="urn:schemas-microsoft-com:vml" xmlns:wp14="http://schemas.microsoft.com/office/word/2010/wordprocessingDrawing" xmlns:wp="http://schemas.openxmlformats.org/drawingml/2006/wordprocessingDrawing" xmlns:w10="urn:schemas-microsoft-com:office:word" xmlns:w="http://schemas.openxmlformats.org/wordprocessingml/2006/main" xmlns:w14="http://schemas.microsoft.com/office/word/2010/wordml" xmlns:wpg="http://schemas.microsoft.com/office/word/2010/wordprocessingGroup" xmlns:wpi="http://schemas.microsoft.com/office/word/2010/wordprocessingInk" xmlns:wne="http://schemas.microsoft.com/office/word/2006/wordml" xmlns:wps="http://schemas.microsoft.com/office/word/2010/wordprocessingShape" mc:Ignorable="w14 wp14">
+<w:endnotes xmlns:wpc="http://schemas.microsoft.com/office/word/2010/wordprocessingCanvas" xmlns:cx="http://schemas.microsoft.com/office/drawing/2014/chartex" xmlns:cx1="http://schemas.microsoft.com/office/drawing/2015/9/8/chartex" xmlns:cx2="http://schemas.microsoft.com/office/drawing/2015/10/21/chartex" xmlns:cx3="http://schemas.microsoft.com/office/drawing/2016/5/9/chartex" xmlns:cx4="http://schemas.microsoft.com/office/drawing/2016/5/10/chartex" xmlns:cx5="http://schemas.microsoft.com/office/drawing/2016/5/11/chartex" xmlns:mc="http://schemas.openxmlformats.org/markup-compatibility/2006" xmlns:o="urn:schemas-microsoft-com:office:office" xmlns:r="http://schemas.openxmlformats.org/officeDocument/2006/relationships" xmlns:m="http://schemas.openxmlformats.org/officeDocument/2006/math" xmlns:v="urn:schemas-microsoft-com:vml" xmlns:wp14="http://schemas.microsoft.com/office/word/2010/wordprocessingDrawing" xmlns:wp="http://schemas.openxmlformats.org/drawingml/2006/wordprocessingDrawing" xmlns:w10="urn:schemas-microsoft-com:office:word" xmlns:w="http://schemas.openxmlformats.org/wordprocessingml/2006/main" xmlns:w14="http://schemas.microsoft.com/office/word/2010/wordml" xmlns:w15="http://schemas.microsoft.com/office/word/2012/wordml" xmlns:w16se="http://schemas.microsoft.com/office/word/2015/wordml/symex" xmlns:wpg="http://schemas.microsoft.com/office/word/2010/wordprocessingGroup" xmlns:wpi="http://schemas.microsoft.com/office/word/2010/wordprocessingInk" xmlns:wne="http://schemas.microsoft.com/office/word/2006/wordml" xmlns:wps="http://schemas.microsoft.com/office/word/2010/wordprocessingShape" mc:Ignorable="w14 w15 w16se wp14">
   <w:endnote w:type="separator" w:id="-1">
     <w:p>
       <w:pPr>
@@ -1821,7 +2387,7 @@
 </file>
 
 <file path=word/footer1.xml><?xml version="1.0" encoding="utf-8"?>
-<w:ftr xmlns:wpc="http://schemas.microsoft.com/office/word/2010/wordprocessingCanvas" xmlns:mo="http://schemas.microsoft.com/office/mac/office/2008/main" xmlns:mc="http://schemas.openxmlformats.org/markup-compatibility/2006" xmlns:mv="urn:schemas-microsoft-com:mac:vml" xmlns:o="urn:schemas-microsoft-com:office:office" xmlns:r="http://schemas.openxmlformats.org/officeDocument/2006/relationships" xmlns:m="http://schemas.openxmlformats.org/officeDocument/2006/math" xmlns:v="urn:schemas-microsoft-com:vml" xmlns:wp14="http://schemas.microsoft.com/office/word/2010/wordprocessingDrawing" xmlns:wp="http://schemas.openxmlformats.org/drawingml/2006/wordprocessingDrawing" xmlns:w10="urn:schemas-microsoft-com:office:word" xmlns:w="http://schemas.openxmlformats.org/wordprocessingml/2006/main" xmlns:w14="http://schemas.microsoft.com/office/word/2010/wordml" xmlns:wpg="http://schemas.microsoft.com/office/word/2010/wordprocessingGroup" xmlns:wpi="http://schemas.microsoft.com/office/word/2010/wordprocessingInk" xmlns:wne="http://schemas.microsoft.com/office/word/2006/wordml" xmlns:wps="http://schemas.microsoft.com/office/word/2010/wordprocessingShape" mc:Ignorable="w14 wp14">
+<w:ftr xmlns:wpc="http://schemas.microsoft.com/office/word/2010/wordprocessingCanvas" xmlns:cx="http://schemas.microsoft.com/office/drawing/2014/chartex" xmlns:cx1="http://schemas.microsoft.com/office/drawing/2015/9/8/chartex" xmlns:cx2="http://schemas.microsoft.com/office/drawing/2015/10/21/chartex" xmlns:cx3="http://schemas.microsoft.com/office/drawing/2016/5/9/chartex" xmlns:cx4="http://schemas.microsoft.com/office/drawing/2016/5/10/chartex" xmlns:cx5="http://schemas.microsoft.com/office/drawing/2016/5/11/chartex" xmlns:mc="http://schemas.openxmlformats.org/markup-compatibility/2006" xmlns:o="urn:schemas-microsoft-com:office:office" xmlns:r="http://schemas.openxmlformats.org/officeDocument/2006/relationships" xmlns:m="http://schemas.openxmlformats.org/officeDocument/2006/math" xmlns:v="urn:schemas-microsoft-com:vml" xmlns:wp14="http://schemas.microsoft.com/office/word/2010/wordprocessingDrawing" xmlns:wp="http://schemas.openxmlformats.org/drawingml/2006/wordprocessingDrawing" xmlns:w10="urn:schemas-microsoft-com:office:word" xmlns:w="http://schemas.openxmlformats.org/wordprocessingml/2006/main" xmlns:w14="http://schemas.microsoft.com/office/word/2010/wordml" xmlns:w15="http://schemas.microsoft.com/office/word/2012/wordml" xmlns:w16se="http://schemas.microsoft.com/office/word/2015/wordml/symex" xmlns:wpg="http://schemas.microsoft.com/office/word/2010/wordprocessingGroup" xmlns:wpi="http://schemas.microsoft.com/office/word/2010/wordprocessingInk" xmlns:wne="http://schemas.microsoft.com/office/word/2006/wordml" xmlns:wps="http://schemas.microsoft.com/office/word/2010/wordprocessingShape" mc:Ignorable="w14 w15 w16se wp14">
   <w:sdt>
     <w:sdtPr>
       <w:id w:val="998617690"/>
@@ -1854,7 +2420,7 @@
           <w:rPr>
             <w:noProof/>
           </w:rPr>
-          <w:t>3</w:t>
+          <w:t>4</w:t>
         </w:r>
         <w:r>
           <w:rPr>
@@ -1874,7 +2440,7 @@
 </file>
 
 <file path=word/footnotes.xml><?xml version="1.0" encoding="utf-8"?>
-<w:footnotes xmlns:wpc="http://schemas.microsoft.com/office/word/2010/wordprocessingCanvas" xmlns:mo="http://schemas.microsoft.com/office/mac/office/2008/main" xmlns:mc="http://schemas.openxmlformats.org/markup-compatibility/2006" xmlns:mv="urn:schemas-microsoft-com:mac:vml" xmlns:o="urn:schemas-microsoft-com:office:office" xmlns:r="http://schemas.openxmlformats.org/officeDocument/2006/relationships" xmlns:m="http://schemas.openxmlformats.org/officeDocument/2006/math" xmlns:v="urn:schemas-microsoft-com:vml" xmlns:wp14="http://schemas.microsoft.com/office/word/2010/wordprocessingDrawing" xmlns:wp="http://schemas.openxmlformats.org/drawingml/2006/wordprocessingDrawing" xmlns:w10="urn:schemas-microsoft-com:office:word" xmlns:w="http://schemas.openxmlformats.org/wordprocessingml/2006/main" xmlns:w14="http://schemas.microsoft.com/office/word/2010/wordml" xmlns:wpg="http://schemas.microsoft.com/office/word/2010/wordprocessingGroup" xmlns:wpi="http://schemas.microsoft.com/office/word/2010/wordprocessingInk" xmlns:wne="http://schemas.microsoft.com/office/word/2006/wordml" xmlns:wps="http://schemas.microsoft.com/office/word/2010/wordprocessingShape" mc:Ignorable="w14 wp14">
+<w:footnotes xmlns:wpc="http://schemas.microsoft.com/office/word/2010/wordprocessingCanvas" xmlns:cx="http://schemas.microsoft.com/office/drawing/2014/chartex" xmlns:cx1="http://schemas.microsoft.com/office/drawing/2015/9/8/chartex" xmlns:cx2="http://schemas.microsoft.com/office/drawing/2015/10/21/chartex" xmlns:cx3="http://schemas.microsoft.com/office/drawing/2016/5/9/chartex" xmlns:cx4="http://schemas.microsoft.com/office/drawing/2016/5/10/chartex" xmlns:cx5="http://schemas.microsoft.com/office/drawing/2016/5/11/chartex" xmlns:mc="http://schemas.openxmlformats.org/markup-compatibility/2006" xmlns:o="urn:schemas-microsoft-com:office:office" xmlns:r="http://schemas.openxmlformats.org/officeDocument/2006/relationships" xmlns:m="http://schemas.openxmlformats.org/officeDocument/2006/math" xmlns:v="urn:schemas-microsoft-com:vml" xmlns:wp14="http://schemas.microsoft.com/office/word/2010/wordprocessingDrawing" xmlns:wp="http://schemas.openxmlformats.org/drawingml/2006/wordprocessingDrawing" xmlns:w10="urn:schemas-microsoft-com:office:word" xmlns:w="http://schemas.openxmlformats.org/wordprocessingml/2006/main" xmlns:w14="http://schemas.microsoft.com/office/word/2010/wordml" xmlns:w15="http://schemas.microsoft.com/office/word/2012/wordml" xmlns:w16se="http://schemas.microsoft.com/office/word/2015/wordml/symex" xmlns:wpg="http://schemas.microsoft.com/office/word/2010/wordprocessingGroup" xmlns:wpi="http://schemas.microsoft.com/office/word/2010/wordprocessingInk" xmlns:wne="http://schemas.microsoft.com/office/word/2006/wordml" xmlns:wps="http://schemas.microsoft.com/office/word/2010/wordprocessingShape" mc:Ignorable="w14 w15 w16se wp14">
   <w:footnote w:type="separator" w:id="-1">
     <w:p>
       <w:pPr>
@@ -1899,8 +2465,8 @@
 </file>
 
 <file path=word/numbering.xml><?xml version="1.0" encoding="utf-8"?>
-<w:numbering xmlns:wpc="http://schemas.microsoft.com/office/word/2010/wordprocessingCanvas" xmlns:mo="http://schemas.microsoft.com/office/mac/office/2008/main" xmlns:mc="http://schemas.openxmlformats.org/markup-compatibility/2006" xmlns:mv="urn:schemas-microsoft-com:mac:vml" xmlns:o="urn:schemas-microsoft-com:office:office" xmlns:r="http://schemas.openxmlformats.org/officeDocument/2006/relationships" xmlns:m="http://schemas.openxmlformats.org/officeDocument/2006/math" xmlns:v="urn:schemas-microsoft-com:vml" xmlns:wp14="http://schemas.microsoft.com/office/word/2010/wordprocessingDrawing" xmlns:wp="http://schemas.openxmlformats.org/drawingml/2006/wordprocessingDrawing" xmlns:w10="urn:schemas-microsoft-com:office:word" xmlns:w="http://schemas.openxmlformats.org/wordprocessingml/2006/main" xmlns:w14="http://schemas.microsoft.com/office/word/2010/wordml" xmlns:wpg="http://schemas.microsoft.com/office/word/2010/wordprocessingGroup" xmlns:wpi="http://schemas.microsoft.com/office/word/2010/wordprocessingInk" xmlns:wne="http://schemas.microsoft.com/office/word/2006/wordml" xmlns:wps="http://schemas.microsoft.com/office/word/2010/wordprocessingShape" mc:Ignorable="w14 wp14">
-  <w:abstractNum w:abstractNumId="0">
+<w:numbering xmlns:wpc="http://schemas.microsoft.com/office/word/2010/wordprocessingCanvas" xmlns:cx="http://schemas.microsoft.com/office/drawing/2014/chartex" xmlns:cx1="http://schemas.microsoft.com/office/drawing/2015/9/8/chartex" xmlns:cx2="http://schemas.microsoft.com/office/drawing/2015/10/21/chartex" xmlns:cx3="http://schemas.microsoft.com/office/drawing/2016/5/9/chartex" xmlns:cx4="http://schemas.microsoft.com/office/drawing/2016/5/10/chartex" xmlns:cx5="http://schemas.microsoft.com/office/drawing/2016/5/11/chartex" xmlns:mc="http://schemas.openxmlformats.org/markup-compatibility/2006" xmlns:o="urn:schemas-microsoft-com:office:office" xmlns:r="http://schemas.openxmlformats.org/officeDocument/2006/relationships" xmlns:m="http://schemas.openxmlformats.org/officeDocument/2006/math" xmlns:v="urn:schemas-microsoft-com:vml" xmlns:wp14="http://schemas.microsoft.com/office/word/2010/wordprocessingDrawing" xmlns:wp="http://schemas.openxmlformats.org/drawingml/2006/wordprocessingDrawing" xmlns:w10="urn:schemas-microsoft-com:office:word" xmlns:w="http://schemas.openxmlformats.org/wordprocessingml/2006/main" xmlns:w14="http://schemas.microsoft.com/office/word/2010/wordml" xmlns:w15="http://schemas.microsoft.com/office/word/2012/wordml" xmlns:w16se="http://schemas.microsoft.com/office/word/2015/wordml/symex" xmlns:wpg="http://schemas.microsoft.com/office/word/2010/wordprocessingGroup" xmlns:wpi="http://schemas.microsoft.com/office/word/2010/wordprocessingInk" xmlns:wne="http://schemas.microsoft.com/office/word/2006/wordml" xmlns:wps="http://schemas.microsoft.com/office/word/2010/wordprocessingShape" mc:Ignorable="w14 w15 w16se wp14">
+  <w:abstractNum w:abstractNumId="0" w15:restartNumberingAfterBreak="0">
     <w:nsid w:val="1C6345F1"/>
     <w:multiLevelType w:val="multilevel"/>
     <w:tmpl w:val="C220D632"/>
@@ -2013,7 +2579,7 @@
       </w:pPr>
     </w:lvl>
   </w:abstractNum>
-  <w:abstractNum w:abstractNumId="1">
+  <w:abstractNum w:abstractNumId="1" w15:restartNumberingAfterBreak="0">
     <w:nsid w:val="73BD721C"/>
     <w:multiLevelType w:val="multilevel"/>
     <w:tmpl w:val="CF9E6B76"/>
@@ -2126,17 +2692,132 @@
       </w:rPr>
     </w:lvl>
   </w:abstractNum>
+  <w:abstractNum w:abstractNumId="2" w15:restartNumberingAfterBreak="0">
+    <w:nsid w:val="7D3D6937"/>
+    <w:multiLevelType w:val="hybridMultilevel"/>
+    <w:tmpl w:val="BD620372"/>
+    <w:lvl w:ilvl="0" w:tplc="B31A69AE">
+      <w:numFmt w:val="bullet"/>
+      <w:lvlText w:val="-"/>
+      <w:lvlJc w:val="left"/>
+      <w:pPr>
+        <w:ind w:left="1080" w:hanging="360"/>
+      </w:pPr>
+      <w:rPr>
+        <w:rFonts w:ascii="Calibri" w:eastAsia="Calibri" w:hAnsi="Calibri" w:cs="Calibri" w:hint="default"/>
+      </w:rPr>
+    </w:lvl>
+    <w:lvl w:ilvl="1" w:tplc="10090003" w:tentative="1">
+      <w:start w:val="1"/>
+      <w:numFmt w:val="bullet"/>
+      <w:lvlText w:val="o"/>
+      <w:lvlJc w:val="left"/>
+      <w:pPr>
+        <w:ind w:left="1800" w:hanging="360"/>
+      </w:pPr>
+      <w:rPr>
+        <w:rFonts w:ascii="Courier New" w:hAnsi="Courier New" w:cs="Courier New" w:hint="default"/>
+      </w:rPr>
+    </w:lvl>
+    <w:lvl w:ilvl="2" w:tplc="10090005" w:tentative="1">
+      <w:start w:val="1"/>
+      <w:numFmt w:val="bullet"/>
+      <w:lvlText w:val=""/>
+      <w:lvlJc w:val="left"/>
+      <w:pPr>
+        <w:ind w:left="2520" w:hanging="360"/>
+      </w:pPr>
+      <w:rPr>
+        <w:rFonts w:ascii="Wingdings" w:hAnsi="Wingdings" w:hint="default"/>
+      </w:rPr>
+    </w:lvl>
+    <w:lvl w:ilvl="3" w:tplc="10090001" w:tentative="1">
+      <w:start w:val="1"/>
+      <w:numFmt w:val="bullet"/>
+      <w:lvlText w:val=""/>
+      <w:lvlJc w:val="left"/>
+      <w:pPr>
+        <w:ind w:left="3240" w:hanging="360"/>
+      </w:pPr>
+      <w:rPr>
+        <w:rFonts w:ascii="Symbol" w:hAnsi="Symbol" w:hint="default"/>
+      </w:rPr>
+    </w:lvl>
+    <w:lvl w:ilvl="4" w:tplc="10090003" w:tentative="1">
+      <w:start w:val="1"/>
+      <w:numFmt w:val="bullet"/>
+      <w:lvlText w:val="o"/>
+      <w:lvlJc w:val="left"/>
+      <w:pPr>
+        <w:ind w:left="3960" w:hanging="360"/>
+      </w:pPr>
+      <w:rPr>
+        <w:rFonts w:ascii="Courier New" w:hAnsi="Courier New" w:cs="Courier New" w:hint="default"/>
+      </w:rPr>
+    </w:lvl>
+    <w:lvl w:ilvl="5" w:tplc="10090005" w:tentative="1">
+      <w:start w:val="1"/>
+      <w:numFmt w:val="bullet"/>
+      <w:lvlText w:val=""/>
+      <w:lvlJc w:val="left"/>
+      <w:pPr>
+        <w:ind w:left="4680" w:hanging="360"/>
+      </w:pPr>
+      <w:rPr>
+        <w:rFonts w:ascii="Wingdings" w:hAnsi="Wingdings" w:hint="default"/>
+      </w:rPr>
+    </w:lvl>
+    <w:lvl w:ilvl="6" w:tplc="10090001" w:tentative="1">
+      <w:start w:val="1"/>
+      <w:numFmt w:val="bullet"/>
+      <w:lvlText w:val=""/>
+      <w:lvlJc w:val="left"/>
+      <w:pPr>
+        <w:ind w:left="5400" w:hanging="360"/>
+      </w:pPr>
+      <w:rPr>
+        <w:rFonts w:ascii="Symbol" w:hAnsi="Symbol" w:hint="default"/>
+      </w:rPr>
+    </w:lvl>
+    <w:lvl w:ilvl="7" w:tplc="10090003" w:tentative="1">
+      <w:start w:val="1"/>
+      <w:numFmt w:val="bullet"/>
+      <w:lvlText w:val="o"/>
+      <w:lvlJc w:val="left"/>
+      <w:pPr>
+        <w:ind w:left="6120" w:hanging="360"/>
+      </w:pPr>
+      <w:rPr>
+        <w:rFonts w:ascii="Courier New" w:hAnsi="Courier New" w:cs="Courier New" w:hint="default"/>
+      </w:rPr>
+    </w:lvl>
+    <w:lvl w:ilvl="8" w:tplc="10090005" w:tentative="1">
+      <w:start w:val="1"/>
+      <w:numFmt w:val="bullet"/>
+      <w:lvlText w:val=""/>
+      <w:lvlJc w:val="left"/>
+      <w:pPr>
+        <w:ind w:left="6840" w:hanging="360"/>
+      </w:pPr>
+      <w:rPr>
+        <w:rFonts w:ascii="Wingdings" w:hAnsi="Wingdings" w:hint="default"/>
+      </w:rPr>
+    </w:lvl>
+  </w:abstractNum>
   <w:num w:numId="1">
     <w:abstractNumId w:val="1"/>
   </w:num>
   <w:num w:numId="2">
     <w:abstractNumId w:val="0"/>
   </w:num>
+  <w:num w:numId="3">
+    <w:abstractNumId w:val="2"/>
+  </w:num>
 </w:numbering>
 </file>
 
 <file path=word/styles.xml><?xml version="1.0" encoding="utf-8"?>
-<w:styles xmlns:mc="http://schemas.openxmlformats.org/markup-compatibility/2006" xmlns:r="http://schemas.openxmlformats.org/officeDocument/2006/relationships" xmlns:w="http://schemas.openxmlformats.org/wordprocessingml/2006/main" xmlns:w14="http://schemas.microsoft.com/office/word/2010/wordml" mc:Ignorable="w14">
+<w:styles xmlns:mc="http://schemas.openxmlformats.org/markup-compatibility/2006" xmlns:r="http://schemas.openxmlformats.org/officeDocument/2006/relationships" xmlns:w="http://schemas.openxmlformats.org/wordprocessingml/2006/main" xmlns:w14="http://schemas.microsoft.com/office/word/2010/wordml" xmlns:w15="http://schemas.microsoft.com/office/word/2012/wordml" xmlns:w16se="http://schemas.microsoft.com/office/word/2015/wordml/symex" mc:Ignorable="w14 w15 w16se">
   <w:docDefaults>
     <w:rPrDefault>
       <w:rPr>
@@ -2152,153 +2833,372 @@
       </w:pPr>
     </w:pPrDefault>
   </w:docDefaults>
-  <w:latentStyles w:defLockedState="0" w:defUIPriority="99" w:defSemiHidden="1" w:defUnhideWhenUsed="1" w:defQFormat="0" w:count="276">
-    <w:lsdException w:name="Normal" w:semiHidden="0" w:uiPriority="0" w:unhideWhenUsed="0" w:qFormat="1"/>
-    <w:lsdException w:name="heading 1" w:semiHidden="0" w:uiPriority="9" w:unhideWhenUsed="0" w:qFormat="1"/>
-    <w:lsdException w:name="heading 2" w:uiPriority="9" w:qFormat="1"/>
-    <w:lsdException w:name="heading 3" w:uiPriority="9" w:qFormat="1"/>
-    <w:lsdException w:name="heading 4" w:uiPriority="9" w:qFormat="1"/>
-    <w:lsdException w:name="heading 5" w:uiPriority="9" w:qFormat="1"/>
-    <w:lsdException w:name="heading 6" w:uiPriority="9" w:qFormat="1"/>
-    <w:lsdException w:name="heading 7" w:uiPriority="9" w:qFormat="1"/>
-    <w:lsdException w:name="heading 8" w:uiPriority="9" w:qFormat="1"/>
-    <w:lsdException w:name="heading 9" w:uiPriority="9" w:qFormat="1"/>
-    <w:lsdException w:name="toc 1" w:uiPriority="39"/>
-    <w:lsdException w:name="toc 2" w:uiPriority="39"/>
-    <w:lsdException w:name="toc 3" w:uiPriority="39"/>
-    <w:lsdException w:name="toc 4" w:uiPriority="39"/>
-    <w:lsdException w:name="toc 5" w:uiPriority="39"/>
-    <w:lsdException w:name="toc 6" w:uiPriority="39"/>
-    <w:lsdException w:name="toc 7" w:uiPriority="39"/>
-    <w:lsdException w:name="toc 8" w:uiPriority="39"/>
-    <w:lsdException w:name="toc 9" w:uiPriority="39"/>
-    <w:lsdException w:name="caption" w:uiPriority="35" w:qFormat="1"/>
-    <w:lsdException w:name="Title" w:semiHidden="0" w:uiPriority="10" w:unhideWhenUsed="0" w:qFormat="1"/>
-    <w:lsdException w:name="Default Paragraph Font" w:uiPriority="1"/>
-    <w:lsdException w:name="Subtitle" w:semiHidden="0" w:uiPriority="11" w:unhideWhenUsed="0" w:qFormat="1"/>
-    <w:lsdException w:name="Strong" w:semiHidden="0" w:uiPriority="22" w:unhideWhenUsed="0" w:qFormat="1"/>
-    <w:lsdException w:name="Emphasis" w:semiHidden="0" w:uiPriority="20" w:unhideWhenUsed="0" w:qFormat="1"/>
-    <w:lsdException w:name="Table Grid" w:semiHidden="0" w:uiPriority="39" w:unhideWhenUsed="0"/>
-    <w:lsdException w:name="Note Level 1" w:semiHidden="0" w:unhideWhenUsed="0"/>
-    <w:lsdException w:name="Note Level 2" w:semiHidden="0" w:unhideWhenUsed="0"/>
-    <w:lsdException w:name="Note Level 3" w:semiHidden="0" w:unhideWhenUsed="0"/>
-    <w:lsdException w:name="Note Level 4" w:semiHidden="0" w:unhideWhenUsed="0"/>
-    <w:lsdException w:name="Note Level 5" w:semiHidden="0" w:unhideWhenUsed="0"/>
-    <w:lsdException w:name="Note Level 6" w:semiHidden="0" w:unhideWhenUsed="0"/>
-    <w:lsdException w:name="Note Level 7" w:semiHidden="0" w:unhideWhenUsed="0"/>
-    <w:lsdException w:name="Note Level 8" w:semiHidden="0" w:unhideWhenUsed="0"/>
-    <w:lsdException w:name="Note Level 9" w:semiHidden="0" w:unhideWhenUsed="0"/>
-    <w:lsdException w:name="Placeholder Text" w:unhideWhenUsed="0"/>
-    <w:lsdException w:name="No Spacing" w:semiHidden="0" w:uiPriority="1" w:unhideWhenUsed="0" w:qFormat="1"/>
-    <w:lsdException w:name="Light Shading" w:semiHidden="0" w:uiPriority="60" w:unhideWhenUsed="0"/>
-    <w:lsdException w:name="Light List" w:semiHidden="0" w:uiPriority="61" w:unhideWhenUsed="0"/>
-    <w:lsdException w:name="Light Grid" w:semiHidden="0" w:uiPriority="62" w:unhideWhenUsed="0"/>
-    <w:lsdException w:name="Medium Shading 1" w:semiHidden="0" w:uiPriority="63" w:unhideWhenUsed="0"/>
-    <w:lsdException w:name="Medium Shading 2" w:semiHidden="0" w:uiPriority="64" w:unhideWhenUsed="0"/>
-    <w:lsdException w:name="Medium List 1" w:semiHidden="0" w:uiPriority="65" w:unhideWhenUsed="0"/>
-    <w:lsdException w:name="Medium List 2" w:semiHidden="0" w:uiPriority="66" w:unhideWhenUsed="0"/>
-    <w:lsdException w:name="Medium Grid 1" w:semiHidden="0" w:uiPriority="67" w:unhideWhenUsed="0"/>
-    <w:lsdException w:name="Medium Grid 2" w:semiHidden="0" w:uiPriority="68" w:unhideWhenUsed="0"/>
-    <w:lsdException w:name="Medium Grid 3" w:semiHidden="0" w:uiPriority="69" w:unhideWhenUsed="0"/>
-    <w:lsdException w:name="Dark List" w:semiHidden="0" w:uiPriority="70" w:unhideWhenUsed="0"/>
-    <w:lsdException w:name="Colorful Shading" w:semiHidden="0" w:uiPriority="71" w:unhideWhenUsed="0"/>
-    <w:lsdException w:name="Colorful List" w:semiHidden="0" w:uiPriority="72" w:unhideWhenUsed="0"/>
-    <w:lsdException w:name="Colorful Grid" w:semiHidden="0" w:uiPriority="73" w:unhideWhenUsed="0"/>
-    <w:lsdException w:name="Light Shading Accent 1" w:semiHidden="0" w:uiPriority="60" w:unhideWhenUsed="0"/>
-    <w:lsdException w:name="Light List Accent 1" w:semiHidden="0" w:uiPriority="61" w:unhideWhenUsed="0"/>
-    <w:lsdException w:name="Light Grid Accent 1" w:semiHidden="0" w:uiPriority="62" w:unhideWhenUsed="0"/>
-    <w:lsdException w:name="Medium Shading 1 Accent 1" w:semiHidden="0" w:uiPriority="63" w:unhideWhenUsed="0"/>
-    <w:lsdException w:name="Medium Shading 2 Accent 1" w:semiHidden="0" w:uiPriority="64" w:unhideWhenUsed="0"/>
-    <w:lsdException w:name="Medium List 1 Accent 1" w:semiHidden="0" w:uiPriority="65" w:unhideWhenUsed="0"/>
-    <w:lsdException w:name="Revision" w:unhideWhenUsed="0"/>
-    <w:lsdException w:name="List Paragraph" w:semiHidden="0" w:uiPriority="34" w:unhideWhenUsed="0" w:qFormat="1"/>
-    <w:lsdException w:name="Quote" w:semiHidden="0" w:uiPriority="29" w:unhideWhenUsed="0" w:qFormat="1"/>
-    <w:lsdException w:name="Intense Quote" w:semiHidden="0" w:uiPriority="30" w:unhideWhenUsed="0" w:qFormat="1"/>
-    <w:lsdException w:name="Medium List 2 Accent 1" w:semiHidden="0" w:uiPriority="66" w:unhideWhenUsed="0"/>
-    <w:lsdException w:name="Medium Grid 1 Accent 1" w:semiHidden="0" w:uiPriority="67" w:unhideWhenUsed="0"/>
-    <w:lsdException w:name="Medium Grid 2 Accent 1" w:semiHidden="0" w:uiPriority="68" w:unhideWhenUsed="0"/>
-    <w:lsdException w:name="Medium Grid 3 Accent 1" w:semiHidden="0" w:uiPriority="69" w:unhideWhenUsed="0"/>
-    <w:lsdException w:name="Dark List Accent 1" w:semiHidden="0" w:uiPriority="70" w:unhideWhenUsed="0"/>
-    <w:lsdException w:name="Colorful Shading Accent 1" w:semiHidden="0" w:uiPriority="71" w:unhideWhenUsed="0"/>
-    <w:lsdException w:name="Colorful List Accent 1" w:semiHidden="0" w:uiPriority="72" w:unhideWhenUsed="0"/>
-    <w:lsdException w:name="Colorful Grid Accent 1" w:semiHidden="0" w:uiPriority="73" w:unhideWhenUsed="0"/>
-    <w:lsdException w:name="Light Shading Accent 2" w:semiHidden="0" w:uiPriority="60" w:unhideWhenUsed="0"/>
-    <w:lsdException w:name="Light List Accent 2" w:semiHidden="0" w:uiPriority="61" w:unhideWhenUsed="0"/>
-    <w:lsdException w:name="Light Grid Accent 2" w:semiHidden="0" w:uiPriority="62" w:unhideWhenUsed="0"/>
-    <w:lsdException w:name="Medium Shading 1 Accent 2" w:semiHidden="0" w:uiPriority="63" w:unhideWhenUsed="0"/>
-    <w:lsdException w:name="Medium Shading 2 Accent 2" w:semiHidden="0" w:uiPriority="64" w:unhideWhenUsed="0"/>
-    <w:lsdException w:name="Medium List 1 Accent 2" w:semiHidden="0" w:uiPriority="65" w:unhideWhenUsed="0"/>
-    <w:lsdException w:name="Medium List 2 Accent 2" w:semiHidden="0" w:uiPriority="66" w:unhideWhenUsed="0"/>
-    <w:lsdException w:name="Medium Grid 1 Accent 2" w:semiHidden="0" w:uiPriority="67" w:unhideWhenUsed="0"/>
-    <w:lsdException w:name="Medium Grid 2 Accent 2" w:semiHidden="0" w:uiPriority="68" w:unhideWhenUsed="0"/>
-    <w:lsdException w:name="Medium Grid 3 Accent 2" w:semiHidden="0" w:uiPriority="69" w:unhideWhenUsed="0"/>
-    <w:lsdException w:name="Dark List Accent 2" w:semiHidden="0" w:uiPriority="70" w:unhideWhenUsed="0"/>
-    <w:lsdException w:name="Colorful Shading Accent 2" w:semiHidden="0" w:uiPriority="71" w:unhideWhenUsed="0"/>
-    <w:lsdException w:name="Colorful List Accent 2" w:semiHidden="0" w:uiPriority="72" w:unhideWhenUsed="0"/>
-    <w:lsdException w:name="Colorful Grid Accent 2" w:semiHidden="0" w:uiPriority="73" w:unhideWhenUsed="0"/>
-    <w:lsdException w:name="Light Shading Accent 3" w:semiHidden="0" w:uiPriority="60" w:unhideWhenUsed="0"/>
-    <w:lsdException w:name="Light List Accent 3" w:semiHidden="0" w:uiPriority="61" w:unhideWhenUsed="0"/>
-    <w:lsdException w:name="Light Grid Accent 3" w:semiHidden="0" w:uiPriority="62" w:unhideWhenUsed="0"/>
-    <w:lsdException w:name="Medium Shading 1 Accent 3" w:semiHidden="0" w:uiPriority="63" w:unhideWhenUsed="0"/>
-    <w:lsdException w:name="Medium Shading 2 Accent 3" w:semiHidden="0" w:uiPriority="64" w:unhideWhenUsed="0"/>
-    <w:lsdException w:name="Medium List 1 Accent 3" w:semiHidden="0" w:uiPriority="65" w:unhideWhenUsed="0"/>
-    <w:lsdException w:name="Medium List 2 Accent 3" w:semiHidden="0" w:uiPriority="66" w:unhideWhenUsed="0"/>
-    <w:lsdException w:name="Medium Grid 1 Accent 3" w:semiHidden="0" w:uiPriority="67" w:unhideWhenUsed="0"/>
-    <w:lsdException w:name="Medium Grid 2 Accent 3" w:semiHidden="0" w:uiPriority="68" w:unhideWhenUsed="0"/>
-    <w:lsdException w:name="Medium Grid 3 Accent 3" w:semiHidden="0" w:uiPriority="69" w:unhideWhenUsed="0"/>
-    <w:lsdException w:name="Dark List Accent 3" w:semiHidden="0" w:uiPriority="70" w:unhideWhenUsed="0"/>
-    <w:lsdException w:name="Colorful Shading Accent 3" w:semiHidden="0" w:uiPriority="71" w:unhideWhenUsed="0"/>
-    <w:lsdException w:name="Colorful List Accent 3" w:semiHidden="0" w:uiPriority="72" w:unhideWhenUsed="0"/>
-    <w:lsdException w:name="Colorful Grid Accent 3" w:semiHidden="0" w:uiPriority="73" w:unhideWhenUsed="0"/>
-    <w:lsdException w:name="Light Shading Accent 4" w:semiHidden="0" w:uiPriority="60" w:unhideWhenUsed="0"/>
-    <w:lsdException w:name="Light List Accent 4" w:semiHidden="0" w:uiPriority="61" w:unhideWhenUsed="0"/>
-    <w:lsdException w:name="Light Grid Accent 4" w:semiHidden="0" w:uiPriority="62" w:unhideWhenUsed="0"/>
-    <w:lsdException w:name="Medium Shading 1 Accent 4" w:semiHidden="0" w:uiPriority="63" w:unhideWhenUsed="0"/>
-    <w:lsdException w:name="Medium Shading 2 Accent 4" w:semiHidden="0" w:uiPriority="64" w:unhideWhenUsed="0"/>
-    <w:lsdException w:name="Medium List 1 Accent 4" w:semiHidden="0" w:uiPriority="65" w:unhideWhenUsed="0"/>
-    <w:lsdException w:name="Medium List 2 Accent 4" w:semiHidden="0" w:uiPriority="66" w:unhideWhenUsed="0"/>
-    <w:lsdException w:name="Medium Grid 1 Accent 4" w:semiHidden="0" w:uiPriority="67" w:unhideWhenUsed="0"/>
-    <w:lsdException w:name="Medium Grid 2 Accent 4" w:semiHidden="0" w:uiPriority="68" w:unhideWhenUsed="0"/>
-    <w:lsdException w:name="Medium Grid 3 Accent 4" w:semiHidden="0" w:uiPriority="69" w:unhideWhenUsed="0"/>
-    <w:lsdException w:name="Dark List Accent 4" w:semiHidden="0" w:uiPriority="70" w:unhideWhenUsed="0"/>
-    <w:lsdException w:name="Colorful Shading Accent 4" w:semiHidden="0" w:uiPriority="71" w:unhideWhenUsed="0"/>
-    <w:lsdException w:name="Colorful List Accent 4" w:semiHidden="0" w:uiPriority="72" w:unhideWhenUsed="0"/>
-    <w:lsdException w:name="Colorful Grid Accent 4" w:semiHidden="0" w:uiPriority="73" w:unhideWhenUsed="0"/>
-    <w:lsdException w:name="Light Shading Accent 5" w:semiHidden="0" w:uiPriority="60" w:unhideWhenUsed="0"/>
-    <w:lsdException w:name="Light List Accent 5" w:semiHidden="0" w:uiPriority="61" w:unhideWhenUsed="0"/>
-    <w:lsdException w:name="Light Grid Accent 5" w:semiHidden="0" w:uiPriority="62" w:unhideWhenUsed="0"/>
-    <w:lsdException w:name="Medium Shading 1 Accent 5" w:semiHidden="0" w:uiPriority="63" w:unhideWhenUsed="0"/>
-    <w:lsdException w:name="Medium Shading 2 Accent 5" w:semiHidden="0" w:uiPriority="64" w:unhideWhenUsed="0"/>
-    <w:lsdException w:name="Medium List 1 Accent 5" w:semiHidden="0" w:uiPriority="65" w:unhideWhenUsed="0"/>
-    <w:lsdException w:name="Medium List 2 Accent 5" w:semiHidden="0" w:uiPriority="66" w:unhideWhenUsed="0"/>
-    <w:lsdException w:name="Medium Grid 1 Accent 5" w:semiHidden="0" w:uiPriority="67" w:unhideWhenUsed="0"/>
-    <w:lsdException w:name="Medium Grid 2 Accent 5" w:semiHidden="0" w:uiPriority="68" w:unhideWhenUsed="0"/>
-    <w:lsdException w:name="Medium Grid 3 Accent 5" w:semiHidden="0" w:uiPriority="69" w:unhideWhenUsed="0"/>
-    <w:lsdException w:name="Dark List Accent 5" w:semiHidden="0" w:uiPriority="70" w:unhideWhenUsed="0"/>
-    <w:lsdException w:name="Colorful Shading Accent 5" w:semiHidden="0" w:uiPriority="71" w:unhideWhenUsed="0"/>
-    <w:lsdException w:name="Colorful List Accent 5" w:semiHidden="0" w:uiPriority="72" w:unhideWhenUsed="0"/>
-    <w:lsdException w:name="Colorful Grid Accent 5" w:semiHidden="0" w:uiPriority="73" w:unhideWhenUsed="0"/>
-    <w:lsdException w:name="Light Shading Accent 6" w:semiHidden="0" w:uiPriority="60" w:unhideWhenUsed="0"/>
-    <w:lsdException w:name="Light List Accent 6" w:semiHidden="0" w:uiPriority="61" w:unhideWhenUsed="0"/>
-    <w:lsdException w:name="Light Grid Accent 6" w:semiHidden="0" w:uiPriority="62" w:unhideWhenUsed="0"/>
-    <w:lsdException w:name="Medium Shading 1 Accent 6" w:semiHidden="0" w:uiPriority="63" w:unhideWhenUsed="0"/>
-    <w:lsdException w:name="Medium Shading 2 Accent 6" w:semiHidden="0" w:uiPriority="64" w:unhideWhenUsed="0"/>
-    <w:lsdException w:name="Medium List 1 Accent 6" w:semiHidden="0" w:uiPriority="65" w:unhideWhenUsed="0"/>
-    <w:lsdException w:name="Medium List 2 Accent 6" w:semiHidden="0" w:uiPriority="66" w:unhideWhenUsed="0"/>
-    <w:lsdException w:name="Medium Grid 1 Accent 6" w:semiHidden="0" w:uiPriority="67" w:unhideWhenUsed="0"/>
-    <w:lsdException w:name="Medium Grid 2 Accent 6" w:semiHidden="0" w:uiPriority="68" w:unhideWhenUsed="0"/>
-    <w:lsdException w:name="Medium Grid 3 Accent 6" w:semiHidden="0" w:uiPriority="69" w:unhideWhenUsed="0"/>
-    <w:lsdException w:name="Dark List Accent 6" w:semiHidden="0" w:uiPriority="70" w:unhideWhenUsed="0"/>
-    <w:lsdException w:name="Colorful Shading Accent 6" w:semiHidden="0" w:uiPriority="71" w:unhideWhenUsed="0"/>
-    <w:lsdException w:name="Colorful List Accent 6" w:semiHidden="0" w:uiPriority="72" w:unhideWhenUsed="0"/>
-    <w:lsdException w:name="Colorful Grid Accent 6" w:semiHidden="0" w:uiPriority="73" w:unhideWhenUsed="0"/>
-    <w:lsdException w:name="Subtle Emphasis" w:semiHidden="0" w:uiPriority="19" w:unhideWhenUsed="0" w:qFormat="1"/>
-    <w:lsdException w:name="Intense Emphasis" w:semiHidden="0" w:uiPriority="21" w:unhideWhenUsed="0" w:qFormat="1"/>
-    <w:lsdException w:name="Subtle Reference" w:semiHidden="0" w:uiPriority="31" w:unhideWhenUsed="0" w:qFormat="1"/>
-    <w:lsdException w:name="Intense Reference" w:semiHidden="0" w:uiPriority="32" w:unhideWhenUsed="0" w:qFormat="1"/>
-    <w:lsdException w:name="Book Title" w:semiHidden="0" w:uiPriority="33" w:unhideWhenUsed="0" w:qFormat="1"/>
-    <w:lsdException w:name="Bibliography" w:uiPriority="37"/>
-    <w:lsdException w:name="TOC Heading" w:uiPriority="39" w:qFormat="1"/>
+  <w:latentStyles w:defLockedState="0" w:defUIPriority="99" w:defSemiHidden="0" w:defUnhideWhenUsed="0" w:defQFormat="0" w:count="374">
+    <w:lsdException w:name="Normal" w:uiPriority="0" w:qFormat="1"/>
+    <w:lsdException w:name="heading 1" w:uiPriority="9" w:qFormat="1"/>
+    <w:lsdException w:name="heading 2" w:semiHidden="1" w:uiPriority="9" w:unhideWhenUsed="1" w:qFormat="1"/>
+    <w:lsdException w:name="heading 3" w:semiHidden="1" w:uiPriority="9" w:unhideWhenUsed="1" w:qFormat="1"/>
+    <w:lsdException w:name="heading 4" w:semiHidden="1" w:uiPriority="9" w:unhideWhenUsed="1" w:qFormat="1"/>
+    <w:lsdException w:name="heading 5" w:semiHidden="1" w:uiPriority="9" w:unhideWhenUsed="1" w:qFormat="1"/>
+    <w:lsdException w:name="heading 6" w:semiHidden="1" w:uiPriority="9" w:unhideWhenUsed="1" w:qFormat="1"/>
+    <w:lsdException w:name="heading 7" w:semiHidden="1" w:uiPriority="9" w:unhideWhenUsed="1" w:qFormat="1"/>
+    <w:lsdException w:name="heading 8" w:semiHidden="1" w:uiPriority="9" w:unhideWhenUsed="1" w:qFormat="1"/>
+    <w:lsdException w:name="heading 9" w:semiHidden="1" w:uiPriority="9" w:unhideWhenUsed="1" w:qFormat="1"/>
+    <w:lsdException w:name="index 1" w:semiHidden="1" w:unhideWhenUsed="1"/>
+    <w:lsdException w:name="index 2" w:semiHidden="1" w:unhideWhenUsed="1"/>
+    <w:lsdException w:name="index 3" w:semiHidden="1" w:unhideWhenUsed="1"/>
+    <w:lsdException w:name="index 4" w:semiHidden="1" w:unhideWhenUsed="1"/>
+    <w:lsdException w:name="index 5" w:semiHidden="1" w:unhideWhenUsed="1"/>
+    <w:lsdException w:name="index 6" w:semiHidden="1" w:unhideWhenUsed="1"/>
+    <w:lsdException w:name="index 7" w:semiHidden="1" w:unhideWhenUsed="1"/>
+    <w:lsdException w:name="index 8" w:semiHidden="1" w:unhideWhenUsed="1"/>
+    <w:lsdException w:name="index 9" w:semiHidden="1" w:unhideWhenUsed="1"/>
+    <w:lsdException w:name="toc 1" w:semiHidden="1" w:uiPriority="39" w:unhideWhenUsed="1"/>
+    <w:lsdException w:name="toc 2" w:semiHidden="1" w:uiPriority="39" w:unhideWhenUsed="1"/>
+    <w:lsdException w:name="toc 3" w:semiHidden="1" w:uiPriority="39" w:unhideWhenUsed="1"/>
+    <w:lsdException w:name="toc 4" w:semiHidden="1" w:uiPriority="39" w:unhideWhenUsed="1"/>
+    <w:lsdException w:name="toc 5" w:semiHidden="1" w:uiPriority="39" w:unhideWhenUsed="1"/>
+    <w:lsdException w:name="toc 6" w:semiHidden="1" w:uiPriority="39" w:unhideWhenUsed="1"/>
+    <w:lsdException w:name="toc 7" w:semiHidden="1" w:uiPriority="39" w:unhideWhenUsed="1"/>
+    <w:lsdException w:name="toc 8" w:semiHidden="1" w:uiPriority="39" w:unhideWhenUsed="1"/>
+    <w:lsdException w:name="toc 9" w:semiHidden="1" w:uiPriority="39" w:unhideWhenUsed="1"/>
+    <w:lsdException w:name="Normal Indent" w:semiHidden="1" w:unhideWhenUsed="1"/>
+    <w:lsdException w:name="footnote text" w:semiHidden="1" w:unhideWhenUsed="1"/>
+    <w:lsdException w:name="annotation text" w:semiHidden="1" w:unhideWhenUsed="1"/>
+    <w:lsdException w:name="header" w:semiHidden="1" w:unhideWhenUsed="1"/>
+    <w:lsdException w:name="footer" w:semiHidden="1" w:unhideWhenUsed="1"/>
+    <w:lsdException w:name="index heading" w:semiHidden="1" w:unhideWhenUsed="1"/>
+    <w:lsdException w:name="caption" w:semiHidden="1" w:uiPriority="35" w:unhideWhenUsed="1" w:qFormat="1"/>
+    <w:lsdException w:name="table of figures" w:semiHidden="1" w:unhideWhenUsed="1"/>
+    <w:lsdException w:name="envelope address" w:semiHidden="1" w:unhideWhenUsed="1"/>
+    <w:lsdException w:name="envelope return" w:semiHidden="1" w:unhideWhenUsed="1"/>
+    <w:lsdException w:name="footnote reference" w:semiHidden="1" w:unhideWhenUsed="1"/>
+    <w:lsdException w:name="annotation reference" w:semiHidden="1" w:unhideWhenUsed="1"/>
+    <w:lsdException w:name="line number" w:semiHidden="1" w:unhideWhenUsed="1"/>
+    <w:lsdException w:name="page number" w:semiHidden="1" w:unhideWhenUsed="1"/>
+    <w:lsdException w:name="endnote reference" w:semiHidden="1" w:unhideWhenUsed="1"/>
+    <w:lsdException w:name="endnote text" w:semiHidden="1" w:unhideWhenUsed="1"/>
+    <w:lsdException w:name="table of authorities" w:semiHidden="1" w:unhideWhenUsed="1"/>
+    <w:lsdException w:name="macro" w:semiHidden="1" w:unhideWhenUsed="1"/>
+    <w:lsdException w:name="toa heading" w:semiHidden="1" w:unhideWhenUsed="1"/>
+    <w:lsdException w:name="List" w:semiHidden="1" w:unhideWhenUsed="1"/>
+    <w:lsdException w:name="List Bullet" w:semiHidden="1" w:unhideWhenUsed="1"/>
+    <w:lsdException w:name="List Number" w:semiHidden="1" w:unhideWhenUsed="1"/>
+    <w:lsdException w:name="List 2" w:semiHidden="1" w:unhideWhenUsed="1"/>
+    <w:lsdException w:name="List 3" w:semiHidden="1" w:unhideWhenUsed="1"/>
+    <w:lsdException w:name="List 4" w:semiHidden="1" w:unhideWhenUsed="1"/>
+    <w:lsdException w:name="List 5" w:semiHidden="1" w:unhideWhenUsed="1"/>
+    <w:lsdException w:name="List Bullet 2" w:semiHidden="1" w:unhideWhenUsed="1"/>
+    <w:lsdException w:name="List Bullet 3" w:semiHidden="1" w:unhideWhenUsed="1"/>
+    <w:lsdException w:name="List Bullet 4" w:semiHidden="1" w:unhideWhenUsed="1"/>
+    <w:lsdException w:name="List Bullet 5" w:semiHidden="1" w:unhideWhenUsed="1"/>
+    <w:lsdException w:name="List Number 2" w:semiHidden="1" w:unhideWhenUsed="1"/>
+    <w:lsdException w:name="List Number 3" w:semiHidden="1" w:unhideWhenUsed="1"/>
+    <w:lsdException w:name="List Number 4" w:semiHidden="1" w:unhideWhenUsed="1"/>
+    <w:lsdException w:name="List Number 5" w:semiHidden="1" w:unhideWhenUsed="1"/>
+    <w:lsdException w:name="Title" w:uiPriority="10" w:qFormat="1"/>
+    <w:lsdException w:name="Closing" w:semiHidden="1" w:unhideWhenUsed="1"/>
+    <w:lsdException w:name="Signature" w:semiHidden="1" w:unhideWhenUsed="1"/>
+    <w:lsdException w:name="Default Paragraph Font" w:semiHidden="1" w:uiPriority="1" w:unhideWhenUsed="1"/>
+    <w:lsdException w:name="Body Text" w:semiHidden="1" w:unhideWhenUsed="1"/>
+    <w:lsdException w:name="Body Text Indent" w:semiHidden="1" w:unhideWhenUsed="1"/>
+    <w:lsdException w:name="List Continue" w:semiHidden="1" w:unhideWhenUsed="1"/>
+    <w:lsdException w:name="List Continue 2" w:semiHidden="1" w:unhideWhenUsed="1"/>
+    <w:lsdException w:name="List Continue 3" w:semiHidden="1" w:unhideWhenUsed="1"/>
+    <w:lsdException w:name="List Continue 4" w:semiHidden="1" w:unhideWhenUsed="1"/>
+    <w:lsdException w:name="List Continue 5" w:semiHidden="1" w:unhideWhenUsed="1"/>
+    <w:lsdException w:name="Message Header" w:semiHidden="1" w:unhideWhenUsed="1"/>
+    <w:lsdException w:name="Subtitle" w:uiPriority="11" w:qFormat="1"/>
+    <w:lsdException w:name="Salutation" w:semiHidden="1" w:unhideWhenUsed="1"/>
+    <w:lsdException w:name="Date" w:semiHidden="1" w:unhideWhenUsed="1"/>
+    <w:lsdException w:name="Body Text First Indent" w:semiHidden="1" w:unhideWhenUsed="1"/>
+    <w:lsdException w:name="Body Text First Indent 2" w:semiHidden="1" w:unhideWhenUsed="1"/>
+    <w:lsdException w:name="Note Heading" w:semiHidden="1" w:unhideWhenUsed="1"/>
+    <w:lsdException w:name="Body Text 2" w:semiHidden="1" w:unhideWhenUsed="1"/>
+    <w:lsdException w:name="Body Text 3" w:semiHidden="1" w:unhideWhenUsed="1"/>
+    <w:lsdException w:name="Body Text Indent 2" w:semiHidden="1" w:unhideWhenUsed="1"/>
+    <w:lsdException w:name="Body Text Indent 3" w:semiHidden="1" w:unhideWhenUsed="1"/>
+    <w:lsdException w:name="Block Text" w:semiHidden="1" w:unhideWhenUsed="1"/>
+    <w:lsdException w:name="Hyperlink" w:semiHidden="1" w:unhideWhenUsed="1"/>
+    <w:lsdException w:name="FollowedHyperlink" w:semiHidden="1" w:unhideWhenUsed="1"/>
+    <w:lsdException w:name="Strong" w:uiPriority="22" w:qFormat="1"/>
+    <w:lsdException w:name="Emphasis" w:uiPriority="20" w:qFormat="1"/>
+    <w:lsdException w:name="Document Map" w:semiHidden="1" w:unhideWhenUsed="1"/>
+    <w:lsdException w:name="Plain Text" w:semiHidden="1" w:unhideWhenUsed="1"/>
+    <w:lsdException w:name="E-mail Signature" w:semiHidden="1" w:unhideWhenUsed="1"/>
+    <w:lsdException w:name="HTML Top of Form" w:semiHidden="1" w:unhideWhenUsed="1"/>
+    <w:lsdException w:name="HTML Bottom of Form" w:semiHidden="1" w:unhideWhenUsed="1"/>
+    <w:lsdException w:name="Normal (Web)" w:semiHidden="1" w:unhideWhenUsed="1"/>
+    <w:lsdException w:name="HTML Acronym" w:semiHidden="1" w:unhideWhenUsed="1"/>
+    <w:lsdException w:name="HTML Address" w:semiHidden="1" w:unhideWhenUsed="1"/>
+    <w:lsdException w:name="HTML Cite" w:semiHidden="1" w:unhideWhenUsed="1"/>
+    <w:lsdException w:name="HTML Code" w:semiHidden="1" w:unhideWhenUsed="1"/>
+    <w:lsdException w:name="HTML Definition" w:semiHidden="1" w:unhideWhenUsed="1"/>
+    <w:lsdException w:name="HTML Keyboard" w:semiHidden="1" w:unhideWhenUsed="1"/>
+    <w:lsdException w:name="HTML Preformatted" w:semiHidden="1" w:unhideWhenUsed="1"/>
+    <w:lsdException w:name="HTML Sample" w:semiHidden="1" w:unhideWhenUsed="1"/>
+    <w:lsdException w:name="HTML Typewriter" w:semiHidden="1" w:unhideWhenUsed="1"/>
+    <w:lsdException w:name="HTML Variable" w:semiHidden="1" w:unhideWhenUsed="1"/>
+    <w:lsdException w:name="Normal Table" w:semiHidden="1" w:unhideWhenUsed="1"/>
+    <w:lsdException w:name="annotation subject" w:semiHidden="1" w:unhideWhenUsed="1"/>
+    <w:lsdException w:name="No List" w:semiHidden="1" w:unhideWhenUsed="1"/>
+    <w:lsdException w:name="Outline List 1" w:semiHidden="1" w:unhideWhenUsed="1"/>
+    <w:lsdException w:name="Outline List 2" w:semiHidden="1" w:unhideWhenUsed="1"/>
+    <w:lsdException w:name="Outline List 3" w:semiHidden="1" w:unhideWhenUsed="1"/>
+    <w:lsdException w:name="Table Simple 1" w:semiHidden="1" w:unhideWhenUsed="1"/>
+    <w:lsdException w:name="Table Simple 2" w:semiHidden="1" w:unhideWhenUsed="1"/>
+    <w:lsdException w:name="Table Simple 3" w:semiHidden="1" w:unhideWhenUsed="1"/>
+    <w:lsdException w:name="Table Classic 1" w:semiHidden="1" w:unhideWhenUsed="1"/>
+    <w:lsdException w:name="Table Classic 2" w:semiHidden="1" w:unhideWhenUsed="1"/>
+    <w:lsdException w:name="Table Classic 3" w:semiHidden="1" w:unhideWhenUsed="1"/>
+    <w:lsdException w:name="Table Classic 4" w:semiHidden="1" w:unhideWhenUsed="1"/>
+    <w:lsdException w:name="Table Colorful 1" w:semiHidden="1" w:unhideWhenUsed="1"/>
+    <w:lsdException w:name="Table Colorful 2" w:semiHidden="1" w:unhideWhenUsed="1"/>
+    <w:lsdException w:name="Table Colorful 3" w:semiHidden="1" w:unhideWhenUsed="1"/>
+    <w:lsdException w:name="Table Columns 1" w:semiHidden="1" w:unhideWhenUsed="1"/>
+    <w:lsdException w:name="Table Columns 2" w:semiHidden="1" w:unhideWhenUsed="1"/>
+    <w:lsdException w:name="Table Columns 3" w:semiHidden="1" w:unhideWhenUsed="1"/>
+    <w:lsdException w:name="Table Columns 4" w:semiHidden="1" w:unhideWhenUsed="1"/>
+    <w:lsdException w:name="Table Columns 5" w:semiHidden="1" w:unhideWhenUsed="1"/>
+    <w:lsdException w:name="Table Grid 1" w:semiHidden="1" w:unhideWhenUsed="1"/>
+    <w:lsdException w:name="Table Grid 2" w:semiHidden="1" w:unhideWhenUsed="1"/>
+    <w:lsdException w:name="Table Grid 3" w:semiHidden="1" w:unhideWhenUsed="1"/>
+    <w:lsdException w:name="Table Grid 4" w:semiHidden="1" w:unhideWhenUsed="1"/>
+    <w:lsdException w:name="Table Grid 5" w:semiHidden="1" w:unhideWhenUsed="1"/>
+    <w:lsdException w:name="Table Grid 6" w:semiHidden="1" w:unhideWhenUsed="1"/>
+    <w:lsdException w:name="Table Grid 7" w:semiHidden="1" w:unhideWhenUsed="1"/>
+    <w:lsdException w:name="Table Grid 8" w:semiHidden="1" w:unhideWhenUsed="1"/>
+    <w:lsdException w:name="Table List 1" w:semiHidden="1" w:unhideWhenUsed="1"/>
+    <w:lsdException w:name="Table List 2" w:semiHidden="1" w:unhideWhenUsed="1"/>
+    <w:lsdException w:name="Table List 3" w:semiHidden="1" w:unhideWhenUsed="1"/>
+    <w:lsdException w:name="Table List 4" w:semiHidden="1" w:unhideWhenUsed="1"/>
+    <w:lsdException w:name="Table List 5" w:semiHidden="1" w:unhideWhenUsed="1"/>
+    <w:lsdException w:name="Table List 6" w:semiHidden="1" w:unhideWhenUsed="1"/>
+    <w:lsdException w:name="Table List 7" w:semiHidden="1" w:unhideWhenUsed="1"/>
+    <w:lsdException w:name="Table List 8" w:semiHidden="1" w:unhideWhenUsed="1"/>
+    <w:lsdException w:name="Table 3D effects 1" w:semiHidden="1" w:unhideWhenUsed="1"/>
+    <w:lsdException w:name="Table 3D effects 2" w:semiHidden="1" w:unhideWhenUsed="1"/>
+    <w:lsdException w:name="Table 3D effects 3" w:semiHidden="1" w:unhideWhenUsed="1"/>
+    <w:lsdException w:name="Table Contemporary" w:semiHidden="1" w:unhideWhenUsed="1"/>
+    <w:lsdException w:name="Table Elegant" w:semiHidden="1" w:unhideWhenUsed="1"/>
+    <w:lsdException w:name="Table Professional" w:semiHidden="1" w:unhideWhenUsed="1"/>
+    <w:lsdException w:name="Table Subtle 1" w:semiHidden="1" w:unhideWhenUsed="1"/>
+    <w:lsdException w:name="Table Subtle 2" w:semiHidden="1" w:unhideWhenUsed="1"/>
+    <w:lsdException w:name="Table Web 1" w:semiHidden="1" w:unhideWhenUsed="1"/>
+    <w:lsdException w:name="Table Web 2" w:semiHidden="1" w:unhideWhenUsed="1"/>
+    <w:lsdException w:name="Table Web 3" w:semiHidden="1" w:unhideWhenUsed="1"/>
+    <w:lsdException w:name="Balloon Text" w:semiHidden="1" w:unhideWhenUsed="1"/>
+    <w:lsdException w:name="Table Grid" w:uiPriority="39"/>
+    <w:lsdException w:name="Table Theme" w:semiHidden="1" w:unhideWhenUsed="1"/>
+    <w:lsdException w:name="Placeholder Text" w:semiHidden="1"/>
+    <w:lsdException w:name="No Spacing" w:uiPriority="1" w:qFormat="1"/>
+    <w:lsdException w:name="Light Shading" w:uiPriority="60"/>
+    <w:lsdException w:name="Light List" w:uiPriority="61"/>
+    <w:lsdException w:name="Light Grid" w:uiPriority="62"/>
+    <w:lsdException w:name="Medium Shading 1" w:uiPriority="63"/>
+    <w:lsdException w:name="Medium Shading 2" w:uiPriority="64"/>
+    <w:lsdException w:name="Medium List 1" w:uiPriority="65"/>
+    <w:lsdException w:name="Medium List 2" w:uiPriority="66"/>
+    <w:lsdException w:name="Medium Grid 1" w:uiPriority="67"/>
+    <w:lsdException w:name="Medium Grid 2" w:uiPriority="68"/>
+    <w:lsdException w:name="Medium Grid 3" w:uiPriority="69"/>
+    <w:lsdException w:name="Dark List" w:uiPriority="70"/>
+    <w:lsdException w:name="Colorful Shading" w:uiPriority="71"/>
+    <w:lsdException w:name="Colorful List" w:uiPriority="72"/>
+    <w:lsdException w:name="Colorful Grid" w:uiPriority="73"/>
+    <w:lsdException w:name="Light Shading Accent 1" w:uiPriority="60"/>
+    <w:lsdException w:name="Light List Accent 1" w:uiPriority="61"/>
+    <w:lsdException w:name="Light Grid Accent 1" w:uiPriority="62"/>
+    <w:lsdException w:name="Medium Shading 1 Accent 1" w:uiPriority="63"/>
+    <w:lsdException w:name="Medium Shading 2 Accent 1" w:uiPriority="64"/>
+    <w:lsdException w:name="Medium List 1 Accent 1" w:uiPriority="65"/>
+    <w:lsdException w:name="Revision" w:semiHidden="1"/>
+    <w:lsdException w:name="List Paragraph" w:uiPriority="34" w:qFormat="1"/>
+    <w:lsdException w:name="Quote" w:uiPriority="29" w:qFormat="1"/>
+    <w:lsdException w:name="Intense Quote" w:uiPriority="30" w:qFormat="1"/>
+    <w:lsdException w:name="Medium List 2 Accent 1" w:uiPriority="66"/>
+    <w:lsdException w:name="Medium Grid 1 Accent 1" w:uiPriority="67"/>
+    <w:lsdException w:name="Medium Grid 2 Accent 1" w:uiPriority="68"/>
+    <w:lsdException w:name="Medium Grid 3 Accent 1" w:uiPriority="69"/>
+    <w:lsdException w:name="Dark List Accent 1" w:uiPriority="70"/>
+    <w:lsdException w:name="Colorful Shading Accent 1" w:uiPriority="71"/>
+    <w:lsdException w:name="Colorful List Accent 1" w:uiPriority="72"/>
+    <w:lsdException w:name="Colorful Grid Accent 1" w:uiPriority="73"/>
+    <w:lsdException w:name="Light Shading Accent 2" w:uiPriority="60"/>
+    <w:lsdException w:name="Light List Accent 2" w:uiPriority="61"/>
+    <w:lsdException w:name="Light Grid Accent 2" w:uiPriority="62"/>
+    <w:lsdException w:name="Medium Shading 1 Accent 2" w:uiPriority="63"/>
+    <w:lsdException w:name="Medium Shading 2 Accent 2" w:uiPriority="64"/>
+    <w:lsdException w:name="Medium List 1 Accent 2" w:uiPriority="65"/>
+    <w:lsdException w:name="Medium List 2 Accent 2" w:uiPriority="66"/>
+    <w:lsdException w:name="Medium Grid 1 Accent 2" w:uiPriority="67"/>
+    <w:lsdException w:name="Medium Grid 2 Accent 2" w:uiPriority="68"/>
+    <w:lsdException w:name="Medium Grid 3 Accent 2" w:uiPriority="69"/>
+    <w:lsdException w:name="Dark List Accent 2" w:uiPriority="70"/>
+    <w:lsdException w:name="Colorful Shading Accent 2" w:uiPriority="71"/>
+    <w:lsdException w:name="Colorful List Accent 2" w:uiPriority="72"/>
+    <w:lsdException w:name="Colorful Grid Accent 2" w:uiPriority="73"/>
+    <w:lsdException w:name="Light Shading Accent 3" w:uiPriority="60"/>
+    <w:lsdException w:name="Light List Accent 3" w:uiPriority="61"/>
+    <w:lsdException w:name="Light Grid Accent 3" w:uiPriority="62"/>
+    <w:lsdException w:name="Medium Shading 1 Accent 3" w:uiPriority="63"/>
+    <w:lsdException w:name="Medium Shading 2 Accent 3" w:uiPriority="64"/>
+    <w:lsdException w:name="Medium List 1 Accent 3" w:uiPriority="65"/>
+    <w:lsdException w:name="Medium List 2 Accent 3" w:uiPriority="66"/>
+    <w:lsdException w:name="Medium Grid 1 Accent 3" w:uiPriority="67"/>
+    <w:lsdException w:name="Medium Grid 2 Accent 3" w:uiPriority="68"/>
+    <w:lsdException w:name="Medium Grid 3 Accent 3" w:uiPriority="69"/>
+    <w:lsdException w:name="Dark List Accent 3" w:uiPriority="70"/>
+    <w:lsdException w:name="Colorful Shading Accent 3" w:uiPriority="71"/>
+    <w:lsdException w:name="Colorful List Accent 3" w:uiPriority="72"/>
+    <w:lsdException w:name="Colorful Grid Accent 3" w:uiPriority="73"/>
+    <w:lsdException w:name="Light Shading Accent 4" w:uiPriority="60"/>
+    <w:lsdException w:name="Light List Accent 4" w:uiPriority="61"/>
+    <w:lsdException w:name="Light Grid Accent 4" w:uiPriority="62"/>
+    <w:lsdException w:name="Medium Shading 1 Accent 4" w:uiPriority="63"/>
+    <w:lsdException w:name="Medium Shading 2 Accent 4" w:uiPriority="64"/>
+    <w:lsdException w:name="Medium List 1 Accent 4" w:uiPriority="65"/>
+    <w:lsdException w:name="Medium List 2 Accent 4" w:uiPriority="66"/>
+    <w:lsdException w:name="Medium Grid 1 Accent 4" w:uiPriority="67"/>
+    <w:lsdException w:name="Medium Grid 2 Accent 4" w:uiPriority="68"/>
+    <w:lsdException w:name="Medium Grid 3 Accent 4" w:uiPriority="69"/>
+    <w:lsdException w:name="Dark List Accent 4" w:uiPriority="70"/>
+    <w:lsdException w:name="Colorful Shading Accent 4" w:uiPriority="71"/>
+    <w:lsdException w:name="Colorful List Accent 4" w:uiPriority="72"/>
+    <w:lsdException w:name="Colorful Grid Accent 4" w:uiPriority="73"/>
+    <w:lsdException w:name="Light Shading Accent 5" w:uiPriority="60"/>
+    <w:lsdException w:name="Light List Accent 5" w:uiPriority="61"/>
+    <w:lsdException w:name="Light Grid Accent 5" w:uiPriority="62"/>
+    <w:lsdException w:name="Medium Shading 1 Accent 5" w:uiPriority="63"/>
+    <w:lsdException w:name="Medium Shading 2 Accent 5" w:uiPriority="64"/>
+    <w:lsdException w:name="Medium List 1 Accent 5" w:uiPriority="65"/>
+    <w:lsdException w:name="Medium List 2 Accent 5" w:uiPriority="66"/>
+    <w:lsdException w:name="Medium Grid 1 Accent 5" w:uiPriority="67"/>
+    <w:lsdException w:name="Medium Grid 2 Accent 5" w:uiPriority="68"/>
+    <w:lsdException w:name="Medium Grid 3 Accent 5" w:uiPriority="69"/>
+    <w:lsdException w:name="Dark List Accent 5" w:uiPriority="70"/>
+    <w:lsdException w:name="Colorful Shading Accent 5" w:uiPriority="71"/>
+    <w:lsdException w:name="Colorful List Accent 5" w:uiPriority="72"/>
+    <w:lsdException w:name="Colorful Grid Accent 5" w:uiPriority="73"/>
+    <w:lsdException w:name="Light Shading Accent 6" w:uiPriority="60"/>
+    <w:lsdException w:name="Light List Accent 6" w:uiPriority="61"/>
+    <w:lsdException w:name="Light Grid Accent 6" w:uiPriority="62"/>
+    <w:lsdException w:name="Medium Shading 1 Accent 6" w:uiPriority="63"/>
+    <w:lsdException w:name="Medium Shading 2 Accent 6" w:uiPriority="64"/>
+    <w:lsdException w:name="Medium List 1 Accent 6" w:uiPriority="65"/>
+    <w:lsdException w:name="Medium List 2 Accent 6" w:uiPriority="66"/>
+    <w:lsdException w:name="Medium Grid 1 Accent 6" w:uiPriority="67"/>
+    <w:lsdException w:name="Medium Grid 2 Accent 6" w:uiPriority="68"/>
+    <w:lsdException w:name="Medium Grid 3 Accent 6" w:uiPriority="69"/>
+    <w:lsdException w:name="Dark List Accent 6" w:uiPriority="70"/>
+    <w:lsdException w:name="Colorful Shading Accent 6" w:uiPriority="71"/>
+    <w:lsdException w:name="Colorful List Accent 6" w:uiPriority="72"/>
+    <w:lsdException w:name="Colorful Grid Accent 6" w:uiPriority="73"/>
+    <w:lsdException w:name="Subtle Emphasis" w:uiPriority="19" w:qFormat="1"/>
+    <w:lsdException w:name="Intense Emphasis" w:uiPriority="21" w:qFormat="1"/>
+    <w:lsdException w:name="Subtle Reference" w:uiPriority="31" w:qFormat="1"/>
+    <w:lsdException w:name="Intense Reference" w:uiPriority="32" w:qFormat="1"/>
+    <w:lsdException w:name="Book Title" w:uiPriority="33" w:qFormat="1"/>
+    <w:lsdException w:name="Bibliography" w:semiHidden="1" w:uiPriority="37" w:unhideWhenUsed="1"/>
+    <w:lsdException w:name="TOC Heading" w:semiHidden="1" w:uiPriority="39" w:unhideWhenUsed="1" w:qFormat="1"/>
+    <w:lsdException w:name="Grid Table 4" w:uiPriority="49"/>
+    <w:lsdException w:name="Grid Table 5 Dark" w:uiPriority="50"/>
+    <w:lsdException w:name="Grid Table 6 Colorful" w:uiPriority="51"/>
+    <w:lsdException w:name="Grid Table 7 Colorful" w:uiPriority="52"/>
+    <w:lsdException w:name="Grid Table 1 Light Accent 1" w:uiPriority="46"/>
+    <w:lsdException w:name="Grid Table 2 Accent 1" w:uiPriority="47"/>
+    <w:lsdException w:name="Grid Table 3 Accent 1" w:uiPriority="48"/>
+    <w:lsdException w:name="Grid Table 4 Accent 1" w:uiPriority="49"/>
+    <w:lsdException w:name="Grid Table 5 Dark Accent 1" w:uiPriority="50"/>
+    <w:lsdException w:name="Grid Table 6 Colorful Accent 1" w:uiPriority="51"/>
+    <w:lsdException w:name="Grid Table 7 Colorful Accent 1" w:uiPriority="52"/>
+    <w:lsdException w:name="Grid Table 1 Light Accent 2" w:uiPriority="46"/>
+    <w:lsdException w:name="Grid Table 2 Accent 2" w:uiPriority="47"/>
+    <w:lsdException w:name="Grid Table 3 Accent 2" w:uiPriority="48"/>
+    <w:lsdException w:name="Grid Table 4 Accent 2" w:uiPriority="49"/>
+    <w:lsdException w:name="Grid Table 5 Dark Accent 2" w:uiPriority="50"/>
+    <w:lsdException w:name="Grid Table 6 Colorful Accent 2" w:uiPriority="51"/>
+    <w:lsdException w:name="Grid Table 7 Colorful Accent 2" w:uiPriority="52"/>
+    <w:lsdException w:name="Grid Table 1 Light Accent 3" w:uiPriority="46"/>
+    <w:lsdException w:name="Grid Table 2 Accent 3" w:uiPriority="47"/>
+    <w:lsdException w:name="Grid Table 3 Accent 3" w:uiPriority="48"/>
+    <w:lsdException w:name="Grid Table 4 Accent 3" w:uiPriority="49"/>
+    <w:lsdException w:name="Grid Table 5 Dark Accent 3" w:uiPriority="50"/>
+    <w:lsdException w:name="Grid Table 6 Colorful Accent 3" w:uiPriority="51"/>
+    <w:lsdException w:name="Grid Table 7 Colorful Accent 3" w:uiPriority="52"/>
+    <w:lsdException w:name="Grid Table 1 Light Accent 4" w:uiPriority="46"/>
+    <w:lsdException w:name="Grid Table 2 Accent 4" w:uiPriority="47"/>
+    <w:lsdException w:name="Grid Table 3 Accent 4" w:uiPriority="48"/>
+    <w:lsdException w:name="Grid Table 4 Accent 4" w:uiPriority="49"/>
+    <w:lsdException w:name="Grid Table 5 Dark Accent 4" w:uiPriority="50"/>
+    <w:lsdException w:name="Grid Table 6 Colorful Accent 4" w:uiPriority="51"/>
+    <w:lsdException w:name="Grid Table 7 Colorful Accent 4" w:uiPriority="52"/>
+    <w:lsdException w:name="Grid Table 1 Light Accent 5" w:uiPriority="46"/>
+    <w:lsdException w:name="Grid Table 2 Accent 5" w:uiPriority="47"/>
+    <w:lsdException w:name="Grid Table 3 Accent 5" w:uiPriority="48"/>
+    <w:lsdException w:name="Grid Table 4 Accent 5" w:uiPriority="49"/>
+    <w:lsdException w:name="Grid Table 5 Dark Accent 5" w:uiPriority="50"/>
+    <w:lsdException w:name="Grid Table 6 Colorful Accent 5" w:uiPriority="51"/>
+    <w:lsdException w:name="Grid Table 7 Colorful Accent 5" w:uiPriority="52"/>
+    <w:lsdException w:name="Grid Table 1 Light Accent 6" w:uiPriority="46"/>
+    <w:lsdException w:name="Grid Table 2 Accent 6" w:uiPriority="47"/>
+    <w:lsdException w:name="Grid Table 3 Accent 6" w:uiPriority="48"/>
+    <w:lsdException w:name="Grid Table 4 Accent 6" w:uiPriority="49"/>
+    <w:lsdException w:name="Grid Table 5 Dark Accent 6" w:uiPriority="50"/>
+    <w:lsdException w:name="Grid Table 6 Colorful Accent 6" w:uiPriority="51"/>
+    <w:lsdException w:name="Grid Table 7 Colorful Accent 6" w:uiPriority="52"/>
+    <w:lsdException w:name="List Table 1 Light" w:uiPriority="46"/>
+    <w:lsdException w:name="List Table 2" w:uiPriority="47"/>
+    <w:lsdException w:name="List Table 3" w:uiPriority="48"/>
+    <w:lsdException w:name="List Table 4" w:uiPriority="49"/>
+    <w:lsdException w:name="List Table 5 Dark" w:uiPriority="50"/>
+    <w:lsdException w:name="List Table 6 Colorful" w:uiPriority="51"/>
+    <w:lsdException w:name="List Table 7 Colorful" w:uiPriority="52"/>
+    <w:lsdException w:name="List Table 1 Light Accent 1" w:uiPriority="46"/>
+    <w:lsdException w:name="List Table 2 Accent 1" w:uiPriority="47"/>
+    <w:lsdException w:name="List Table 3 Accent 1" w:uiPriority="48"/>
+    <w:lsdException w:name="List Table 4 Accent 1" w:uiPriority="49"/>
+    <w:lsdException w:name="List Table 5 Dark Accent 1" w:uiPriority="50"/>
+    <w:lsdException w:name="List Table 6 Colorful Accent 1" w:uiPriority="51"/>
+    <w:lsdException w:name="List Table 7 Colorful Accent 1" w:uiPriority="52"/>
+    <w:lsdException w:name="List Table 1 Light Accent 2" w:uiPriority="46"/>
+    <w:lsdException w:name="List Table 2 Accent 2" w:uiPriority="47"/>
+    <w:lsdException w:name="List Table 3 Accent 2" w:uiPriority="48"/>
+    <w:lsdException w:name="List Table 4 Accent 2" w:uiPriority="49"/>
+    <w:lsdException w:name="List Table 5 Dark Accent 2" w:uiPriority="50"/>
+    <w:lsdException w:name="List Table 6 Colorful Accent 2" w:uiPriority="51"/>
+    <w:lsdException w:name="List Table 7 Colorful Accent 2" w:uiPriority="52"/>
+    <w:lsdException w:name="List Table 1 Light Accent 3" w:uiPriority="46"/>
+    <w:lsdException w:name="List Table 2 Accent 3" w:uiPriority="47"/>
+    <w:lsdException w:name="List Table 3 Accent 3" w:uiPriority="48"/>
+    <w:lsdException w:name="List Table 4 Accent 3" w:uiPriority="49"/>
+    <w:lsdException w:name="List Table 5 Dark Accent 3" w:uiPriority="50"/>
+    <w:lsdException w:name="List Table 6 Colorful Accent 3" w:uiPriority="51"/>
+    <w:lsdException w:name="List Table 7 Colorful Accent 3" w:uiPriority="52"/>
+    <w:lsdException w:name="List Table 1 Light Accent 4" w:uiPriority="46"/>
+    <w:lsdException w:name="List Table 2 Accent 4" w:uiPriority="47"/>
+    <w:lsdException w:name="List Table 3 Accent 4" w:uiPriority="48"/>
+    <w:lsdException w:name="List Table 4 Accent 4" w:uiPriority="49"/>
+    <w:lsdException w:name="List Table 5 Dark Accent 4" w:uiPriority="50"/>
+    <w:lsdException w:name="List Table 6 Colorful Accent 4" w:uiPriority="51"/>
+    <w:lsdException w:name="List Table 7 Colorful Accent 4" w:uiPriority="52"/>
+    <w:lsdException w:name="List Table 1 Light Accent 5" w:uiPriority="46"/>
+    <w:lsdException w:name="List Table 2 Accent 5" w:uiPriority="47"/>
+    <w:lsdException w:name="List Table 3 Accent 5" w:uiPriority="48"/>
+    <w:lsdException w:name="List Table 4 Accent 5" w:uiPriority="49"/>
+    <w:lsdException w:name="List Table 5 Dark Accent 5" w:uiPriority="50"/>
+    <w:lsdException w:name="List Table 6 Colorful Accent 5" w:uiPriority="51"/>
+    <w:lsdException w:name="List Table 7 Colorful Accent 5" w:uiPriority="52"/>
+    <w:lsdException w:name="List Table 1 Light Accent 6" w:uiPriority="46"/>
+    <w:lsdException w:name="List Table 2 Accent 6" w:uiPriority="47"/>
+    <w:lsdException w:name="List Table 3 Accent 6" w:uiPriority="48"/>
+    <w:lsdException w:name="List Table 4 Accent 6" w:uiPriority="49"/>
+    <w:lsdException w:name="List Table 5 Dark Accent 6" w:uiPriority="50"/>
+    <w:lsdException w:name="List Table 6 Colorful Accent 6" w:uiPriority="51"/>
+    <w:lsdException w:name="List Table 7 Colorful Accent 6" w:uiPriority="52"/>
+    <w:lsdException w:name="Mention" w:semiHidden="1" w:unhideWhenUsed="1"/>
+    <w:lsdException w:name="Smart Hyperlink" w:semiHidden="1" w:unhideWhenUsed="1"/>
+    <w:lsdException w:name="Hashtag" w:semiHidden="1" w:unhideWhenUsed="1"/>
   </w:latentStyles>
   <w:style w:type="paragraph" w:default="1" w:styleId="Normal">
     <w:name w:val="Normal"/>
@@ -2559,431 +3459,15 @@
       <w:ind w:left="440"/>
     </w:pPr>
   </w:style>
-</w:styles>
-</file>
-
-<file path=word/stylesWithEffects.xml><?xml version="1.0" encoding="utf-8"?>
-<w:styles xmlns:wpc="http://schemas.microsoft.com/office/word/2010/wordprocessingCanvas" xmlns:mo="http://schemas.microsoft.com/office/mac/office/2008/main" xmlns:mc="http://schemas.openxmlformats.org/markup-compatibility/2006" xmlns:mv="urn:schemas-microsoft-com:mac:vml" xmlns:o="urn:schemas-microsoft-com:office:office" xmlns:r="http://schemas.openxmlformats.org/officeDocument/2006/relationships" xmlns:m="http://schemas.openxmlformats.org/officeDocument/2006/math" xmlns:v="urn:schemas-microsoft-com:vml" xmlns:wp14="http://schemas.microsoft.com/office/word/2010/wordprocessingDrawing" xmlns:wp="http://schemas.openxmlformats.org/drawingml/2006/wordprocessingDrawing" xmlns:w10="urn:schemas-microsoft-com:office:word" xmlns:w="http://schemas.openxmlformats.org/wordprocessingml/2006/main" xmlns:w14="http://schemas.microsoft.com/office/word/2010/wordml" xmlns:wpg="http://schemas.microsoft.com/office/word/2010/wordprocessingGroup" xmlns:wpi="http://schemas.microsoft.com/office/word/2010/wordprocessingInk" xmlns:wne="http://schemas.microsoft.com/office/word/2006/wordml" xmlns:wps="http://schemas.microsoft.com/office/word/2010/wordprocessingShape" mc:Ignorable="w14 wp14">
-  <w:docDefaults>
-    <w:rPrDefault>
-      <w:rPr>
-        <w:rFonts w:asciiTheme="minorHAnsi" w:eastAsiaTheme="minorHAnsi" w:hAnsiTheme="minorHAnsi" w:cstheme="minorBidi"/>
-        <w:sz w:val="22"/>
-        <w:szCs w:val="22"/>
-        <w:lang w:val="en-CA" w:eastAsia="en-US" w:bidi="ar-SA"/>
-      </w:rPr>
-    </w:rPrDefault>
-    <w:pPrDefault>
-      <w:pPr>
-        <w:spacing w:after="160" w:line="259" w:lineRule="auto"/>
-      </w:pPr>
-    </w:pPrDefault>
-  </w:docDefaults>
-  <w:latentStyles w:defLockedState="0" w:defUIPriority="99" w:defSemiHidden="1" w:defUnhideWhenUsed="1" w:defQFormat="0" w:count="276">
-    <w:lsdException w:name="Normal" w:semiHidden="0" w:uiPriority="0" w:unhideWhenUsed="0" w:qFormat="1"/>
-    <w:lsdException w:name="heading 1" w:semiHidden="0" w:uiPriority="9" w:unhideWhenUsed="0" w:qFormat="1"/>
-    <w:lsdException w:name="heading 2" w:uiPriority="9" w:qFormat="1"/>
-    <w:lsdException w:name="heading 3" w:uiPriority="9" w:qFormat="1"/>
-    <w:lsdException w:name="heading 4" w:uiPriority="9" w:qFormat="1"/>
-    <w:lsdException w:name="heading 5" w:uiPriority="9" w:qFormat="1"/>
-    <w:lsdException w:name="heading 6" w:uiPriority="9" w:qFormat="1"/>
-    <w:lsdException w:name="heading 7" w:uiPriority="9" w:qFormat="1"/>
-    <w:lsdException w:name="heading 8" w:uiPriority="9" w:qFormat="1"/>
-    <w:lsdException w:name="heading 9" w:uiPriority="9" w:qFormat="1"/>
-    <w:lsdException w:name="toc 1" w:uiPriority="39"/>
-    <w:lsdException w:name="toc 2" w:uiPriority="39"/>
-    <w:lsdException w:name="toc 3" w:uiPriority="39"/>
-    <w:lsdException w:name="toc 4" w:uiPriority="39"/>
-    <w:lsdException w:name="toc 5" w:uiPriority="39"/>
-    <w:lsdException w:name="toc 6" w:uiPriority="39"/>
-    <w:lsdException w:name="toc 7" w:uiPriority="39"/>
-    <w:lsdException w:name="toc 8" w:uiPriority="39"/>
-    <w:lsdException w:name="toc 9" w:uiPriority="39"/>
-    <w:lsdException w:name="caption" w:uiPriority="35" w:qFormat="1"/>
-    <w:lsdException w:name="Title" w:semiHidden="0" w:uiPriority="10" w:unhideWhenUsed="0" w:qFormat="1"/>
-    <w:lsdException w:name="Default Paragraph Font" w:uiPriority="1"/>
-    <w:lsdException w:name="Subtitle" w:semiHidden="0" w:uiPriority="11" w:unhideWhenUsed="0" w:qFormat="1"/>
-    <w:lsdException w:name="Strong" w:semiHidden="0" w:uiPriority="22" w:unhideWhenUsed="0" w:qFormat="1"/>
-    <w:lsdException w:name="Emphasis" w:semiHidden="0" w:uiPriority="20" w:unhideWhenUsed="0" w:qFormat="1"/>
-    <w:lsdException w:name="Table Grid" w:semiHidden="0" w:uiPriority="39" w:unhideWhenUsed="0"/>
-    <w:lsdException w:name="Note Level 1" w:semiHidden="0" w:unhideWhenUsed="0"/>
-    <w:lsdException w:name="Note Level 2" w:semiHidden="0" w:unhideWhenUsed="0"/>
-    <w:lsdException w:name="Note Level 3" w:semiHidden="0" w:unhideWhenUsed="0"/>
-    <w:lsdException w:name="Note Level 4" w:semiHidden="0" w:unhideWhenUsed="0"/>
-    <w:lsdException w:name="Note Level 5" w:semiHidden="0" w:unhideWhenUsed="0"/>
-    <w:lsdException w:name="Note Level 6" w:semiHidden="0" w:unhideWhenUsed="0"/>
-    <w:lsdException w:name="Note Level 7" w:semiHidden="0" w:unhideWhenUsed="0"/>
-    <w:lsdException w:name="Note Level 8" w:semiHidden="0" w:unhideWhenUsed="0"/>
-    <w:lsdException w:name="Note Level 9" w:semiHidden="0" w:unhideWhenUsed="0"/>
-    <w:lsdException w:name="Placeholder Text" w:unhideWhenUsed="0"/>
-    <w:lsdException w:name="No Spacing" w:semiHidden="0" w:uiPriority="1" w:unhideWhenUsed="0" w:qFormat="1"/>
-    <w:lsdException w:name="Light Shading" w:semiHidden="0" w:uiPriority="60" w:unhideWhenUsed="0"/>
-    <w:lsdException w:name="Light List" w:semiHidden="0" w:uiPriority="61" w:unhideWhenUsed="0"/>
-    <w:lsdException w:name="Light Grid" w:semiHidden="0" w:uiPriority="62" w:unhideWhenUsed="0"/>
-    <w:lsdException w:name="Medium Shading 1" w:semiHidden="0" w:uiPriority="63" w:unhideWhenUsed="0"/>
-    <w:lsdException w:name="Medium Shading 2" w:semiHidden="0" w:uiPriority="64" w:unhideWhenUsed="0"/>
-    <w:lsdException w:name="Medium List 1" w:semiHidden="0" w:uiPriority="65" w:unhideWhenUsed="0"/>
-    <w:lsdException w:name="Medium List 2" w:semiHidden="0" w:uiPriority="66" w:unhideWhenUsed="0"/>
-    <w:lsdException w:name="Medium Grid 1" w:semiHidden="0" w:uiPriority="67" w:unhideWhenUsed="0"/>
-    <w:lsdException w:name="Medium Grid 2" w:semiHidden="0" w:uiPriority="68" w:unhideWhenUsed="0"/>
-    <w:lsdException w:name="Medium Grid 3" w:semiHidden="0" w:uiPriority="69" w:unhideWhenUsed="0"/>
-    <w:lsdException w:name="Dark List" w:semiHidden="0" w:uiPriority="70" w:unhideWhenUsed="0"/>
-    <w:lsdException w:name="Colorful Shading" w:semiHidden="0" w:uiPriority="71" w:unhideWhenUsed="0"/>
-    <w:lsdException w:name="Colorful List" w:semiHidden="0" w:uiPriority="72" w:unhideWhenUsed="0"/>
-    <w:lsdException w:name="Colorful Grid" w:semiHidden="0" w:uiPriority="73" w:unhideWhenUsed="0"/>
-    <w:lsdException w:name="Light Shading Accent 1" w:semiHidden="0" w:uiPriority="60" w:unhideWhenUsed="0"/>
-    <w:lsdException w:name="Light List Accent 1" w:semiHidden="0" w:uiPriority="61" w:unhideWhenUsed="0"/>
-    <w:lsdException w:name="Light Grid Accent 1" w:semiHidden="0" w:uiPriority="62" w:unhideWhenUsed="0"/>
-    <w:lsdException w:name="Medium Shading 1 Accent 1" w:semiHidden="0" w:uiPriority="63" w:unhideWhenUsed="0"/>
-    <w:lsdException w:name="Medium Shading 2 Accent 1" w:semiHidden="0" w:uiPriority="64" w:unhideWhenUsed="0"/>
-    <w:lsdException w:name="Medium List 1 Accent 1" w:semiHidden="0" w:uiPriority="65" w:unhideWhenUsed="0"/>
-    <w:lsdException w:name="Revision" w:unhideWhenUsed="0"/>
-    <w:lsdException w:name="List Paragraph" w:semiHidden="0" w:uiPriority="34" w:unhideWhenUsed="0" w:qFormat="1"/>
-    <w:lsdException w:name="Quote" w:semiHidden="0" w:uiPriority="29" w:unhideWhenUsed="0" w:qFormat="1"/>
-    <w:lsdException w:name="Intense Quote" w:semiHidden="0" w:uiPriority="30" w:unhideWhenUsed="0" w:qFormat="1"/>
-    <w:lsdException w:name="Medium List 2 Accent 1" w:semiHidden="0" w:uiPriority="66" w:unhideWhenUsed="0"/>
-    <w:lsdException w:name="Medium Grid 1 Accent 1" w:semiHidden="0" w:uiPriority="67" w:unhideWhenUsed="0"/>
-    <w:lsdException w:name="Medium Grid 2 Accent 1" w:semiHidden="0" w:uiPriority="68" w:unhideWhenUsed="0"/>
-    <w:lsdException w:name="Medium Grid 3 Accent 1" w:semiHidden="0" w:uiPriority="69" w:unhideWhenUsed="0"/>
-    <w:lsdException w:name="Dark List Accent 1" w:semiHidden="0" w:uiPriority="70" w:unhideWhenUsed="0"/>
-    <w:lsdException w:name="Colorful Shading Accent 1" w:semiHidden="0" w:uiPriority="71" w:unhideWhenUsed="0"/>
-    <w:lsdException w:name="Colorful List Accent 1" w:semiHidden="0" w:uiPriority="72" w:unhideWhenUsed="0"/>
-    <w:lsdException w:name="Colorful Grid Accent 1" w:semiHidden="0" w:uiPriority="73" w:unhideWhenUsed="0"/>
-    <w:lsdException w:name="Light Shading Accent 2" w:semiHidden="0" w:uiPriority="60" w:unhideWhenUsed="0"/>
-    <w:lsdException w:name="Light List Accent 2" w:semiHidden="0" w:uiPriority="61" w:unhideWhenUsed="0"/>
-    <w:lsdException w:name="Light Grid Accent 2" w:semiHidden="0" w:uiPriority="62" w:unhideWhenUsed="0"/>
-    <w:lsdException w:name="Medium Shading 1 Accent 2" w:semiHidden="0" w:uiPriority="63" w:unhideWhenUsed="0"/>
-    <w:lsdException w:name="Medium Shading 2 Accent 2" w:semiHidden="0" w:uiPriority="64" w:unhideWhenUsed="0"/>
-    <w:lsdException w:name="Medium List 1 Accent 2" w:semiHidden="0" w:uiPriority="65" w:unhideWhenUsed="0"/>
-    <w:lsdException w:name="Medium List 2 Accent 2" w:semiHidden="0" w:uiPriority="66" w:unhideWhenUsed="0"/>
-    <w:lsdException w:name="Medium Grid 1 Accent 2" w:semiHidden="0" w:uiPriority="67" w:unhideWhenUsed="0"/>
-    <w:lsdException w:name="Medium Grid 2 Accent 2" w:semiHidden="0" w:uiPriority="68" w:unhideWhenUsed="0"/>
-    <w:lsdException w:name="Medium Grid 3 Accent 2" w:semiHidden="0" w:uiPriority="69" w:unhideWhenUsed="0"/>
-    <w:lsdException w:name="Dark List Accent 2" w:semiHidden="0" w:uiPriority="70" w:unhideWhenUsed="0"/>
-    <w:lsdException w:name="Colorful Shading Accent 2" w:semiHidden="0" w:uiPriority="71" w:unhideWhenUsed="0"/>
-    <w:lsdException w:name="Colorful List Accent 2" w:semiHidden="0" w:uiPriority="72" w:unhideWhenUsed="0"/>
-    <w:lsdException w:name="Colorful Grid Accent 2" w:semiHidden="0" w:uiPriority="73" w:unhideWhenUsed="0"/>
-    <w:lsdException w:name="Light Shading Accent 3" w:semiHidden="0" w:uiPriority="60" w:unhideWhenUsed="0"/>
-    <w:lsdException w:name="Light List Accent 3" w:semiHidden="0" w:uiPriority="61" w:unhideWhenUsed="0"/>
-    <w:lsdException w:name="Light Grid Accent 3" w:semiHidden="0" w:uiPriority="62" w:unhideWhenUsed="0"/>
-    <w:lsdException w:name="Medium Shading 1 Accent 3" w:semiHidden="0" w:uiPriority="63" w:unhideWhenUsed="0"/>
-    <w:lsdException w:name="Medium Shading 2 Accent 3" w:semiHidden="0" w:uiPriority="64" w:unhideWhenUsed="0"/>
-    <w:lsdException w:name="Medium List 1 Accent 3" w:semiHidden="0" w:uiPriority="65" w:unhideWhenUsed="0"/>
-    <w:lsdException w:name="Medium List 2 Accent 3" w:semiHidden="0" w:uiPriority="66" w:unhideWhenUsed="0"/>
-    <w:lsdException w:name="Medium Grid 1 Accent 3" w:semiHidden="0" w:uiPriority="67" w:unhideWhenUsed="0"/>
-    <w:lsdException w:name="Medium Grid 2 Accent 3" w:semiHidden="0" w:uiPriority="68" w:unhideWhenUsed="0"/>
-    <w:lsdException w:name="Medium Grid 3 Accent 3" w:semiHidden="0" w:uiPriority="69" w:unhideWhenUsed="0"/>
-    <w:lsdException w:name="Dark List Accent 3" w:semiHidden="0" w:uiPriority="70" w:unhideWhenUsed="0"/>
-    <w:lsdException w:name="Colorful Shading Accent 3" w:semiHidden="0" w:uiPriority="71" w:unhideWhenUsed="0"/>
-    <w:lsdException w:name="Colorful List Accent 3" w:semiHidden="0" w:uiPriority="72" w:unhideWhenUsed="0"/>
-    <w:lsdException w:name="Colorful Grid Accent 3" w:semiHidden="0" w:uiPriority="73" w:unhideWhenUsed="0"/>
-    <w:lsdException w:name="Light Shading Accent 4" w:semiHidden="0" w:uiPriority="60" w:unhideWhenUsed="0"/>
-    <w:lsdException w:name="Light List Accent 4" w:semiHidden="0" w:uiPriority="61" w:unhideWhenUsed="0"/>
-    <w:lsdException w:name="Light Grid Accent 4" w:semiHidden="0" w:uiPriority="62" w:unhideWhenUsed="0"/>
-    <w:lsdException w:name="Medium Shading 1 Accent 4" w:semiHidden="0" w:uiPriority="63" w:unhideWhenUsed="0"/>
-    <w:lsdException w:name="Medium Shading 2 Accent 4" w:semiHidden="0" w:uiPriority="64" w:unhideWhenUsed="0"/>
-    <w:lsdException w:name="Medium List 1 Accent 4" w:semiHidden="0" w:uiPriority="65" w:unhideWhenUsed="0"/>
-    <w:lsdException w:name="Medium List 2 Accent 4" w:semiHidden="0" w:uiPriority="66" w:unhideWhenUsed="0"/>
-    <w:lsdException w:name="Medium Grid 1 Accent 4" w:semiHidden="0" w:uiPriority="67" w:unhideWhenUsed="0"/>
-    <w:lsdException w:name="Medium Grid 2 Accent 4" w:semiHidden="0" w:uiPriority="68" w:unhideWhenUsed="0"/>
-    <w:lsdException w:name="Medium Grid 3 Accent 4" w:semiHidden="0" w:uiPriority="69" w:unhideWhenUsed="0"/>
-    <w:lsdException w:name="Dark List Accent 4" w:semiHidden="0" w:uiPriority="70" w:unhideWhenUsed="0"/>
-    <w:lsdException w:name="Colorful Shading Accent 4" w:semiHidden="0" w:uiPriority="71" w:unhideWhenUsed="0"/>
-    <w:lsdException w:name="Colorful List Accent 4" w:semiHidden="0" w:uiPriority="72" w:unhideWhenUsed="0"/>
-    <w:lsdException w:name="Colorful Grid Accent 4" w:semiHidden="0" w:uiPriority="73" w:unhideWhenUsed="0"/>
-    <w:lsdException w:name="Light Shading Accent 5" w:semiHidden="0" w:uiPriority="60" w:unhideWhenUsed="0"/>
-    <w:lsdException w:name="Light List Accent 5" w:semiHidden="0" w:uiPriority="61" w:unhideWhenUsed="0"/>
-    <w:lsdException w:name="Light Grid Accent 5" w:semiHidden="0" w:uiPriority="62" w:unhideWhenUsed="0"/>
-    <w:lsdException w:name="Medium Shading 1 Accent 5" w:semiHidden="0" w:uiPriority="63" w:unhideWhenUsed="0"/>
-    <w:lsdException w:name="Medium Shading 2 Accent 5" w:semiHidden="0" w:uiPriority="64" w:unhideWhenUsed="0"/>
-    <w:lsdException w:name="Medium List 1 Accent 5" w:semiHidden="0" w:uiPriority="65" w:unhideWhenUsed="0"/>
-    <w:lsdException w:name="Medium List 2 Accent 5" w:semiHidden="0" w:uiPriority="66" w:unhideWhenUsed="0"/>
-    <w:lsdException w:name="Medium Grid 1 Accent 5" w:semiHidden="0" w:uiPriority="67" w:unhideWhenUsed="0"/>
-    <w:lsdException w:name="Medium Grid 2 Accent 5" w:semiHidden="0" w:uiPriority="68" w:unhideWhenUsed="0"/>
-    <w:lsdException w:name="Medium Grid 3 Accent 5" w:semiHidden="0" w:uiPriority="69" w:unhideWhenUsed="0"/>
-    <w:lsdException w:name="Dark List Accent 5" w:semiHidden="0" w:uiPriority="70" w:unhideWhenUsed="0"/>
-    <w:lsdException w:name="Colorful Shading Accent 5" w:semiHidden="0" w:uiPriority="71" w:unhideWhenUsed="0"/>
-    <w:lsdException w:name="Colorful List Accent 5" w:semiHidden="0" w:uiPriority="72" w:unhideWhenUsed="0"/>
-    <w:lsdException w:name="Colorful Grid Accent 5" w:semiHidden="0" w:uiPriority="73" w:unhideWhenUsed="0"/>
-    <w:lsdException w:name="Light Shading Accent 6" w:semiHidden="0" w:uiPriority="60" w:unhideWhenUsed="0"/>
-    <w:lsdException w:name="Light List Accent 6" w:semiHidden="0" w:uiPriority="61" w:unhideWhenUsed="0"/>
-    <w:lsdException w:name="Light Grid Accent 6" w:semiHidden="0" w:uiPriority="62" w:unhideWhenUsed="0"/>
-    <w:lsdException w:name="Medium Shading 1 Accent 6" w:semiHidden="0" w:uiPriority="63" w:unhideWhenUsed="0"/>
-    <w:lsdException w:name="Medium Shading 2 Accent 6" w:semiHidden="0" w:uiPriority="64" w:unhideWhenUsed="0"/>
-    <w:lsdException w:name="Medium List 1 Accent 6" w:semiHidden="0" w:uiPriority="65" w:unhideWhenUsed="0"/>
-    <w:lsdException w:name="Medium List 2 Accent 6" w:semiHidden="0" w:uiPriority="66" w:unhideWhenUsed="0"/>
-    <w:lsdException w:name="Medium Grid 1 Accent 6" w:semiHidden="0" w:uiPriority="67" w:unhideWhenUsed="0"/>
-    <w:lsdException w:name="Medium Grid 2 Accent 6" w:semiHidden="0" w:uiPriority="68" w:unhideWhenUsed="0"/>
-    <w:lsdException w:name="Medium Grid 3 Accent 6" w:semiHidden="0" w:uiPriority="69" w:unhideWhenUsed="0"/>
-    <w:lsdException w:name="Dark List Accent 6" w:semiHidden="0" w:uiPriority="70" w:unhideWhenUsed="0"/>
-    <w:lsdException w:name="Colorful Shading Accent 6" w:semiHidden="0" w:uiPriority="71" w:unhideWhenUsed="0"/>
-    <w:lsdException w:name="Colorful List Accent 6" w:semiHidden="0" w:uiPriority="72" w:unhideWhenUsed="0"/>
-    <w:lsdException w:name="Colorful Grid Accent 6" w:semiHidden="0" w:uiPriority="73" w:unhideWhenUsed="0"/>
-    <w:lsdException w:name="Subtle Emphasis" w:semiHidden="0" w:uiPriority="19" w:unhideWhenUsed="0" w:qFormat="1"/>
-    <w:lsdException w:name="Intense Emphasis" w:semiHidden="0" w:uiPriority="21" w:unhideWhenUsed="0" w:qFormat="1"/>
-    <w:lsdException w:name="Subtle Reference" w:semiHidden="0" w:uiPriority="31" w:unhideWhenUsed="0" w:qFormat="1"/>
-    <w:lsdException w:name="Intense Reference" w:semiHidden="0" w:uiPriority="32" w:unhideWhenUsed="0" w:qFormat="1"/>
-    <w:lsdException w:name="Book Title" w:semiHidden="0" w:uiPriority="33" w:unhideWhenUsed="0" w:qFormat="1"/>
-    <w:lsdException w:name="Bibliography" w:uiPriority="37"/>
-    <w:lsdException w:name="TOC Heading" w:uiPriority="39" w:qFormat="1"/>
-  </w:latentStyles>
-  <w:style w:type="paragraph" w:default="1" w:styleId="Normal">
-    <w:name w:val="Normal"/>
+  <w:style w:type="paragraph" w:styleId="ListParagraph">
+    <w:name w:val="List Paragraph"/>
+    <w:basedOn w:val="Normal"/>
+    <w:uiPriority w:val="34"/>
     <w:qFormat/>
-    <w:rsid w:val="00034DA5"/>
-  </w:style>
-  <w:style w:type="paragraph" w:styleId="Heading1">
-    <w:name w:val="heading 1"/>
-    <w:basedOn w:val="Normal"/>
-    <w:next w:val="Normal"/>
-    <w:link w:val="Heading1Char"/>
-    <w:uiPriority w:val="9"/>
-    <w:qFormat/>
-    <w:rsid w:val="00034DA5"/>
+    <w:rsid w:val="003045EA"/>
     <w:pPr>
-      <w:keepNext/>
-      <w:keepLines/>
-      <w:spacing w:before="240" w:after="0"/>
-      <w:outlineLvl w:val="0"/>
-    </w:pPr>
-    <w:rPr>
-      <w:rFonts w:asciiTheme="majorHAnsi" w:eastAsiaTheme="majorEastAsia" w:hAnsiTheme="majorHAnsi" w:cstheme="majorBidi"/>
-      <w:color w:val="2E74B5" w:themeColor="accent1" w:themeShade="BF"/>
-      <w:sz w:val="32"/>
-      <w:szCs w:val="32"/>
-    </w:rPr>
-  </w:style>
-  <w:style w:type="paragraph" w:styleId="Heading2">
-    <w:name w:val="heading 2"/>
-    <w:basedOn w:val="Normal"/>
-    <w:next w:val="Normal"/>
-    <w:link w:val="Heading2Char"/>
-    <w:uiPriority w:val="9"/>
-    <w:unhideWhenUsed/>
-    <w:qFormat/>
-    <w:rsid w:val="00034DA5"/>
-    <w:pPr>
-      <w:keepNext/>
-      <w:keepLines/>
-      <w:spacing w:before="40" w:after="0"/>
-      <w:outlineLvl w:val="1"/>
-    </w:pPr>
-    <w:rPr>
-      <w:rFonts w:asciiTheme="majorHAnsi" w:eastAsiaTheme="majorEastAsia" w:hAnsiTheme="majorHAnsi" w:cstheme="majorBidi"/>
-      <w:color w:val="2E74B5" w:themeColor="accent1" w:themeShade="BF"/>
-      <w:sz w:val="26"/>
-      <w:szCs w:val="26"/>
-    </w:rPr>
-  </w:style>
-  <w:style w:type="character" w:default="1" w:styleId="DefaultParagraphFont">
-    <w:name w:val="Default Paragraph Font"/>
-    <w:uiPriority w:val="1"/>
-    <w:semiHidden/>
-    <w:unhideWhenUsed/>
-  </w:style>
-  <w:style w:type="table" w:default="1" w:styleId="TableNormal">
-    <w:name w:val="Normal Table"/>
-    <w:uiPriority w:val="99"/>
-    <w:semiHidden/>
-    <w:unhideWhenUsed/>
-    <w:tblPr>
-      <w:tblInd w:w="0" w:type="dxa"/>
-      <w:tblCellMar>
-        <w:top w:w="0" w:type="dxa"/>
-        <w:left w:w="108" w:type="dxa"/>
-        <w:bottom w:w="0" w:type="dxa"/>
-        <w:right w:w="108" w:type="dxa"/>
-      </w:tblCellMar>
-    </w:tblPr>
-  </w:style>
-  <w:style w:type="numbering" w:default="1" w:styleId="NoList">
-    <w:name w:val="No List"/>
-    <w:uiPriority w:val="99"/>
-    <w:semiHidden/>
-    <w:unhideWhenUsed/>
-  </w:style>
-  <w:style w:type="character" w:customStyle="1" w:styleId="Heading1Char">
-    <w:name w:val="Heading 1 Char"/>
-    <w:basedOn w:val="DefaultParagraphFont"/>
-    <w:link w:val="Heading1"/>
-    <w:uiPriority w:val="9"/>
-    <w:rsid w:val="00034DA5"/>
-    <w:rPr>
-      <w:rFonts w:asciiTheme="majorHAnsi" w:eastAsiaTheme="majorEastAsia" w:hAnsiTheme="majorHAnsi" w:cstheme="majorBidi"/>
-      <w:color w:val="2E74B5" w:themeColor="accent1" w:themeShade="BF"/>
-      <w:sz w:val="32"/>
-      <w:szCs w:val="32"/>
-    </w:rPr>
-  </w:style>
-  <w:style w:type="character" w:customStyle="1" w:styleId="Heading2Char">
-    <w:name w:val="Heading 2 Char"/>
-    <w:basedOn w:val="DefaultParagraphFont"/>
-    <w:link w:val="Heading2"/>
-    <w:uiPriority w:val="9"/>
-    <w:rsid w:val="00034DA5"/>
-    <w:rPr>
-      <w:rFonts w:asciiTheme="majorHAnsi" w:eastAsiaTheme="majorEastAsia" w:hAnsiTheme="majorHAnsi" w:cstheme="majorBidi"/>
-      <w:color w:val="2E74B5" w:themeColor="accent1" w:themeShade="BF"/>
-      <w:sz w:val="26"/>
-      <w:szCs w:val="26"/>
-    </w:rPr>
-  </w:style>
-  <w:style w:type="paragraph" w:styleId="TOCHeading">
-    <w:name w:val="TOC Heading"/>
-    <w:basedOn w:val="Heading1"/>
-    <w:next w:val="Normal"/>
-    <w:uiPriority w:val="39"/>
-    <w:unhideWhenUsed/>
-    <w:qFormat/>
-    <w:rsid w:val="00034DA5"/>
-    <w:pPr>
-      <w:outlineLvl w:val="9"/>
-    </w:pPr>
-    <w:rPr>
-      <w:lang w:val="en-US"/>
-    </w:rPr>
-  </w:style>
-  <w:style w:type="paragraph" w:styleId="TOC1">
-    <w:name w:val="toc 1"/>
-    <w:basedOn w:val="Normal"/>
-    <w:next w:val="Normal"/>
-    <w:autoRedefine/>
-    <w:uiPriority w:val="39"/>
-    <w:unhideWhenUsed/>
-    <w:rsid w:val="00034DA5"/>
-    <w:pPr>
-      <w:spacing w:after="100"/>
-    </w:pPr>
-  </w:style>
-  <w:style w:type="paragraph" w:styleId="TOC2">
-    <w:name w:val="toc 2"/>
-    <w:basedOn w:val="Normal"/>
-    <w:next w:val="Normal"/>
-    <w:autoRedefine/>
-    <w:uiPriority w:val="39"/>
-    <w:unhideWhenUsed/>
-    <w:rsid w:val="00034DA5"/>
-    <w:pPr>
-      <w:spacing w:after="100"/>
-      <w:ind w:left="220"/>
-    </w:pPr>
-  </w:style>
-  <w:style w:type="character" w:styleId="Hyperlink">
-    <w:name w:val="Hyperlink"/>
-    <w:basedOn w:val="DefaultParagraphFont"/>
-    <w:uiPriority w:val="99"/>
-    <w:unhideWhenUsed/>
-    <w:rsid w:val="00034DA5"/>
-    <w:rPr>
-      <w:color w:val="0563C1" w:themeColor="hyperlink"/>
-      <w:u w:val="single"/>
-    </w:rPr>
-  </w:style>
-  <w:style w:type="paragraph" w:styleId="Header">
-    <w:name w:val="header"/>
-    <w:basedOn w:val="Normal"/>
-    <w:link w:val="HeaderChar"/>
-    <w:uiPriority w:val="99"/>
-    <w:unhideWhenUsed/>
-    <w:rsid w:val="000A1DAC"/>
-    <w:pPr>
-      <w:tabs>
-        <w:tab w:val="center" w:pos="4680"/>
-        <w:tab w:val="right" w:pos="9360"/>
-      </w:tabs>
-      <w:spacing w:after="0" w:line="240" w:lineRule="auto"/>
-    </w:pPr>
-  </w:style>
-  <w:style w:type="character" w:customStyle="1" w:styleId="HeaderChar">
-    <w:name w:val="Header Char"/>
-    <w:basedOn w:val="DefaultParagraphFont"/>
-    <w:link w:val="Header"/>
-    <w:uiPriority w:val="99"/>
-    <w:rsid w:val="000A1DAC"/>
-  </w:style>
-  <w:style w:type="paragraph" w:styleId="Footer">
-    <w:name w:val="footer"/>
-    <w:basedOn w:val="Normal"/>
-    <w:link w:val="FooterChar"/>
-    <w:uiPriority w:val="99"/>
-    <w:unhideWhenUsed/>
-    <w:rsid w:val="000A1DAC"/>
-    <w:pPr>
-      <w:tabs>
-        <w:tab w:val="center" w:pos="4680"/>
-        <w:tab w:val="right" w:pos="9360"/>
-      </w:tabs>
-      <w:spacing w:after="0" w:line="240" w:lineRule="auto"/>
-    </w:pPr>
-  </w:style>
-  <w:style w:type="character" w:customStyle="1" w:styleId="FooterChar">
-    <w:name w:val="Footer Char"/>
-    <w:basedOn w:val="DefaultParagraphFont"/>
-    <w:link w:val="Footer"/>
-    <w:uiPriority w:val="99"/>
-    <w:rsid w:val="000A1DAC"/>
-  </w:style>
-  <w:style w:type="paragraph" w:styleId="BalloonText">
-    <w:name w:val="Balloon Text"/>
-    <w:basedOn w:val="Normal"/>
-    <w:link w:val="BalloonTextChar"/>
-    <w:uiPriority w:val="99"/>
-    <w:semiHidden/>
-    <w:unhideWhenUsed/>
-    <w:rsid w:val="006D4B3B"/>
-    <w:pPr>
-      <w:spacing w:after="0" w:line="240" w:lineRule="auto"/>
-    </w:pPr>
-    <w:rPr>
-      <w:rFonts w:ascii="Lucida Grande" w:hAnsi="Lucida Grande"/>
-      <w:sz w:val="18"/>
-      <w:szCs w:val="18"/>
-    </w:rPr>
-  </w:style>
-  <w:style w:type="character" w:customStyle="1" w:styleId="BalloonTextChar">
-    <w:name w:val="Balloon Text Char"/>
-    <w:basedOn w:val="DefaultParagraphFont"/>
-    <w:link w:val="BalloonText"/>
-    <w:uiPriority w:val="99"/>
-    <w:semiHidden/>
-    <w:rsid w:val="006D4B3B"/>
-    <w:rPr>
-      <w:rFonts w:ascii="Lucida Grande" w:hAnsi="Lucida Grande"/>
-      <w:sz w:val="18"/>
-      <w:szCs w:val="18"/>
-    </w:rPr>
-  </w:style>
-  <w:style w:type="paragraph" w:styleId="NormalWeb">
-    <w:name w:val="Normal (Web)"/>
-    <w:basedOn w:val="Normal"/>
-    <w:uiPriority w:val="99"/>
-    <w:unhideWhenUsed/>
-    <w:rsid w:val="006D4B3B"/>
-    <w:pPr>
-      <w:spacing w:before="100" w:beforeAutospacing="1" w:after="100" w:afterAutospacing="1" w:line="240" w:lineRule="auto"/>
-    </w:pPr>
-    <w:rPr>
-      <w:rFonts w:ascii="Times" w:hAnsi="Times" w:cs="Times New Roman"/>
-      <w:sz w:val="20"/>
-      <w:szCs w:val="20"/>
-    </w:rPr>
-  </w:style>
-  <w:style w:type="character" w:customStyle="1" w:styleId="apple-tab-span">
-    <w:name w:val="apple-tab-span"/>
-    <w:basedOn w:val="DefaultParagraphFont"/>
-    <w:rsid w:val="006D4B3B"/>
-  </w:style>
-  <w:style w:type="paragraph" w:styleId="TOC3">
-    <w:name w:val="toc 3"/>
-    <w:basedOn w:val="Normal"/>
-    <w:next w:val="Normal"/>
-    <w:autoRedefine/>
-    <w:uiPriority w:val="39"/>
-    <w:unhideWhenUsed/>
-    <w:rsid w:val="007E6431"/>
-    <w:pPr>
-      <w:spacing w:after="100"/>
-      <w:ind w:left="440"/>
+      <w:ind w:left="720"/>
+      <w:contextualSpacing/>
     </w:pPr>
   </w:style>
 </w:styles>
@@ -3244,7 +3728,7 @@
   <a:extraClrSchemeLst/>
   <a:extLst>
     <a:ext uri="{05A4C25C-085E-4340-85A3-A5531E510DB2}">
-      <thm15:themeFamily xmlns="" xmlns:thm15="http://schemas.microsoft.com/office/thememl/2012/main" name="Office Theme" id="{62F939B6-93AF-4DB8-9C6B-D6C7DFDC589F}" vid="{4A3C46E8-61CC-4603-A589-7422A47A8E4A}"/>
+      <thm15:themeFamily xmlns:thm15="http://schemas.microsoft.com/office/thememl/2012/main" name="Office Theme" id="{62F939B6-93AF-4DB8-9C6B-D6C7DFDC589F}" vid="{4A3C46E8-61CC-4603-A589-7422A47A8E4A}"/>
     </a:ext>
   </a:extLst>
 </a:theme>
@@ -3255,7 +3739,7 @@
 </file>
 
 <file path=customXml/itemProps1.xml><?xml version="1.0" encoding="utf-8"?>
-<ds:datastoreItem xmlns:ds="http://schemas.openxmlformats.org/officeDocument/2006/customXml" ds:itemID="{F7C86AD4-4298-6D4B-A291-6F8936D35198}">
+<ds:datastoreItem xmlns:ds="http://schemas.openxmlformats.org/officeDocument/2006/customXml" ds:itemID="{F07F319D-0A1D-4BDD-92E8-EB2591ACF0FE}">
   <ds:schemaRefs>
     <ds:schemaRef ds:uri="http://schemas.openxmlformats.org/officeDocument/2006/bibliography"/>
   </ds:schemaRefs>

</xml_diff>